<commit_message>
update deployment view + diagrams
</commit_message>
<xml_diff>
--- a/DD/DD.docx
+++ b/DD/DD.docx
@@ -4,17 +4,30 @@
   <w:body>
     <w:p>
       <w:pPr>
+        <w:pStyle w:val="Titre1"/>
+      </w:pPr>
+      <w:r>
+        <w:t>Introduction</w:t>
+      </w:r>
+    </w:p>
+    <w:p/>
+    <w:p>
+      <w:pPr>
+        <w:pStyle w:val="Titre1"/>
+      </w:pPr>
+      <w:r>
+        <w:t>Architectural design</w:t>
+      </w:r>
+    </w:p>
+    <w:p>
+      <w:pPr>
         <w:pStyle w:val="Titre2"/>
-        <w:rPr>
-          <w:lang w:val="en-US"/>
-        </w:rPr>
-      </w:pPr>
-      <w:r>
-        <w:rPr>
-          <w:lang w:val="en-US"/>
-        </w:rPr>
+      </w:pPr>
+      <w:proofErr w:type="spellStart"/>
+      <w:r>
         <w:t>Overview</w:t>
       </w:r>
+      <w:proofErr w:type="spellEnd"/>
     </w:p>
     <w:p>
       <w:pPr>
@@ -1022,6 +1035,9 @@
         </w:rPr>
       </w:pPr>
       <w:r>
+        <w:rPr>
+          <w:lang w:val="en-US"/>
+        </w:rPr>
         <w:t xml:space="preserve">Figure </w:t>
       </w:r>
       <w:r>
@@ -1033,6 +1049,7 @@
       <w:r>
         <w:rPr>
           <w:noProof/>
+          <w:lang w:val="en-US"/>
         </w:rPr>
         <w:instrText xml:space="preserve"> SEQ Figure \* ARABIC </w:instrText>
       </w:r>
@@ -1045,6 +1062,7 @@
       <w:r>
         <w:rPr>
           <w:noProof/>
+          <w:lang w:val="en-US"/>
         </w:rPr>
         <w:t>1</w:t>
       </w:r>
@@ -1055,15 +1073,10 @@
         <w:fldChar w:fldCharType="end"/>
       </w:r>
       <w:r>
-        <w:t xml:space="preserve"> </w:t>
-      </w:r>
-      <w:proofErr w:type="spellStart"/>
-      <w:r>
-        <w:t>Overview</w:t>
-      </w:r>
-      <w:proofErr w:type="spellEnd"/>
-      <w:r>
-        <w:t xml:space="preserve"> 1</w:t>
+        <w:rPr>
+          <w:lang w:val="en-US"/>
+        </w:rPr>
+        <w:t xml:space="preserve"> Overview 1</w:t>
       </w:r>
     </w:p>
     <w:p>
@@ -1764,7 +1777,7 @@
     </w:p>
     <w:p>
       <w:pPr>
-        <w:pStyle w:val="Titre1"/>
+        <w:pStyle w:val="Titre2"/>
         <w:rPr>
           <w:lang w:val="en-US"/>
         </w:rPr>
@@ -1793,12 +1806,11 @@
         <w:rPr>
           <w:noProof/>
         </w:rPr>
-        <w:lastRenderedPageBreak/>
         <w:drawing>
           <wp:inline distT="0" distB="0" distL="0" distR="0">
-            <wp:extent cx="5760720" cy="1750060"/>
-            <wp:effectExtent l="0" t="0" r="0" b="2540"/>
-            <wp:docPr id="3" name="Image 3"/>
+            <wp:extent cx="5760720" cy="1750695"/>
+            <wp:effectExtent l="0" t="0" r="0" b="1905"/>
+            <wp:docPr id="9" name="Image 9"/>
             <wp:cNvGraphicFramePr>
               <a:graphicFrameLocks xmlns:a="http://schemas.openxmlformats.org/drawingml/2006/main" noChangeAspect="1"/>
             </wp:cNvGraphicFramePr>
@@ -1806,7 +1818,7 @@
               <a:graphicData uri="http://schemas.openxmlformats.org/drawingml/2006/picture">
                 <pic:pic xmlns:pic="http://schemas.openxmlformats.org/drawingml/2006/picture">
                   <pic:nvPicPr>
-                    <pic:cNvPr id="0" name="Picture 1"/>
+                    <pic:cNvPr id="0" name="Picture 5"/>
                     <pic:cNvPicPr>
                       <a:picLocks noChangeAspect="1" noChangeArrowheads="1"/>
                     </pic:cNvPicPr>
@@ -1827,7 +1839,7 @@
                   <pic:spPr bwMode="auto">
                     <a:xfrm>
                       <a:off x="0" y="0"/>
-                      <a:ext cx="5760720" cy="1750060"/>
+                      <a:ext cx="5760720" cy="1750695"/>
                     </a:xfrm>
                     <a:prstGeom prst="rect">
                       <a:avLst/>
@@ -1863,9 +1875,9 @@
         </w:rPr>
         <w:drawing>
           <wp:inline distT="0" distB="0" distL="0" distR="0">
-            <wp:extent cx="5760720" cy="4140200"/>
-            <wp:effectExtent l="0" t="0" r="0" b="0"/>
-            <wp:docPr id="6" name="Image 6"/>
+            <wp:extent cx="5760720" cy="4133215"/>
+            <wp:effectExtent l="0" t="0" r="0" b="635"/>
+            <wp:docPr id="10" name="Image 10"/>
             <wp:cNvGraphicFramePr>
               <a:graphicFrameLocks xmlns:a="http://schemas.openxmlformats.org/drawingml/2006/main" noChangeAspect="1"/>
             </wp:cNvGraphicFramePr>
@@ -1894,7 +1906,7 @@
                   <pic:spPr bwMode="auto">
                     <a:xfrm>
                       <a:off x="0" y="0"/>
-                      <a:ext cx="5760720" cy="4140200"/>
+                      <a:ext cx="5760720" cy="4133215"/>
                     </a:xfrm>
                     <a:prstGeom prst="rect">
                       <a:avLst/>
@@ -1923,9 +1935,17 @@
         </w:rPr>
         <w:lastRenderedPageBreak/>
         <w:drawing>
-          <wp:inline distT="0" distB="0" distL="0" distR="0">
-            <wp:extent cx="5760720" cy="4335145"/>
-            <wp:effectExtent l="0" t="0" r="0" b="8255"/>
+          <wp:anchor distT="0" distB="0" distL="114300" distR="114300" simplePos="0" relativeHeight="251659264" behindDoc="0" locked="0" layoutInCell="1" allowOverlap="1">
+            <wp:simplePos x="0" y="0"/>
+            <wp:positionH relativeFrom="column">
+              <wp:posOffset>-495935</wp:posOffset>
+            </wp:positionH>
+            <wp:positionV relativeFrom="paragraph">
+              <wp:posOffset>144145</wp:posOffset>
+            </wp:positionV>
+            <wp:extent cx="7037070" cy="5295265"/>
+            <wp:effectExtent l="0" t="0" r="0" b="635"/>
+            <wp:wrapSquare wrapText="bothSides"/>
             <wp:docPr id="5" name="Image 5"/>
             <wp:cNvGraphicFramePr>
               <a:graphicFrameLocks xmlns:a="http://schemas.openxmlformats.org/drawingml/2006/main" noChangeAspect="1"/>
@@ -1955,7 +1975,7 @@
                   <pic:spPr bwMode="auto">
                     <a:xfrm>
                       <a:off x="0" y="0"/>
-                      <a:ext cx="5760720" cy="4335145"/>
+                      <a:ext cx="7037070" cy="5295265"/>
                     </a:xfrm>
                     <a:prstGeom prst="rect">
                       <a:avLst/>
@@ -1968,7 +1988,13 @@
                 </pic:pic>
               </a:graphicData>
             </a:graphic>
-          </wp:inline>
+            <wp14:sizeRelH relativeFrom="margin">
+              <wp14:pctWidth>0</wp14:pctWidth>
+            </wp14:sizeRelH>
+            <wp14:sizeRelV relativeFrom="margin">
+              <wp14:pctHeight>0</wp14:pctHeight>
+            </wp14:sizeRelV>
+          </wp:anchor>
         </w:drawing>
       </w:r>
     </w:p>
@@ -2003,16 +2029,69 @@
     <w:p>
       <w:pPr>
         <w:rPr>
-          <w:lang w:val="en-US"/>
-        </w:rPr>
-      </w:pPr>
-      <w:bookmarkStart w:id="0" w:name="_GoBack"/>
-      <w:bookmarkEnd w:id="0"/>
-      <w:r>
-        <w:rPr>
           <w:noProof/>
         </w:rPr>
-        <w:lastRenderedPageBreak/>
+      </w:pPr>
+    </w:p>
+    <w:p>
+      <w:pPr>
+        <w:rPr>
+          <w:lang w:val="en-US"/>
+        </w:rPr>
+      </w:pPr>
+    </w:p>
+    <w:p>
+      <w:pPr>
+        <w:rPr>
+          <w:lang w:val="en-US"/>
+        </w:rPr>
+      </w:pPr>
+    </w:p>
+    <w:p>
+      <w:pPr>
+        <w:rPr>
+          <w:noProof/>
+        </w:rPr>
+      </w:pPr>
+    </w:p>
+    <w:p>
+      <w:pPr>
+        <w:rPr>
+          <w:lang w:val="en-US"/>
+        </w:rPr>
+      </w:pPr>
+    </w:p>
+    <w:p>
+      <w:pPr>
+        <w:rPr>
+          <w:lang w:val="en-US"/>
+        </w:rPr>
+      </w:pPr>
+    </w:p>
+    <w:p>
+      <w:pPr>
+        <w:rPr>
+          <w:lang w:val="en-US"/>
+        </w:rPr>
+      </w:pPr>
+    </w:p>
+    <w:p>
+      <w:pPr>
+        <w:rPr>
+          <w:lang w:val="en-US"/>
+        </w:rPr>
+      </w:pPr>
+    </w:p>
+    <w:p>
+      <w:pPr>
+        <w:rPr>
+          <w:lang w:val="en-US"/>
+        </w:rPr>
+      </w:pPr>
+      <w:r>
+        <w:rPr>
+          <w:noProof/>
+        </w:rPr>
         <w:drawing>
           <wp:anchor distT="0" distB="0" distL="114300" distR="114300" simplePos="0" relativeHeight="251658240" behindDoc="0" locked="0" layoutInCell="1" allowOverlap="1">
             <wp:simplePos x="0" y="0"/>
@@ -2069,6 +2148,306 @@
             </a:graphic>
           </wp:anchor>
         </w:drawing>
+      </w:r>
+      <w:r>
+        <w:rPr>
+          <w:lang w:val="en-US"/>
+        </w:rPr>
+        <w:t xml:space="preserve">  </w:t>
+      </w:r>
+    </w:p>
+    <w:p>
+      <w:pPr>
+        <w:rPr>
+          <w:lang w:val="en-US"/>
+        </w:rPr>
+      </w:pPr>
+    </w:p>
+    <w:p>
+      <w:pPr>
+        <w:jc w:val="center"/>
+        <w:rPr>
+          <w:lang w:val="en-US"/>
+        </w:rPr>
+      </w:pPr>
+      <w:r>
+        <w:rPr>
+          <w:noProof/>
+        </w:rPr>
+        <w:lastRenderedPageBreak/>
+        <w:drawing>
+          <wp:inline distT="0" distB="0" distL="0" distR="0" wp14:anchorId="3879718F" wp14:editId="26063CBD">
+            <wp:extent cx="4081346" cy="2748340"/>
+            <wp:effectExtent l="0" t="0" r="0" b="0"/>
+            <wp:docPr id="4" name="Image 4"/>
+            <wp:cNvGraphicFramePr>
+              <a:graphicFrameLocks xmlns:a="http://schemas.openxmlformats.org/drawingml/2006/main" noChangeAspect="1"/>
+            </wp:cNvGraphicFramePr>
+            <a:graphic xmlns:a="http://schemas.openxmlformats.org/drawingml/2006/main">
+              <a:graphicData uri="http://schemas.openxmlformats.org/drawingml/2006/picture">
+                <pic:pic xmlns:pic="http://schemas.openxmlformats.org/drawingml/2006/picture">
+                  <pic:nvPicPr>
+                    <pic:cNvPr id="0" name="Picture 1"/>
+                    <pic:cNvPicPr>
+                      <a:picLocks noChangeAspect="1" noChangeArrowheads="1"/>
+                    </pic:cNvPicPr>
+                  </pic:nvPicPr>
+                  <pic:blipFill>
+                    <a:blip r:embed="rId12" cstate="print">
+                      <a:extLst>
+                        <a:ext uri="{28A0092B-C50C-407E-A947-70E740481C1C}">
+                          <a14:useLocalDpi xmlns:a14="http://schemas.microsoft.com/office/drawing/2010/main" val="0"/>
+                        </a:ext>
+                      </a:extLst>
+                    </a:blip>
+                    <a:srcRect/>
+                    <a:stretch>
+                      <a:fillRect/>
+                    </a:stretch>
+                  </pic:blipFill>
+                  <pic:spPr bwMode="auto">
+                    <a:xfrm>
+                      <a:off x="0" y="0"/>
+                      <a:ext cx="4088955" cy="2753464"/>
+                    </a:xfrm>
+                    <a:prstGeom prst="rect">
+                      <a:avLst/>
+                    </a:prstGeom>
+                    <a:noFill/>
+                    <a:ln>
+                      <a:noFill/>
+                    </a:ln>
+                  </pic:spPr>
+                </pic:pic>
+              </a:graphicData>
+            </a:graphic>
+          </wp:inline>
+        </w:drawing>
+      </w:r>
+    </w:p>
+    <w:p>
+      <w:pPr>
+        <w:rPr>
+          <w:lang w:val="en-US"/>
+        </w:rPr>
+      </w:pPr>
+    </w:p>
+    <w:p>
+      <w:pPr>
+        <w:pStyle w:val="Titre2"/>
+        <w:rPr>
+          <w:lang w:val="en-US"/>
+        </w:rPr>
+      </w:pPr>
+      <w:r>
+        <w:rPr>
+          <w:lang w:val="en-US"/>
+        </w:rPr>
+        <w:t>Deployment view</w:t>
+      </w:r>
+    </w:p>
+    <w:p>
+      <w:pPr>
+        <w:rPr>
+          <w:lang w:val="en-US"/>
+        </w:rPr>
+      </w:pPr>
+    </w:p>
+    <w:p>
+      <w:pPr>
+        <w:rPr>
+          <w:lang w:val="en-US"/>
+        </w:rPr>
+      </w:pPr>
+      <w:bookmarkStart w:id="0" w:name="_GoBack"/>
+      <w:r>
+        <w:rPr>
+          <w:noProof/>
+        </w:rPr>
+        <w:lastRenderedPageBreak/>
+        <w:drawing>
+          <wp:inline distT="0" distB="0" distL="0" distR="0">
+            <wp:extent cx="5760720" cy="6051550"/>
+            <wp:effectExtent l="0" t="0" r="0" b="6350"/>
+            <wp:docPr id="11" name="Image 11"/>
+            <wp:cNvGraphicFramePr>
+              <a:graphicFrameLocks xmlns:a="http://schemas.openxmlformats.org/drawingml/2006/main" noChangeAspect="1"/>
+            </wp:cNvGraphicFramePr>
+            <a:graphic xmlns:a="http://schemas.openxmlformats.org/drawingml/2006/main">
+              <a:graphicData uri="http://schemas.openxmlformats.org/drawingml/2006/picture">
+                <pic:pic xmlns:pic="http://schemas.openxmlformats.org/drawingml/2006/picture">
+                  <pic:nvPicPr>
+                    <pic:cNvPr id="0" name="Picture 9"/>
+                    <pic:cNvPicPr>
+                      <a:picLocks noChangeAspect="1" noChangeArrowheads="1"/>
+                    </pic:cNvPicPr>
+                  </pic:nvPicPr>
+                  <pic:blipFill>
+                    <a:blip r:embed="rId13" cstate="print">
+                      <a:extLst>
+                        <a:ext uri="{28A0092B-C50C-407E-A947-70E740481C1C}">
+                          <a14:useLocalDpi xmlns:a14="http://schemas.microsoft.com/office/drawing/2010/main" val="0"/>
+                        </a:ext>
+                      </a:extLst>
+                    </a:blip>
+                    <a:srcRect/>
+                    <a:stretch>
+                      <a:fillRect/>
+                    </a:stretch>
+                  </pic:blipFill>
+                  <pic:spPr bwMode="auto">
+                    <a:xfrm>
+                      <a:off x="0" y="0"/>
+                      <a:ext cx="5760720" cy="6051550"/>
+                    </a:xfrm>
+                    <a:prstGeom prst="rect">
+                      <a:avLst/>
+                    </a:prstGeom>
+                    <a:noFill/>
+                    <a:ln>
+                      <a:noFill/>
+                    </a:ln>
+                  </pic:spPr>
+                </pic:pic>
+              </a:graphicData>
+            </a:graphic>
+          </wp:inline>
+        </w:drawing>
+      </w:r>
+      <w:bookmarkEnd w:id="0"/>
+    </w:p>
+    <w:p>
+      <w:pPr>
+        <w:rPr>
+          <w:lang w:val="en-US"/>
+        </w:rPr>
+      </w:pPr>
+    </w:p>
+    <w:p>
+      <w:pPr>
+        <w:pStyle w:val="Titre2"/>
+        <w:rPr>
+          <w:lang w:val="en-US"/>
+        </w:rPr>
+      </w:pPr>
+      <w:r>
+        <w:rPr>
+          <w:lang w:val="en-US"/>
+        </w:rPr>
+        <w:t>Runtime view</w:t>
+      </w:r>
+    </w:p>
+    <w:p>
+      <w:pPr>
+        <w:pStyle w:val="Titre2"/>
+        <w:rPr>
+          <w:lang w:val="en-US"/>
+        </w:rPr>
+      </w:pPr>
+      <w:r>
+        <w:rPr>
+          <w:lang w:val="en-US"/>
+        </w:rPr>
+        <w:t>Component interfaces</w:t>
+      </w:r>
+    </w:p>
+    <w:p>
+      <w:pPr>
+        <w:pStyle w:val="Titre2"/>
+        <w:rPr>
+          <w:lang w:val="en-US"/>
+        </w:rPr>
+      </w:pPr>
+      <w:r>
+        <w:rPr>
+          <w:lang w:val="en-US"/>
+        </w:rPr>
+        <w:t>Selected architectural styles and patterns</w:t>
+      </w:r>
+    </w:p>
+    <w:p>
+      <w:pPr>
+        <w:rPr>
+          <w:lang w:val="en-US"/>
+        </w:rPr>
+      </w:pPr>
+    </w:p>
+    <w:p>
+      <w:pPr>
+        <w:pStyle w:val="Titre1"/>
+        <w:rPr>
+          <w:lang w:val="en-US"/>
+        </w:rPr>
+      </w:pPr>
+      <w:r>
+        <w:rPr>
+          <w:lang w:val="en-US"/>
+        </w:rPr>
+        <w:t>User interface design</w:t>
+      </w:r>
+    </w:p>
+    <w:p>
+      <w:pPr>
+        <w:rPr>
+          <w:lang w:val="en-US"/>
+        </w:rPr>
+      </w:pPr>
+    </w:p>
+    <w:p>
+      <w:pPr>
+        <w:pStyle w:val="Titre1"/>
+        <w:rPr>
+          <w:lang w:val="en-US"/>
+        </w:rPr>
+      </w:pPr>
+      <w:r>
+        <w:rPr>
+          <w:lang w:val="en-US"/>
+        </w:rPr>
+        <w:lastRenderedPageBreak/>
+        <w:t>Requirements traceability</w:t>
+      </w:r>
+    </w:p>
+    <w:p>
+      <w:pPr>
+        <w:pStyle w:val="Titre1"/>
+        <w:rPr>
+          <w:lang w:val="en-US"/>
+        </w:rPr>
+      </w:pPr>
+      <w:r>
+        <w:rPr>
+          <w:lang w:val="en-US"/>
+        </w:rPr>
+        <w:t>Implementation and test plan</w:t>
+      </w:r>
+    </w:p>
+    <w:p>
+      <w:pPr>
+        <w:pStyle w:val="Titre1"/>
+        <w:rPr>
+          <w:lang w:val="en-US"/>
+        </w:rPr>
+      </w:pPr>
+      <w:r>
+        <w:rPr>
+          <w:lang w:val="en-US"/>
+        </w:rPr>
+        <w:t>Effort spent</w:t>
+      </w:r>
+    </w:p>
+    <w:p>
+      <w:pPr>
+        <w:pStyle w:val="Titre1"/>
+        <w:rPr>
+          <w:lang w:val="en-US"/>
+        </w:rPr>
+      </w:pPr>
+      <w:r>
+        <w:rPr>
+          <w:lang w:val="en-US"/>
+        </w:rPr>
+        <w:t xml:space="preserve">References </w:t>
       </w:r>
     </w:p>
     <w:p>
@@ -3268,7 +3647,7 @@
 </file>
 
 <file path=customXml/itemProps1.xml><?xml version="1.0" encoding="utf-8"?>
-<ds:datastoreItem xmlns:ds="http://schemas.openxmlformats.org/officeDocument/2006/customXml" ds:itemID="{D77C568A-05A1-45F2-A91B-C1549465F8F6}">
+<ds:datastoreItem xmlns:ds="http://schemas.openxmlformats.org/officeDocument/2006/customXml" ds:itemID="{60FB70B1-3C44-4651-AAD4-EC56DC3B89D9}">
   <ds:schemaRefs>
     <ds:schemaRef ds:uri="http://schemas.openxmlformats.org/officeDocument/2006/bibliography"/>
   </ds:schemaRefs>

</xml_diff>

<commit_message>
update component view (added explanation text)
</commit_message>
<xml_diff>
--- a/DD/DD.docx
+++ b/DD/DD.docx
@@ -5,29 +5,51 @@
     <w:p>
       <w:pPr>
         <w:pStyle w:val="Titre1"/>
-      </w:pPr>
-      <w:r>
+        <w:rPr>
+          <w:lang w:val="en-US"/>
+        </w:rPr>
+      </w:pPr>
+      <w:r>
+        <w:rPr>
+          <w:lang w:val="en-US"/>
+        </w:rPr>
         <w:t>Introduction</w:t>
       </w:r>
     </w:p>
-    <w:p/>
+    <w:p>
+      <w:pPr>
+        <w:rPr>
+          <w:lang w:val="en-US"/>
+        </w:rPr>
+      </w:pPr>
+    </w:p>
     <w:p>
       <w:pPr>
         <w:pStyle w:val="Titre1"/>
-      </w:pPr>
-      <w:r>
+        <w:rPr>
+          <w:lang w:val="en-US"/>
+        </w:rPr>
+      </w:pPr>
+      <w:r>
+        <w:rPr>
+          <w:lang w:val="en-US"/>
+        </w:rPr>
         <w:t>Architectural design</w:t>
       </w:r>
     </w:p>
     <w:p>
       <w:pPr>
         <w:pStyle w:val="Titre2"/>
-      </w:pPr>
-      <w:proofErr w:type="spellStart"/>
-      <w:r>
+        <w:rPr>
+          <w:lang w:val="en-US"/>
+        </w:rPr>
+      </w:pPr>
+      <w:r>
+        <w:rPr>
+          <w:lang w:val="en-US"/>
+        </w:rPr>
         <w:t>Overview</w:t>
       </w:r>
-      <w:proofErr w:type="spellEnd"/>
     </w:p>
     <w:p>
       <w:pPr>
@@ -1724,6 +1746,9 @@
         </w:rPr>
       </w:pPr>
       <w:r>
+        <w:rPr>
+          <w:lang w:val="en-US"/>
+        </w:rPr>
         <w:t xml:space="preserve">Figure </w:t>
       </w:r>
       <w:r>
@@ -1735,6 +1760,7 @@
       <w:r>
         <w:rPr>
           <w:noProof/>
+          <w:lang w:val="en-US"/>
         </w:rPr>
         <w:instrText xml:space="preserve"> SEQ Figure \* ARABIC </w:instrText>
       </w:r>
@@ -1747,6 +1773,7 @@
       <w:r>
         <w:rPr>
           <w:noProof/>
+          <w:lang w:val="en-US"/>
         </w:rPr>
         <w:t>2</w:t>
       </w:r>
@@ -1757,55 +1784,100 @@
         <w:fldChar w:fldCharType="end"/>
       </w:r>
       <w:r>
-        <w:t xml:space="preserve"> : </w:t>
+        <w:rPr>
+          <w:lang w:val="en-US"/>
+        </w:rPr>
+        <w:t xml:space="preserve"> : Overview 2</w:t>
+      </w:r>
+    </w:p>
+    <w:p>
+      <w:pPr>
+        <w:rPr>
+          <w:lang w:val="en-US"/>
+        </w:rPr>
+      </w:pPr>
+    </w:p>
+    <w:p>
+      <w:pPr>
+        <w:pStyle w:val="Titre2"/>
+        <w:rPr>
+          <w:lang w:val="en-US"/>
+        </w:rPr>
+      </w:pPr>
+      <w:r>
+        <w:rPr>
+          <w:lang w:val="en-US"/>
+        </w:rPr>
+        <w:t xml:space="preserve">Component view </w:t>
+      </w:r>
+    </w:p>
+    <w:p>
+      <w:pPr>
+        <w:rPr>
+          <w:lang w:val="en-US"/>
+        </w:rPr>
+      </w:pPr>
+    </w:p>
+    <w:p>
+      <w:pPr>
+        <w:rPr>
+          <w:lang w:val="en-US"/>
+        </w:rPr>
+      </w:pPr>
+      <w:r>
+        <w:rPr>
+          <w:lang w:val="en-US"/>
+        </w:rPr>
+        <w:t>T</w:t>
+      </w:r>
+      <w:r>
+        <w:rPr>
+          <w:lang w:val="en-US"/>
+        </w:rPr>
+        <w:t xml:space="preserve">he following diagram, </w:t>
+      </w:r>
+      <w:r>
+        <w:rPr>
+          <w:lang w:val="en-US"/>
+        </w:rPr>
+        <w:t xml:space="preserve">give a </w:t>
+      </w:r>
+      <w:r>
+        <w:rPr>
+          <w:lang w:val="en-US"/>
+        </w:rPr>
+        <w:t>high-level</w:t>
+      </w:r>
+      <w:r>
+        <w:rPr>
+          <w:lang w:val="en-US"/>
+        </w:rPr>
+        <w:t xml:space="preserve"> representation of the components of the </w:t>
       </w:r>
       <w:proofErr w:type="spellStart"/>
       <w:r>
-        <w:t>Overview</w:t>
+        <w:rPr>
+          <w:lang w:val="en-US"/>
+        </w:rPr>
+        <w:t>TrackMe</w:t>
       </w:r>
       <w:proofErr w:type="spellEnd"/>
       <w:r>
-        <w:t xml:space="preserve"> 2</w:t>
-      </w:r>
-    </w:p>
-    <w:p>
-      <w:pPr>
-        <w:rPr>
-          <w:lang w:val="en-US"/>
-        </w:rPr>
-      </w:pPr>
-    </w:p>
-    <w:p>
-      <w:pPr>
-        <w:pStyle w:val="Titre2"/>
-        <w:rPr>
-          <w:lang w:val="en-US"/>
-        </w:rPr>
-      </w:pPr>
-      <w:r>
-        <w:rPr>
-          <w:lang w:val="en-US"/>
-        </w:rPr>
-        <w:t xml:space="preserve">Component view </w:t>
-      </w:r>
-    </w:p>
-    <w:p>
-      <w:pPr>
-        <w:rPr>
-          <w:lang w:val="en-US"/>
-        </w:rPr>
-      </w:pPr>
-    </w:p>
-    <w:p>
-      <w:pPr>
-        <w:rPr>
-          <w:lang w:val="en-US"/>
-        </w:rPr>
+        <w:rPr>
+          <w:lang w:val="en-US"/>
+        </w:rPr>
+        <w:t xml:space="preserve"> system.</w:t>
+      </w:r>
+    </w:p>
+    <w:p>
+      <w:pPr>
+        <w:keepNext/>
       </w:pPr>
       <w:r>
         <w:rPr>
           <w:noProof/>
         </w:rPr>
+        <w:lastRenderedPageBreak/>
         <w:drawing>
           <wp:inline distT="0" distB="0" distL="0" distR="0">
             <wp:extent cx="5760720" cy="1750695"/>
@@ -1858,23 +1930,145 @@
     </w:p>
     <w:p>
       <w:pPr>
-        <w:rPr>
-          <w:lang w:val="en-US"/>
-        </w:rPr>
-      </w:pPr>
-    </w:p>
-    <w:p>
-      <w:pPr>
-        <w:rPr>
-          <w:lang w:val="en-US"/>
-        </w:rPr>
-      </w:pPr>
+        <w:pStyle w:val="Lgende"/>
+        <w:jc w:val="center"/>
+        <w:rPr>
+          <w:lang w:val="en-US"/>
+        </w:rPr>
+      </w:pPr>
+      <w:r>
+        <w:rPr>
+          <w:lang w:val="en-US"/>
+        </w:rPr>
+        <w:t xml:space="preserve">Figure </w:t>
+      </w:r>
+      <w:r>
+        <w:fldChar w:fldCharType="begin"/>
+      </w:r>
+      <w:r>
+        <w:rPr>
+          <w:lang w:val="en-US"/>
+        </w:rPr>
+        <w:instrText xml:space="preserve"> SEQ Figure \* ARABIC </w:instrText>
+      </w:r>
+      <w:r>
+        <w:fldChar w:fldCharType="separate"/>
+      </w:r>
       <w:r>
         <w:rPr>
           <w:noProof/>
+          <w:lang w:val="en-US"/>
+        </w:rPr>
+        <w:t>3</w:t>
+      </w:r>
+      <w:r>
+        <w:fldChar w:fldCharType="end"/>
+      </w:r>
+      <w:r>
+        <w:rPr>
+          <w:lang w:val="en-US"/>
+        </w:rPr>
+        <w:t xml:space="preserve">: High level representation </w:t>
+      </w:r>
+      <w:proofErr w:type="spellStart"/>
+      <w:r>
+        <w:rPr>
+          <w:lang w:val="en-US"/>
+        </w:rPr>
+        <w:t>TrackMe</w:t>
+      </w:r>
+      <w:proofErr w:type="spellEnd"/>
+      <w:r>
+        <w:rPr>
+          <w:lang w:val="en-US"/>
+        </w:rPr>
+        <w:t xml:space="preserve"> system</w:t>
+      </w:r>
+    </w:p>
+    <w:p>
+      <w:pPr>
+        <w:rPr>
+          <w:lang w:val="en-US"/>
+        </w:rPr>
+      </w:pPr>
+    </w:p>
+    <w:p>
+      <w:pPr>
+        <w:jc w:val="both"/>
+        <w:rPr>
+          <w:lang w:val="en-US"/>
+        </w:rPr>
+      </w:pPr>
+      <w:r>
+        <w:rPr>
+          <w:lang w:val="en-US"/>
+        </w:rPr>
+        <w:t xml:space="preserve">As we can see, the system is composed of four main </w:t>
+      </w:r>
+      <w:proofErr w:type="gramStart"/>
+      <w:r>
+        <w:rPr>
+          <w:lang w:val="en-US"/>
+        </w:rPr>
+        <w:t>parts :</w:t>
+      </w:r>
+      <w:proofErr w:type="gramEnd"/>
+      <w:r>
+        <w:rPr>
+          <w:lang w:val="en-US"/>
+        </w:rPr>
+        <w:t xml:space="preserve"> A smartphone application, a Web site, a server and a DBMS. The smartphone application is intended for individuals and the Web site is intended for </w:t>
+      </w:r>
+      <w:r>
+        <w:rPr>
+          <w:lang w:val="en-US"/>
+        </w:rPr>
+        <w:t>third parties. The server contains the business logic and make the connection between the others components and the DBMS.</w:t>
+      </w:r>
+    </w:p>
+    <w:p>
+      <w:pPr>
+        <w:rPr>
+          <w:lang w:val="en-US"/>
+        </w:rPr>
+      </w:pPr>
+      <w:r>
+        <w:rPr>
+          <w:lang w:val="en-US"/>
+        </w:rPr>
+        <w:t xml:space="preserve">The next component diagram contains a more low-level description of the server </w:t>
+      </w:r>
+      <w:proofErr w:type="gramStart"/>
+      <w:r>
+        <w:rPr>
+          <w:lang w:val="en-US"/>
+        </w:rPr>
+        <w:t>component</w:t>
+      </w:r>
+      <w:r>
+        <w:rPr>
+          <w:lang w:val="en-US"/>
+        </w:rPr>
+        <w:t xml:space="preserve"> :</w:t>
+      </w:r>
+      <w:proofErr w:type="gramEnd"/>
+      <w:r>
+        <w:rPr>
+          <w:lang w:val="en-US"/>
+        </w:rPr>
+        <w:t xml:space="preserve"> </w:t>
+      </w:r>
+    </w:p>
+    <w:p>
+      <w:pPr>
+        <w:keepNext/>
+      </w:pPr>
+      <w:r>
+        <w:rPr>
+          <w:noProof/>
         </w:rPr>
         <w:drawing>
-          <wp:inline distT="0" distB="0" distL="0" distR="0">
+          <wp:inline distT="0" distB="0" distL="0" distR="0" wp14:anchorId="4F20F3BC" wp14:editId="3E3345B8">
             <wp:extent cx="5760720" cy="4133215"/>
             <wp:effectExtent l="0" t="0" r="0" b="635"/>
             <wp:docPr id="10" name="Image 10"/>
@@ -1925,15 +2119,977 @@
     </w:p>
     <w:p>
       <w:pPr>
-        <w:rPr>
-          <w:lang w:val="en-US"/>
-        </w:rPr>
-      </w:pPr>
+        <w:pStyle w:val="Lgende"/>
+        <w:jc w:val="center"/>
+        <w:rPr>
+          <w:lang w:val="en-US"/>
+        </w:rPr>
+      </w:pPr>
+      <w:r>
+        <w:rPr>
+          <w:lang w:val="en-US"/>
+        </w:rPr>
+        <w:t xml:space="preserve">Figure </w:t>
+      </w:r>
+      <w:r>
+        <w:fldChar w:fldCharType="begin"/>
+      </w:r>
+      <w:r>
+        <w:rPr>
+          <w:lang w:val="en-US"/>
+        </w:rPr>
+        <w:instrText xml:space="preserve"> SEQ Figure \* ARABIC </w:instrText>
+      </w:r>
+      <w:r>
+        <w:fldChar w:fldCharType="separate"/>
+      </w:r>
       <w:r>
         <w:rPr>
           <w:noProof/>
+          <w:lang w:val="en-US"/>
+        </w:rPr>
+        <w:t>4</w:t>
+      </w:r>
+      <w:r>
+        <w:fldChar w:fldCharType="end"/>
+      </w:r>
+      <w:r>
+        <w:rPr>
+          <w:lang w:val="en-US"/>
+        </w:rPr>
+        <w:t xml:space="preserve">: Low level representation </w:t>
+      </w:r>
+      <w:proofErr w:type="spellStart"/>
+      <w:r>
+        <w:rPr>
+          <w:lang w:val="en-US"/>
+        </w:rPr>
+        <w:t>trackMe</w:t>
+      </w:r>
+      <w:proofErr w:type="spellEnd"/>
+      <w:r>
+        <w:rPr>
+          <w:lang w:val="en-US"/>
+        </w:rPr>
+        <w:t xml:space="preserve"> system</w:t>
+      </w:r>
+    </w:p>
+    <w:p>
+      <w:pPr>
+        <w:rPr>
+          <w:lang w:val="en-US"/>
+        </w:rPr>
+      </w:pPr>
+    </w:p>
+    <w:p>
+      <w:pPr>
+        <w:rPr>
+          <w:lang w:val="en-US"/>
+        </w:rPr>
+      </w:pPr>
+    </w:p>
+    <w:p>
+      <w:pPr>
+        <w:rPr>
+          <w:lang w:val="en-US"/>
+        </w:rPr>
+      </w:pPr>
+    </w:p>
+    <w:p>
+      <w:pPr>
+        <w:rPr>
+          <w:lang w:val="en-US"/>
+        </w:rPr>
+      </w:pPr>
+      <w:r>
+        <w:rPr>
+          <w:lang w:val="en-US"/>
         </w:rPr>
         <w:lastRenderedPageBreak/>
+        <w:t xml:space="preserve">As we can see, the server is composed of three main </w:t>
+      </w:r>
+      <w:proofErr w:type="gramStart"/>
+      <w:r>
+        <w:rPr>
+          <w:lang w:val="en-US"/>
+        </w:rPr>
+        <w:t>parts :</w:t>
+      </w:r>
+      <w:proofErr w:type="gramEnd"/>
+      <w:r>
+        <w:rPr>
+          <w:lang w:val="en-US"/>
+        </w:rPr>
+        <w:t xml:space="preserve"> Individual rooting, Web site rooting and API rooting. Those components determine</w:t>
+      </w:r>
+      <w:r>
+        <w:rPr>
+          <w:lang w:val="en-US"/>
+        </w:rPr>
+        <w:t xml:space="preserve"> whether a request that is received is valid or not and, if it is, to dispatch it to the relevant service component.</w:t>
+      </w:r>
+    </w:p>
+    <w:p>
+      <w:pPr>
+        <w:pStyle w:val="Paragraphedeliste"/>
+        <w:numPr>
+          <w:ilvl w:val="0"/>
+          <w:numId w:val="2"/>
+        </w:numPr>
+        <w:jc w:val="both"/>
+        <w:rPr>
+          <w:b/>
+          <w:lang w:val="en-US"/>
+        </w:rPr>
+      </w:pPr>
+      <w:r>
+        <w:rPr>
+          <w:b/>
+          <w:lang w:val="en-US"/>
+        </w:rPr>
+        <w:t>I</w:t>
+      </w:r>
+      <w:r>
+        <w:rPr>
+          <w:b/>
+          <w:lang w:val="en-US"/>
+        </w:rPr>
+        <w:t>ndividual rooting</w:t>
+      </w:r>
+      <w:r>
+        <w:rPr>
+          <w:b/>
+          <w:lang w:val="en-US"/>
+        </w:rPr>
+        <w:t xml:space="preserve">. </w:t>
+      </w:r>
+    </w:p>
+    <w:p>
+      <w:pPr>
+        <w:pStyle w:val="Paragraphedeliste"/>
+        <w:jc w:val="both"/>
+        <w:rPr>
+          <w:lang w:val="en-US"/>
+        </w:rPr>
+      </w:pPr>
+      <w:r>
+        <w:rPr>
+          <w:lang w:val="en-US"/>
+        </w:rPr>
+        <w:t>This component manages all the functions the smartphone application has to provide to the individuals</w:t>
+      </w:r>
+      <w:r>
+        <w:rPr>
+          <w:lang w:val="en-US"/>
+        </w:rPr>
+        <w:t>.</w:t>
+      </w:r>
+    </w:p>
+    <w:p>
+      <w:pPr>
+        <w:pStyle w:val="Paragraphedeliste"/>
+        <w:jc w:val="both"/>
+        <w:rPr>
+          <w:lang w:val="en-US"/>
+        </w:rPr>
+      </w:pPr>
+      <w:r>
+        <w:rPr>
+          <w:lang w:val="en-US"/>
+        </w:rPr>
+        <w:t>Individual rooting</w:t>
+      </w:r>
+      <w:r>
+        <w:rPr>
+          <w:lang w:val="en-US"/>
+        </w:rPr>
+        <w:t xml:space="preserve"> </w:t>
+      </w:r>
+      <w:r>
+        <w:rPr>
+          <w:lang w:val="en-US"/>
+        </w:rPr>
+        <w:t xml:space="preserve">redirects the </w:t>
+      </w:r>
+      <w:r>
+        <w:rPr>
+          <w:lang w:val="en-US"/>
+        </w:rPr>
+        <w:t>requests from the application to the corresponding component</w:t>
+      </w:r>
+      <w:r>
+        <w:rPr>
+          <w:lang w:val="en-US"/>
+        </w:rPr>
+        <w:t>:</w:t>
+      </w:r>
+    </w:p>
+    <w:p>
+      <w:pPr>
+        <w:pStyle w:val="Paragraphedeliste"/>
+        <w:numPr>
+          <w:ilvl w:val="0"/>
+          <w:numId w:val="5"/>
+        </w:numPr>
+        <w:jc w:val="both"/>
+        <w:rPr>
+          <w:lang w:val="en-US"/>
+        </w:rPr>
+      </w:pPr>
+      <w:r>
+        <w:rPr>
+          <w:i/>
+          <w:lang w:val="en-US"/>
+        </w:rPr>
+        <w:t xml:space="preserve">AutomatedSOS </w:t>
+      </w:r>
+      <w:proofErr w:type="gramStart"/>
+      <w:r>
+        <w:rPr>
+          <w:i/>
+          <w:lang w:val="en-US"/>
+        </w:rPr>
+        <w:t>service</w:t>
+      </w:r>
+      <w:r>
+        <w:rPr>
+          <w:lang w:val="en-US"/>
+        </w:rPr>
+        <w:t xml:space="preserve"> :</w:t>
+      </w:r>
+      <w:proofErr w:type="gramEnd"/>
+      <w:r>
+        <w:rPr>
+          <w:lang w:val="en-US"/>
+        </w:rPr>
+        <w:t xml:space="preserve"> </w:t>
+      </w:r>
+      <w:r>
+        <w:rPr>
+          <w:lang w:val="en-US"/>
+        </w:rPr>
+        <w:t xml:space="preserve">manages all the functionalities of the AutomatedSOS service </w:t>
+      </w:r>
+    </w:p>
+    <w:p>
+      <w:pPr>
+        <w:pStyle w:val="Paragraphedeliste"/>
+        <w:numPr>
+          <w:ilvl w:val="0"/>
+          <w:numId w:val="5"/>
+        </w:numPr>
+        <w:jc w:val="both"/>
+        <w:rPr>
+          <w:lang w:val="en-US"/>
+        </w:rPr>
+      </w:pPr>
+      <w:r>
+        <w:rPr>
+          <w:i/>
+          <w:lang w:val="en-US"/>
+        </w:rPr>
+        <w:t xml:space="preserve">Individuals account </w:t>
+      </w:r>
+      <w:proofErr w:type="gramStart"/>
+      <w:r>
+        <w:rPr>
+          <w:i/>
+          <w:lang w:val="en-US"/>
+        </w:rPr>
+        <w:t>management</w:t>
+      </w:r>
+      <w:r>
+        <w:rPr>
+          <w:i/>
+          <w:lang w:val="en-US"/>
+        </w:rPr>
+        <w:t xml:space="preserve"> </w:t>
+      </w:r>
+      <w:r>
+        <w:rPr>
+          <w:lang w:val="en-US"/>
+        </w:rPr>
+        <w:t>:</w:t>
+      </w:r>
+      <w:proofErr w:type="gramEnd"/>
+      <w:r>
+        <w:rPr>
+          <w:lang w:val="en-US"/>
+        </w:rPr>
+        <w:t xml:space="preserve"> manages the functionalities that allow individuals to register, login etc.. </w:t>
+      </w:r>
+    </w:p>
+    <w:p>
+      <w:pPr>
+        <w:pStyle w:val="Paragraphedeliste"/>
+        <w:numPr>
+          <w:ilvl w:val="0"/>
+          <w:numId w:val="5"/>
+        </w:numPr>
+        <w:jc w:val="both"/>
+        <w:rPr>
+          <w:lang w:val="en-US"/>
+        </w:rPr>
+      </w:pPr>
+      <w:r>
+        <w:rPr>
+          <w:i/>
+          <w:lang w:val="en-US"/>
+        </w:rPr>
+        <w:t xml:space="preserve">Individuals data management </w:t>
+      </w:r>
+      <w:proofErr w:type="gramStart"/>
+      <w:r>
+        <w:rPr>
+          <w:i/>
+          <w:lang w:val="en-US"/>
+        </w:rPr>
+        <w:t>service</w:t>
+      </w:r>
+      <w:r>
+        <w:rPr>
+          <w:i/>
+          <w:lang w:val="en-US"/>
+        </w:rPr>
+        <w:t> :</w:t>
+      </w:r>
+      <w:proofErr w:type="gramEnd"/>
+      <w:r>
+        <w:rPr>
+          <w:i/>
+          <w:lang w:val="en-US"/>
+        </w:rPr>
+        <w:t xml:space="preserve"> </w:t>
+      </w:r>
+      <w:r>
+        <w:rPr>
+          <w:lang w:val="en-US"/>
+        </w:rPr>
+        <w:t xml:space="preserve">manage </w:t>
+      </w:r>
+      <w:r>
+        <w:rPr>
+          <w:lang w:val="en-US"/>
+        </w:rPr>
+        <w:t xml:space="preserve">the </w:t>
+      </w:r>
+      <w:r>
+        <w:rPr>
+          <w:lang w:val="en-US"/>
+        </w:rPr>
+        <w:t xml:space="preserve">logic of the health and position data of individuals </w:t>
+      </w:r>
+    </w:p>
+    <w:p>
+      <w:pPr>
+        <w:pStyle w:val="Paragraphedeliste"/>
+        <w:numPr>
+          <w:ilvl w:val="0"/>
+          <w:numId w:val="5"/>
+        </w:numPr>
+        <w:jc w:val="both"/>
+        <w:rPr>
+          <w:lang w:val="en-US"/>
+        </w:rPr>
+      </w:pPr>
+      <w:r>
+        <w:rPr>
+          <w:i/>
+          <w:lang w:val="en-US"/>
+        </w:rPr>
+        <w:t xml:space="preserve">Request management </w:t>
+      </w:r>
+      <w:proofErr w:type="gramStart"/>
+      <w:r>
+        <w:rPr>
+          <w:i/>
+          <w:lang w:val="en-US"/>
+        </w:rPr>
+        <w:t>service :</w:t>
+      </w:r>
+      <w:proofErr w:type="gramEnd"/>
+      <w:r>
+        <w:rPr>
+          <w:lang w:val="en-US"/>
+        </w:rPr>
+        <w:t xml:space="preserve"> manage the logic of the requests (for individuals : accepting or refusing request)</w:t>
+      </w:r>
+    </w:p>
+    <w:p>
+      <w:pPr>
+        <w:pStyle w:val="Paragraphedeliste"/>
+        <w:numPr>
+          <w:ilvl w:val="0"/>
+          <w:numId w:val="2"/>
+        </w:numPr>
+        <w:jc w:val="both"/>
+        <w:rPr>
+          <w:b/>
+          <w:lang w:val="en-US"/>
+        </w:rPr>
+      </w:pPr>
+      <w:r>
+        <w:rPr>
+          <w:b/>
+          <w:lang w:val="en-US"/>
+        </w:rPr>
+        <w:t xml:space="preserve">Web site rooting and API rooting. </w:t>
+      </w:r>
+    </w:p>
+    <w:p>
+      <w:pPr>
+        <w:pStyle w:val="Paragraphedeliste"/>
+        <w:jc w:val="both"/>
+        <w:rPr>
+          <w:lang w:val="en-US"/>
+        </w:rPr>
+      </w:pPr>
+      <w:r>
+        <w:rPr>
+          <w:lang w:val="en-US"/>
+        </w:rPr>
+        <w:t>As explained in the RASD, the third part</w:t>
+      </w:r>
+      <w:r>
+        <w:rPr>
+          <w:lang w:val="en-US"/>
+        </w:rPr>
+        <w:t>ies</w:t>
+      </w:r>
+      <w:r>
+        <w:rPr>
+          <w:lang w:val="en-US"/>
+        </w:rPr>
+        <w:t xml:space="preserve"> can access </w:t>
+      </w:r>
+      <w:r>
+        <w:rPr>
+          <w:lang w:val="en-US"/>
+        </w:rPr>
+        <w:t>all the functions of the Data4Help</w:t>
+      </w:r>
+      <w:r>
+        <w:rPr>
+          <w:lang w:val="en-US"/>
+        </w:rPr>
+        <w:t xml:space="preserve"> system through the Website and have also the possibility to download the data from accepted requests through </w:t>
+      </w:r>
+      <w:r>
+        <w:rPr>
+          <w:lang w:val="en-US"/>
+        </w:rPr>
+        <w:t xml:space="preserve">an </w:t>
+      </w:r>
+      <w:r>
+        <w:rPr>
+          <w:lang w:val="en-US"/>
+        </w:rPr>
+        <w:t xml:space="preserve">API. </w:t>
+      </w:r>
+      <w:r>
+        <w:rPr>
+          <w:lang w:val="en-US"/>
+        </w:rPr>
+        <w:t xml:space="preserve">The API is aimed at </w:t>
+      </w:r>
+      <w:r>
+        <w:rPr>
+          <w:lang w:val="en-US"/>
+        </w:rPr>
+        <w:t xml:space="preserve">accelerating the data acquisition process for </w:t>
+      </w:r>
+      <w:r>
+        <w:rPr>
+          <w:lang w:val="en-US"/>
+        </w:rPr>
+        <w:t>third parties who need to acquire data regularly</w:t>
+      </w:r>
+      <w:r>
+        <w:rPr>
+          <w:lang w:val="en-US"/>
+        </w:rPr>
+        <w:t>.</w:t>
+      </w:r>
+    </w:p>
+    <w:p>
+      <w:pPr>
+        <w:pStyle w:val="Paragraphedeliste"/>
+        <w:jc w:val="both"/>
+        <w:rPr>
+          <w:lang w:val="en-US"/>
+        </w:rPr>
+      </w:pPr>
+      <w:r>
+        <w:rPr>
+          <w:lang w:val="en-US"/>
+        </w:rPr>
+        <w:t xml:space="preserve">Web site rooting </w:t>
+      </w:r>
+      <w:r>
+        <w:rPr>
+          <w:lang w:val="en-US"/>
+        </w:rPr>
+        <w:t xml:space="preserve">redirect the requests from the </w:t>
+      </w:r>
+      <w:r>
+        <w:rPr>
+          <w:lang w:val="en-US"/>
+        </w:rPr>
+        <w:t>website</w:t>
+      </w:r>
+      <w:r>
+        <w:rPr>
+          <w:lang w:val="en-US"/>
+        </w:rPr>
+        <w:t xml:space="preserve"> to the corresponding component:</w:t>
+      </w:r>
+    </w:p>
+    <w:p>
+      <w:pPr>
+        <w:pStyle w:val="Paragraphedeliste"/>
+        <w:numPr>
+          <w:ilvl w:val="0"/>
+          <w:numId w:val="5"/>
+        </w:numPr>
+        <w:jc w:val="both"/>
+        <w:rPr>
+          <w:lang w:val="en-US"/>
+        </w:rPr>
+      </w:pPr>
+      <w:r>
+        <w:rPr>
+          <w:i/>
+          <w:lang w:val="en-US"/>
+        </w:rPr>
+        <w:t>Third parties account management:</w:t>
+      </w:r>
+      <w:r>
+        <w:rPr>
+          <w:i/>
+          <w:lang w:val="en-US"/>
+        </w:rPr>
+        <w:t xml:space="preserve"> </w:t>
+      </w:r>
+      <w:r>
+        <w:rPr>
+          <w:lang w:val="en-US"/>
+        </w:rPr>
+        <w:t xml:space="preserve">manages the functionalities that allow </w:t>
+      </w:r>
+      <w:r>
+        <w:rPr>
+          <w:lang w:val="en-US"/>
+        </w:rPr>
+        <w:t>third parties</w:t>
+      </w:r>
+      <w:r>
+        <w:rPr>
+          <w:lang w:val="en-US"/>
+        </w:rPr>
+        <w:t xml:space="preserve"> to register, login </w:t>
+      </w:r>
+      <w:proofErr w:type="gramStart"/>
+      <w:r>
+        <w:rPr>
+          <w:lang w:val="en-US"/>
+        </w:rPr>
+        <w:t>etc..</w:t>
+      </w:r>
+      <w:proofErr w:type="gramEnd"/>
+      <w:r>
+        <w:rPr>
+          <w:lang w:val="en-US"/>
+        </w:rPr>
+        <w:t xml:space="preserve"> </w:t>
+      </w:r>
+    </w:p>
+    <w:p>
+      <w:pPr>
+        <w:pStyle w:val="Paragraphedeliste"/>
+        <w:numPr>
+          <w:ilvl w:val="0"/>
+          <w:numId w:val="6"/>
+        </w:numPr>
+        <w:jc w:val="both"/>
+        <w:rPr>
+          <w:i/>
+          <w:lang w:val="en-US"/>
+        </w:rPr>
+      </w:pPr>
+      <w:r>
+        <w:rPr>
+          <w:i/>
+          <w:lang w:val="en-US"/>
+        </w:rPr>
+        <w:t xml:space="preserve">Data access service: </w:t>
+      </w:r>
+      <w:r>
+        <w:rPr>
+          <w:lang w:val="en-US"/>
+        </w:rPr>
+        <w:t xml:space="preserve">manages </w:t>
+      </w:r>
+      <w:r>
+        <w:rPr>
+          <w:lang w:val="en-US"/>
+        </w:rPr>
+        <w:t xml:space="preserve">the logic </w:t>
+      </w:r>
+      <w:r>
+        <w:rPr>
+          <w:lang w:val="en-US"/>
+        </w:rPr>
+        <w:t xml:space="preserve">of formatting data from the Database to the third party. </w:t>
+      </w:r>
+    </w:p>
+    <w:p>
+      <w:pPr>
+        <w:pStyle w:val="Paragraphedeliste"/>
+        <w:numPr>
+          <w:ilvl w:val="0"/>
+          <w:numId w:val="6"/>
+        </w:numPr>
+        <w:jc w:val="both"/>
+        <w:rPr>
+          <w:lang w:val="en-US"/>
+        </w:rPr>
+      </w:pPr>
+      <w:r>
+        <w:rPr>
+          <w:i/>
+          <w:lang w:val="en-US"/>
+        </w:rPr>
+        <w:t>Request management service:</w:t>
+      </w:r>
+      <w:r>
+        <w:rPr>
+          <w:lang w:val="en-US"/>
+        </w:rPr>
+        <w:t xml:space="preserve"> manage the logic of the requests (for </w:t>
+      </w:r>
+      <w:r>
+        <w:rPr>
+          <w:lang w:val="en-US"/>
+        </w:rPr>
+        <w:t xml:space="preserve">third </w:t>
+      </w:r>
+      <w:proofErr w:type="gramStart"/>
+      <w:r>
+        <w:rPr>
+          <w:lang w:val="en-US"/>
+        </w:rPr>
+        <w:t>parties</w:t>
+      </w:r>
+      <w:r>
+        <w:rPr>
+          <w:lang w:val="en-US"/>
+        </w:rPr>
+        <w:t xml:space="preserve"> :</w:t>
+      </w:r>
+      <w:proofErr w:type="gramEnd"/>
+      <w:r>
+        <w:rPr>
+          <w:lang w:val="en-US"/>
+        </w:rPr>
+        <w:t xml:space="preserve"> </w:t>
+      </w:r>
+      <w:r>
+        <w:rPr>
+          <w:lang w:val="en-US"/>
+        </w:rPr>
+        <w:t>submitting individual or anonymized requests, subscribing to accepted requests</w:t>
+      </w:r>
+      <w:r>
+        <w:rPr>
+          <w:lang w:val="en-US"/>
+        </w:rPr>
+        <w:t>)</w:t>
+      </w:r>
+    </w:p>
+    <w:p>
+      <w:pPr>
+        <w:jc w:val="both"/>
+        <w:rPr>
+          <w:lang w:val="en-US"/>
+        </w:rPr>
+      </w:pPr>
+    </w:p>
+    <w:p>
+      <w:pPr>
+        <w:jc w:val="both"/>
+        <w:rPr>
+          <w:lang w:val="en-US"/>
+        </w:rPr>
+      </w:pPr>
+      <w:r>
+        <w:rPr>
+          <w:lang w:val="en-US"/>
+        </w:rPr>
+        <w:t xml:space="preserve">The two following diagrams describe </w:t>
+      </w:r>
+      <w:r>
+        <w:rPr>
+          <w:lang w:val="en-US"/>
+        </w:rPr>
+        <w:t>more precisely</w:t>
+      </w:r>
+      <w:r>
+        <w:rPr>
+          <w:lang w:val="en-US"/>
+        </w:rPr>
+        <w:t xml:space="preserve"> </w:t>
+      </w:r>
+      <w:r>
+        <w:rPr>
+          <w:lang w:val="en-US"/>
+        </w:rPr>
+        <w:t>the business logic components</w:t>
+      </w:r>
+      <w:r>
+        <w:rPr>
+          <w:lang w:val="en-US"/>
+        </w:rPr>
+        <w:t xml:space="preserve">, by showing their interactions with </w:t>
+      </w:r>
+      <w:r>
+        <w:rPr>
+          <w:lang w:val="en-US"/>
+        </w:rPr>
+        <w:t>the data model</w:t>
+      </w:r>
+      <w:r>
+        <w:rPr>
+          <w:lang w:val="en-US"/>
+        </w:rPr>
+        <w:t xml:space="preserve">. </w:t>
+      </w:r>
+      <w:r>
+        <w:rPr>
+          <w:lang w:val="en-US"/>
+        </w:rPr>
+        <w:t>It is assumed that each component</w:t>
+      </w:r>
+      <w:r>
+        <w:rPr>
+          <w:lang w:val="en-US"/>
+        </w:rPr>
+        <w:t xml:space="preserve"> is </w:t>
+      </w:r>
+      <w:r>
+        <w:rPr>
+          <w:lang w:val="en-US"/>
+        </w:rPr>
+        <w:t>able to invoke operations on the database</w:t>
+      </w:r>
+    </w:p>
+    <w:p>
+      <w:pPr>
+        <w:pStyle w:val="Lgende"/>
+        <w:jc w:val="both"/>
+        <w:rPr>
+          <w:i w:val="0"/>
+          <w:lang w:val="en-US"/>
+        </w:rPr>
+      </w:pPr>
+    </w:p>
+    <w:p>
+      <w:pPr>
+        <w:rPr>
+          <w:lang w:val="en-US"/>
+        </w:rPr>
+      </w:pPr>
+    </w:p>
+    <w:p>
+      <w:pPr>
+        <w:pStyle w:val="Lgende"/>
+        <w:jc w:val="center"/>
+        <w:rPr>
+          <w:lang w:val="en-US"/>
+        </w:rPr>
+      </w:pPr>
+    </w:p>
+    <w:p>
+      <w:pPr>
+        <w:pStyle w:val="Lgende"/>
+        <w:jc w:val="center"/>
+        <w:rPr>
+          <w:lang w:val="en-US"/>
+        </w:rPr>
+      </w:pPr>
+      <w:bookmarkStart w:id="0" w:name="_GoBack"/>
+      <w:bookmarkEnd w:id="0"/>
+    </w:p>
+    <w:p>
+      <w:pPr>
+        <w:rPr>
+          <w:lang w:val="en-US"/>
+        </w:rPr>
+      </w:pPr>
+      <w:r>
+        <w:rPr>
+          <w:noProof/>
+        </w:rPr>
+        <w:lastRenderedPageBreak/>
+        <mc:AlternateContent>
+          <mc:Choice Requires="wps">
+            <w:drawing>
+              <wp:anchor distT="0" distB="0" distL="114300" distR="114300" simplePos="0" relativeHeight="251661312" behindDoc="0" locked="0" layoutInCell="1" allowOverlap="1" wp14:anchorId="5BF62A2D" wp14:editId="0DBCDE16">
+                <wp:simplePos x="0" y="0"/>
+                <wp:positionH relativeFrom="column">
+                  <wp:posOffset>-495935</wp:posOffset>
+                </wp:positionH>
+                <wp:positionV relativeFrom="paragraph">
+                  <wp:posOffset>5496560</wp:posOffset>
+                </wp:positionV>
+                <wp:extent cx="7037070" cy="635"/>
+                <wp:effectExtent l="0" t="0" r="0" b="0"/>
+                <wp:wrapSquare wrapText="bothSides"/>
+                <wp:docPr id="3" name="Zone de texte 3"/>
+                <wp:cNvGraphicFramePr/>
+                <a:graphic xmlns:a="http://schemas.openxmlformats.org/drawingml/2006/main">
+                  <a:graphicData uri="http://schemas.microsoft.com/office/word/2010/wordprocessingShape">
+                    <wps:wsp>
+                      <wps:cNvSpPr txBox="1"/>
+                      <wps:spPr>
+                        <a:xfrm>
+                          <a:off x="0" y="0"/>
+                          <a:ext cx="7037070" cy="635"/>
+                        </a:xfrm>
+                        <a:prstGeom prst="rect">
+                          <a:avLst/>
+                        </a:prstGeom>
+                        <a:solidFill>
+                          <a:prstClr val="white"/>
+                        </a:solidFill>
+                        <a:ln>
+                          <a:noFill/>
+                        </a:ln>
+                      </wps:spPr>
+                      <wps:txbx>
+                        <w:txbxContent>
+                          <w:p>
+                            <w:pPr>
+                              <w:pStyle w:val="Lgende"/>
+                              <w:jc w:val="center"/>
+                              <w:rPr>
+                                <w:noProof/>
+                                <w:lang w:val="en-US"/>
+                              </w:rPr>
+                            </w:pPr>
+                            <w:r>
+                              <w:rPr>
+                                <w:lang w:val="en-US"/>
+                              </w:rPr>
+                              <w:t xml:space="preserve">Figure </w:t>
+                            </w:r>
+                            <w:r>
+                              <w:fldChar w:fldCharType="begin"/>
+                            </w:r>
+                            <w:r>
+                              <w:rPr>
+                                <w:lang w:val="en-US"/>
+                              </w:rPr>
+                              <w:instrText xml:space="preserve"> SEQ Figure \* ARABIC </w:instrText>
+                            </w:r>
+                            <w:r>
+                              <w:fldChar w:fldCharType="separate"/>
+                            </w:r>
+                            <w:r>
+                              <w:rPr>
+                                <w:noProof/>
+                                <w:lang w:val="en-US"/>
+                              </w:rPr>
+                              <w:t>5</w:t>
+                            </w:r>
+                            <w:r>
+                              <w:fldChar w:fldCharType="end"/>
+                            </w:r>
+                            <w:r>
+                              <w:rPr>
+                                <w:lang w:val="en-US"/>
+                              </w:rPr>
+                              <w:t>: Class diagram of AutomatedSOS system</w:t>
+                            </w:r>
+                          </w:p>
+                        </w:txbxContent>
+                      </wps:txbx>
+                      <wps:bodyPr rot="0" spcFirstLastPara="0" vertOverflow="overflow" horzOverflow="overflow" vert="horz" wrap="square" lIns="0" tIns="0" rIns="0" bIns="0" numCol="1" spcCol="0" rtlCol="0" fromWordArt="0" anchor="t" anchorCtr="0" forceAA="0" compatLnSpc="1">
+                        <a:prstTxWarp prst="textNoShape">
+                          <a:avLst/>
+                        </a:prstTxWarp>
+                        <a:spAutoFit/>
+                      </wps:bodyPr>
+                    </wps:wsp>
+                  </a:graphicData>
+                </a:graphic>
+              </wp:anchor>
+            </w:drawing>
+          </mc:Choice>
+          <mc:Fallback>
+            <w:pict>
+              <v:shapetype w14:anchorId="5BF62A2D" id="_x0000_t202" coordsize="21600,21600" o:spt="202" path="m,l,21600r21600,l21600,xe">
+                <v:stroke joinstyle="miter"/>
+                <v:path gradientshapeok="t" o:connecttype="rect"/>
+              </v:shapetype>
+              <v:shape id="Zone de texte 3" o:spid="_x0000_s1026" type="#_x0000_t202" style="position:absolute;margin-left:-39.05pt;margin-top:432.8pt;width:554.1pt;height:.05pt;z-index:251661312;visibility:visible;mso-wrap-style:square;mso-wrap-distance-left:9pt;mso-wrap-distance-top:0;mso-wrap-distance-right:9pt;mso-wrap-distance-bottom:0;mso-position-horizontal:absolute;mso-position-horizontal-relative:text;mso-position-vertical:absolute;mso-position-vertical-relative:text;v-text-anchor:top" o:gfxdata="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" stroked="f">
+                <v:textbox style="mso-fit-shape-to-text:t" inset="0,0,0,0">
+                  <w:txbxContent>
+                    <w:p>
+                      <w:pPr>
+                        <w:pStyle w:val="Lgende"/>
+                        <w:jc w:val="center"/>
+                        <w:rPr>
+                          <w:noProof/>
+                          <w:lang w:val="en-US"/>
+                        </w:rPr>
+                      </w:pPr>
+                      <w:r>
+                        <w:rPr>
+                          <w:lang w:val="en-US"/>
+                        </w:rPr>
+                        <w:t xml:space="preserve">Figure </w:t>
+                      </w:r>
+                      <w:r>
+                        <w:fldChar w:fldCharType="begin"/>
+                      </w:r>
+                      <w:r>
+                        <w:rPr>
+                          <w:lang w:val="en-US"/>
+                        </w:rPr>
+                        <w:instrText xml:space="preserve"> SEQ Figure \* ARABIC </w:instrText>
+                      </w:r>
+                      <w:r>
+                        <w:fldChar w:fldCharType="separate"/>
+                      </w:r>
+                      <w:r>
+                        <w:rPr>
+                          <w:noProof/>
+                          <w:lang w:val="en-US"/>
+                        </w:rPr>
+                        <w:t>5</w:t>
+                      </w:r>
+                      <w:r>
+                        <w:fldChar w:fldCharType="end"/>
+                      </w:r>
+                      <w:r>
+                        <w:rPr>
+                          <w:lang w:val="en-US"/>
+                        </w:rPr>
+                        <w:t>: Class diagram of AutomatedSOS system</w:t>
+                      </w:r>
+                    </w:p>
+                  </w:txbxContent>
+                </v:textbox>
+                <w10:wrap type="square"/>
+              </v:shape>
+            </w:pict>
+          </mc:Fallback>
+        </mc:AlternateContent>
+      </w:r>
+      <w:r>
+        <w:rPr>
+          <w:noProof/>
+        </w:rPr>
         <w:drawing>
           <wp:anchor distT="0" distB="0" distL="114300" distR="114300" simplePos="0" relativeHeight="251659264" behindDoc="0" locked="0" layoutInCell="1" allowOverlap="1">
             <wp:simplePos x="0" y="0"/>
@@ -2007,10 +3163,79 @@
     </w:p>
     <w:p>
       <w:pPr>
-        <w:rPr>
-          <w:lang w:val="en-US"/>
-        </w:rPr>
-      </w:pPr>
+        <w:jc w:val="both"/>
+        <w:rPr>
+          <w:lang w:val="en-US"/>
+        </w:rPr>
+      </w:pPr>
+      <w:r>
+        <w:rPr>
+          <w:lang w:val="en-US"/>
+        </w:rPr>
+        <w:t>Some business components contain functions that require</w:t>
+      </w:r>
+      <w:r>
+        <w:rPr>
+          <w:lang w:val="en-US"/>
+        </w:rPr>
+        <w:t>s</w:t>
+      </w:r>
+      <w:r>
+        <w:rPr>
+          <w:lang w:val="en-US"/>
+        </w:rPr>
+        <w:t xml:space="preserve"> the need to save data in the database. Those functions return a Boolean </w:t>
+      </w:r>
+      <w:proofErr w:type="gramStart"/>
+      <w:r>
+        <w:rPr>
+          <w:lang w:val="en-US"/>
+        </w:rPr>
+        <w:t>value :</w:t>
+      </w:r>
+      <w:proofErr w:type="gramEnd"/>
+      <w:r>
+        <w:rPr>
+          <w:lang w:val="en-US"/>
+        </w:rPr>
+        <w:t xml:space="preserve">  </w:t>
+      </w:r>
+      <w:r>
+        <w:rPr>
+          <w:lang w:val="en-US"/>
+        </w:rPr>
+        <w:t>T</w:t>
+      </w:r>
+      <w:r>
+        <w:rPr>
+          <w:lang w:val="en-US"/>
+        </w:rPr>
+        <w:t xml:space="preserve">rue if the data has been successfully saved, </w:t>
+      </w:r>
+      <w:r>
+        <w:rPr>
+          <w:lang w:val="en-US"/>
+        </w:rPr>
+        <w:t>F</w:t>
+      </w:r>
+      <w:r>
+        <w:rPr>
+          <w:lang w:val="en-US"/>
+        </w:rPr>
+        <w:t xml:space="preserve">alse otherwise. </w:t>
+      </w:r>
+      <w:r>
+        <w:rPr>
+          <w:lang w:val="en-US"/>
+        </w:rPr>
+        <w:t xml:space="preserve">When a function is of this type, the return value is “bool*”. The symbol * make the distinction between functions of this type </w:t>
+      </w:r>
+      <w:r>
+        <w:rPr>
+          <w:lang w:val="en-US"/>
+        </w:rPr>
+        <w:t>and other Boolean functions.</w:t>
+      </w:r>
     </w:p>
     <w:p>
       <w:pPr>
@@ -2030,6 +3255,7 @@
       <w:pPr>
         <w:rPr>
           <w:noProof/>
+          <w:lang w:val="en-US"/>
         </w:rPr>
       </w:pPr>
     </w:p>
@@ -2051,33 +3277,6 @@
       <w:pPr>
         <w:rPr>
           <w:noProof/>
-        </w:rPr>
-      </w:pPr>
-    </w:p>
-    <w:p>
-      <w:pPr>
-        <w:rPr>
-          <w:lang w:val="en-US"/>
-        </w:rPr>
-      </w:pPr>
-    </w:p>
-    <w:p>
-      <w:pPr>
-        <w:rPr>
-          <w:lang w:val="en-US"/>
-        </w:rPr>
-      </w:pPr>
-    </w:p>
-    <w:p>
-      <w:pPr>
-        <w:rPr>
-          <w:lang w:val="en-US"/>
-        </w:rPr>
-      </w:pPr>
-    </w:p>
-    <w:p>
-      <w:pPr>
-        <w:rPr>
           <w:lang w:val="en-US"/>
         </w:rPr>
       </w:pPr>
@@ -2092,14 +3291,15 @@
         <w:rPr>
           <w:noProof/>
         </w:rPr>
+        <w:lastRenderedPageBreak/>
         <w:drawing>
           <wp:anchor distT="0" distB="0" distL="114300" distR="114300" simplePos="0" relativeHeight="251658240" behindDoc="0" locked="0" layoutInCell="1" allowOverlap="1">
             <wp:simplePos x="0" y="0"/>
-            <wp:positionH relativeFrom="margin">
-              <wp:align>center</wp:align>
+            <wp:positionH relativeFrom="page">
+              <wp:posOffset>396624</wp:posOffset>
             </wp:positionH>
             <wp:positionV relativeFrom="paragraph">
-              <wp:posOffset>0</wp:posOffset>
+              <wp:posOffset>547</wp:posOffset>
             </wp:positionV>
             <wp:extent cx="6969995" cy="7437120"/>
             <wp:effectExtent l="0" t="0" r="2540" b="0"/>
@@ -2149,6 +3349,185 @@
           </wp:anchor>
         </w:drawing>
       </w:r>
+    </w:p>
+    <w:p>
+      <w:pPr>
+        <w:rPr>
+          <w:lang w:val="en-US"/>
+        </w:rPr>
+      </w:pPr>
+    </w:p>
+    <w:p>
+      <w:pPr>
+        <w:rPr>
+          <w:lang w:val="en-US"/>
+        </w:rPr>
+      </w:pPr>
+    </w:p>
+    <w:p>
+      <w:pPr>
+        <w:rPr>
+          <w:lang w:val="en-US"/>
+        </w:rPr>
+      </w:pPr>
+    </w:p>
+    <w:p>
+      <w:pPr>
+        <w:rPr>
+          <w:lang w:val="en-US"/>
+        </w:rPr>
+      </w:pPr>
+      <w:r>
+        <w:rPr>
+          <w:noProof/>
+        </w:rPr>
+        <w:lastRenderedPageBreak/>
+        <mc:AlternateContent>
+          <mc:Choice Requires="wps">
+            <w:drawing>
+              <wp:anchor distT="0" distB="0" distL="114300" distR="114300" simplePos="0" relativeHeight="251663360" behindDoc="0" locked="0" layoutInCell="1" allowOverlap="1" wp14:anchorId="20638CAF" wp14:editId="2618EA2C">
+                <wp:simplePos x="0" y="0"/>
+                <wp:positionH relativeFrom="column">
+                  <wp:posOffset>-605790</wp:posOffset>
+                </wp:positionH>
+                <wp:positionV relativeFrom="paragraph">
+                  <wp:posOffset>7494270</wp:posOffset>
+                </wp:positionV>
+                <wp:extent cx="6969760" cy="635"/>
+                <wp:effectExtent l="0" t="0" r="0" b="0"/>
+                <wp:wrapSquare wrapText="bothSides"/>
+                <wp:docPr id="6" name="Zone de texte 6"/>
+                <wp:cNvGraphicFramePr/>
+                <a:graphic xmlns:a="http://schemas.openxmlformats.org/drawingml/2006/main">
+                  <a:graphicData uri="http://schemas.microsoft.com/office/word/2010/wordprocessingShape">
+                    <wps:wsp>
+                      <wps:cNvSpPr txBox="1"/>
+                      <wps:spPr>
+                        <a:xfrm>
+                          <a:off x="0" y="0"/>
+                          <a:ext cx="6969760" cy="635"/>
+                        </a:xfrm>
+                        <a:prstGeom prst="rect">
+                          <a:avLst/>
+                        </a:prstGeom>
+                        <a:solidFill>
+                          <a:prstClr val="white"/>
+                        </a:solidFill>
+                        <a:ln>
+                          <a:noFill/>
+                        </a:ln>
+                      </wps:spPr>
+                      <wps:txbx>
+                        <w:txbxContent>
+                          <w:p>
+                            <w:pPr>
+                              <w:pStyle w:val="Lgende"/>
+                              <w:jc w:val="center"/>
+                              <w:rPr>
+                                <w:noProof/>
+                              </w:rPr>
+                            </w:pPr>
+                            <w:r>
+                              <w:t xml:space="preserve">Figure </w:t>
+                            </w:r>
+                            <w:r>
+                              <w:fldChar w:fldCharType="begin"/>
+                            </w:r>
+                            <w:r>
+                              <w:instrText xml:space="preserve"> SEQ Figure \* ARABIC </w:instrText>
+                            </w:r>
+                            <w:r>
+                              <w:fldChar w:fldCharType="separate"/>
+                            </w:r>
+                            <w:r>
+                              <w:rPr>
+                                <w:noProof/>
+                              </w:rPr>
+                              <w:t>6</w:t>
+                            </w:r>
+                            <w:r>
+                              <w:fldChar w:fldCharType="end"/>
+                            </w:r>
+                            <w:r>
+                              <w:t xml:space="preserve">: Description of </w:t>
+                            </w:r>
+                            <w:proofErr w:type="spellStart"/>
+                            <w:r>
+                              <w:t>logic</w:t>
+                            </w:r>
+                            <w:proofErr w:type="spellEnd"/>
+                            <w:r>
+                              <w:t xml:space="preserve"> components</w:t>
+                            </w:r>
+                          </w:p>
+                        </w:txbxContent>
+                      </wps:txbx>
+                      <wps:bodyPr rot="0" spcFirstLastPara="0" vertOverflow="overflow" horzOverflow="overflow" vert="horz" wrap="square" lIns="0" tIns="0" rIns="0" bIns="0" numCol="1" spcCol="0" rtlCol="0" fromWordArt="0" anchor="t" anchorCtr="0" forceAA="0" compatLnSpc="1">
+                        <a:prstTxWarp prst="textNoShape">
+                          <a:avLst/>
+                        </a:prstTxWarp>
+                        <a:spAutoFit/>
+                      </wps:bodyPr>
+                    </wps:wsp>
+                  </a:graphicData>
+                </a:graphic>
+              </wp:anchor>
+            </w:drawing>
+          </mc:Choice>
+          <mc:Fallback>
+            <w:pict>
+              <v:shape w14:anchorId="20638CAF" id="Zone de texte 6" o:spid="_x0000_s1027" type="#_x0000_t202" style="position:absolute;margin-left:-47.7pt;margin-top:590.1pt;width:548.8pt;height:.05pt;z-index:251663360;visibility:visible;mso-wrap-style:square;mso-wrap-distance-left:9pt;mso-wrap-distance-top:0;mso-wrap-distance-right:9pt;mso-wrap-distance-bottom:0;mso-position-horizontal:absolute;mso-position-horizontal-relative:text;mso-position-vertical:absolute;mso-position-vertical-relative:text;v-text-anchor:top" o:gfxdata="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" stroked="f">
+                <v:textbox style="mso-fit-shape-to-text:t" inset="0,0,0,0">
+                  <w:txbxContent>
+                    <w:p>
+                      <w:pPr>
+                        <w:pStyle w:val="Lgende"/>
+                        <w:jc w:val="center"/>
+                        <w:rPr>
+                          <w:noProof/>
+                        </w:rPr>
+                      </w:pPr>
+                      <w:r>
+                        <w:t xml:space="preserve">Figure </w:t>
+                      </w:r>
+                      <w:r>
+                        <w:fldChar w:fldCharType="begin"/>
+                      </w:r>
+                      <w:r>
+                        <w:instrText xml:space="preserve"> SEQ Figure \* ARABIC </w:instrText>
+                      </w:r>
+                      <w:r>
+                        <w:fldChar w:fldCharType="separate"/>
+                      </w:r>
+                      <w:r>
+                        <w:rPr>
+                          <w:noProof/>
+                        </w:rPr>
+                        <w:t>6</w:t>
+                      </w:r>
+                      <w:r>
+                        <w:fldChar w:fldCharType="end"/>
+                      </w:r>
+                      <w:r>
+                        <w:t xml:space="preserve">: Description of </w:t>
+                      </w:r>
+                      <w:proofErr w:type="spellStart"/>
+                      <w:r>
+                        <w:t>logic</w:t>
+                      </w:r>
+                      <w:proofErr w:type="spellEnd"/>
+                      <w:r>
+                        <w:t xml:space="preserve"> components</w:t>
+                      </w:r>
+                    </w:p>
+                  </w:txbxContent>
+                </v:textbox>
+                <w10:wrap type="square"/>
+              </v:shape>
+            </w:pict>
+          </mc:Fallback>
+        </mc:AlternateContent>
+      </w:r>
       <w:r>
         <w:rPr>
           <w:lang w:val="en-US"/>
@@ -2158,6 +3537,23 @@
     </w:p>
     <w:p>
       <w:pPr>
+        <w:jc w:val="both"/>
+        <w:rPr>
+          <w:lang w:val="en-US"/>
+        </w:rPr>
+      </w:pPr>
+    </w:p>
+    <w:p>
+      <w:pPr>
+        <w:jc w:val="both"/>
+        <w:rPr>
+          <w:lang w:val="en-US"/>
+        </w:rPr>
+      </w:pPr>
+    </w:p>
+    <w:p>
+      <w:pPr>
+        <w:jc w:val="both"/>
         <w:rPr>
           <w:lang w:val="en-US"/>
         </w:rPr>
@@ -2174,9 +3570,8 @@
         <w:rPr>
           <w:noProof/>
         </w:rPr>
-        <w:lastRenderedPageBreak/>
         <w:drawing>
-          <wp:inline distT="0" distB="0" distL="0" distR="0" wp14:anchorId="3879718F" wp14:editId="26063CBD">
+          <wp:inline distT="0" distB="0" distL="0" distR="0" wp14:anchorId="0EE23F4A" wp14:editId="18A2A651">
             <wp:extent cx="4081346" cy="2748340"/>
             <wp:effectExtent l="0" t="0" r="0" b="0"/>
             <wp:docPr id="4" name="Image 4"/>
@@ -2227,6 +3622,14 @@
     </w:p>
     <w:p>
       <w:pPr>
+        <w:jc w:val="center"/>
+        <w:rPr>
+          <w:lang w:val="en-US"/>
+        </w:rPr>
+      </w:pPr>
+    </w:p>
+    <w:p>
+      <w:pPr>
         <w:rPr>
           <w:lang w:val="en-US"/>
         </w:rPr>
@@ -2259,7 +3662,6 @@
           <w:lang w:val="en-US"/>
         </w:rPr>
       </w:pPr>
-      <w:bookmarkStart w:id="0" w:name="_GoBack"/>
       <w:r>
         <w:rPr>
           <w:noProof/>
@@ -2314,7 +3716,6 @@
           </wp:inline>
         </w:drawing>
       </w:r>
-      <w:bookmarkEnd w:id="0"/>
     </w:p>
     <w:p>
       <w:pPr>
@@ -2470,9 +3871,9 @@
 <file path=word/numbering.xml><?xml version="1.0" encoding="utf-8"?>
 <w:numbering xmlns:wpc="http://schemas.microsoft.com/office/word/2010/wordprocessingCanvas" xmlns:cx="http://schemas.microsoft.com/office/drawing/2014/chartex" xmlns:cx1="http://schemas.microsoft.com/office/drawing/2015/9/8/chartex" xmlns:cx2="http://schemas.microsoft.com/office/drawing/2015/10/21/chartex" xmlns:cx3="http://schemas.microsoft.com/office/drawing/2016/5/9/chartex" xmlns:cx4="http://schemas.microsoft.com/office/drawing/2016/5/10/chartex" xmlns:cx5="http://schemas.microsoft.com/office/drawing/2016/5/11/chartex" xmlns:cx6="http://schemas.microsoft.com/office/drawing/2016/5/12/chartex" xmlns:cx7="http://schemas.microsoft.com/office/drawing/2016/5/13/chartex" xmlns:cx8="http://schemas.microsoft.com/office/drawing/2016/5/14/chartex" xmlns:mc="http://schemas.openxmlformats.org/markup-compatibility/2006" xmlns:aink="http://schemas.microsoft.com/office/drawing/2016/ink" xmlns:am3d="http://schemas.microsoft.com/office/drawing/2017/model3d" xmlns:o="urn:schemas-microsoft-com:office:office" xmlns:r="http://schemas.openxmlformats.org/officeDocument/2006/relationships" xmlns:m="http://schemas.openxmlformats.org/officeDocument/2006/math" xmlns:v="urn:schemas-microsoft-com:vml" xmlns:wp14="http://schemas.microsoft.com/office/word/2010/wordprocessingDrawing" xmlns:wp="http://schemas.openxmlformats.org/drawingml/2006/wordprocessingDrawing" xmlns:w10="urn:schemas-microsoft-com:office:word" xmlns:w="http://schemas.openxmlformats.org/wordprocessingml/2006/main" xmlns:w14="http://schemas.microsoft.com/office/word/2010/wordml" xmlns:w15="http://schemas.microsoft.com/office/word/2012/wordml" xmlns:w16cid="http://schemas.microsoft.com/office/word/2016/wordml/cid" xmlns:w16se="http://schemas.microsoft.com/office/word/2015/wordml/symex" xmlns:wpg="http://schemas.microsoft.com/office/word/2010/wordprocessingGroup" xmlns:wpi="http://schemas.microsoft.com/office/word/2010/wordprocessingInk" xmlns:wne="http://schemas.microsoft.com/office/word/2006/wordml" xmlns:wps="http://schemas.microsoft.com/office/word/2010/wordprocessingShape" mc:Ignorable="w14 w15 w16se w16cid wp14">
   <w:abstractNum w:abstractNumId="0" w15:restartNumberingAfterBreak="0">
-    <w:nsid w:val="07E1067F"/>
+    <w:nsid w:val="03E05E0C"/>
     <w:multiLevelType w:val="hybridMultilevel"/>
-    <w:tmpl w:val="DE3EA6A6"/>
+    <w:tmpl w:val="906C2CF4"/>
     <w:lvl w:ilvl="0" w:tplc="1148466C">
       <w:start w:val="1"/>
       <w:numFmt w:val="bullet"/>
@@ -2480,6 +3881,457 @@
       <w:lvlJc w:val="left"/>
       <w:pPr>
         <w:ind w:left="1080" w:hanging="360"/>
+      </w:pPr>
+      <w:rPr>
+        <w:rFonts w:ascii="Courier New" w:hAnsi="Courier New" w:hint="default"/>
+      </w:rPr>
+    </w:lvl>
+    <w:lvl w:ilvl="1" w:tplc="040C0001">
+      <w:start w:val="1"/>
+      <w:numFmt w:val="bullet"/>
+      <w:lvlText w:val=""/>
+      <w:lvlJc w:val="left"/>
+      <w:pPr>
+        <w:ind w:left="1800" w:hanging="360"/>
+      </w:pPr>
+      <w:rPr>
+        <w:rFonts w:ascii="Symbol" w:hAnsi="Symbol" w:hint="default"/>
+      </w:rPr>
+    </w:lvl>
+    <w:lvl w:ilvl="2" w:tplc="040C0005" w:tentative="1">
+      <w:start w:val="1"/>
+      <w:numFmt w:val="bullet"/>
+      <w:lvlText w:val=""/>
+      <w:lvlJc w:val="left"/>
+      <w:pPr>
+        <w:ind w:left="2520" w:hanging="360"/>
+      </w:pPr>
+      <w:rPr>
+        <w:rFonts w:ascii="Wingdings" w:hAnsi="Wingdings" w:hint="default"/>
+      </w:rPr>
+    </w:lvl>
+    <w:lvl w:ilvl="3" w:tplc="040C0001" w:tentative="1">
+      <w:start w:val="1"/>
+      <w:numFmt w:val="bullet"/>
+      <w:lvlText w:val=""/>
+      <w:lvlJc w:val="left"/>
+      <w:pPr>
+        <w:ind w:left="3240" w:hanging="360"/>
+      </w:pPr>
+      <w:rPr>
+        <w:rFonts w:ascii="Symbol" w:hAnsi="Symbol" w:hint="default"/>
+      </w:rPr>
+    </w:lvl>
+    <w:lvl w:ilvl="4" w:tplc="040C0003" w:tentative="1">
+      <w:start w:val="1"/>
+      <w:numFmt w:val="bullet"/>
+      <w:lvlText w:val="o"/>
+      <w:lvlJc w:val="left"/>
+      <w:pPr>
+        <w:ind w:left="3960" w:hanging="360"/>
+      </w:pPr>
+      <w:rPr>
+        <w:rFonts w:ascii="Courier New" w:hAnsi="Courier New" w:cs="Courier New" w:hint="default"/>
+      </w:rPr>
+    </w:lvl>
+    <w:lvl w:ilvl="5" w:tplc="040C0005" w:tentative="1">
+      <w:start w:val="1"/>
+      <w:numFmt w:val="bullet"/>
+      <w:lvlText w:val=""/>
+      <w:lvlJc w:val="left"/>
+      <w:pPr>
+        <w:ind w:left="4680" w:hanging="360"/>
+      </w:pPr>
+      <w:rPr>
+        <w:rFonts w:ascii="Wingdings" w:hAnsi="Wingdings" w:hint="default"/>
+      </w:rPr>
+    </w:lvl>
+    <w:lvl w:ilvl="6" w:tplc="040C0001" w:tentative="1">
+      <w:start w:val="1"/>
+      <w:numFmt w:val="bullet"/>
+      <w:lvlText w:val=""/>
+      <w:lvlJc w:val="left"/>
+      <w:pPr>
+        <w:ind w:left="5400" w:hanging="360"/>
+      </w:pPr>
+      <w:rPr>
+        <w:rFonts w:ascii="Symbol" w:hAnsi="Symbol" w:hint="default"/>
+      </w:rPr>
+    </w:lvl>
+    <w:lvl w:ilvl="7" w:tplc="040C0003" w:tentative="1">
+      <w:start w:val="1"/>
+      <w:numFmt w:val="bullet"/>
+      <w:lvlText w:val="o"/>
+      <w:lvlJc w:val="left"/>
+      <w:pPr>
+        <w:ind w:left="6120" w:hanging="360"/>
+      </w:pPr>
+      <w:rPr>
+        <w:rFonts w:ascii="Courier New" w:hAnsi="Courier New" w:cs="Courier New" w:hint="default"/>
+      </w:rPr>
+    </w:lvl>
+    <w:lvl w:ilvl="8" w:tplc="040C0005" w:tentative="1">
+      <w:start w:val="1"/>
+      <w:numFmt w:val="bullet"/>
+      <w:lvlText w:val=""/>
+      <w:lvlJc w:val="left"/>
+      <w:pPr>
+        <w:ind w:left="6840" w:hanging="360"/>
+      </w:pPr>
+      <w:rPr>
+        <w:rFonts w:ascii="Wingdings" w:hAnsi="Wingdings" w:hint="default"/>
+      </w:rPr>
+    </w:lvl>
+  </w:abstractNum>
+  <w:abstractNum w:abstractNumId="1" w15:restartNumberingAfterBreak="0">
+    <w:nsid w:val="07E1067F"/>
+    <w:multiLevelType w:val="hybridMultilevel"/>
+    <w:tmpl w:val="97DA03D6"/>
+    <w:lvl w:ilvl="0" w:tplc="1148466C">
+      <w:start w:val="1"/>
+      <w:numFmt w:val="bullet"/>
+      <w:lvlText w:val="o"/>
+      <w:lvlJc w:val="left"/>
+      <w:pPr>
+        <w:ind w:left="1080" w:hanging="360"/>
+      </w:pPr>
+      <w:rPr>
+        <w:rFonts w:ascii="Courier New" w:hAnsi="Courier New" w:hint="default"/>
+      </w:rPr>
+    </w:lvl>
+    <w:lvl w:ilvl="1" w:tplc="A3CEB538">
+      <w:numFmt w:val="bullet"/>
+      <w:lvlText w:val="-"/>
+      <w:lvlJc w:val="left"/>
+      <w:pPr>
+        <w:ind w:left="1800" w:hanging="360"/>
+      </w:pPr>
+      <w:rPr>
+        <w:rFonts w:ascii="Calibri" w:eastAsiaTheme="minorHAnsi" w:hAnsi="Calibri" w:cs="Calibri" w:hint="default"/>
+      </w:rPr>
+    </w:lvl>
+    <w:lvl w:ilvl="2" w:tplc="040C0005" w:tentative="1">
+      <w:start w:val="1"/>
+      <w:numFmt w:val="bullet"/>
+      <w:lvlText w:val=""/>
+      <w:lvlJc w:val="left"/>
+      <w:pPr>
+        <w:ind w:left="2520" w:hanging="360"/>
+      </w:pPr>
+      <w:rPr>
+        <w:rFonts w:ascii="Wingdings" w:hAnsi="Wingdings" w:hint="default"/>
+      </w:rPr>
+    </w:lvl>
+    <w:lvl w:ilvl="3" w:tplc="040C0001" w:tentative="1">
+      <w:start w:val="1"/>
+      <w:numFmt w:val="bullet"/>
+      <w:lvlText w:val=""/>
+      <w:lvlJc w:val="left"/>
+      <w:pPr>
+        <w:ind w:left="3240" w:hanging="360"/>
+      </w:pPr>
+      <w:rPr>
+        <w:rFonts w:ascii="Symbol" w:hAnsi="Symbol" w:hint="default"/>
+      </w:rPr>
+    </w:lvl>
+    <w:lvl w:ilvl="4" w:tplc="040C0003" w:tentative="1">
+      <w:start w:val="1"/>
+      <w:numFmt w:val="bullet"/>
+      <w:lvlText w:val="o"/>
+      <w:lvlJc w:val="left"/>
+      <w:pPr>
+        <w:ind w:left="3960" w:hanging="360"/>
+      </w:pPr>
+      <w:rPr>
+        <w:rFonts w:ascii="Courier New" w:hAnsi="Courier New" w:cs="Courier New" w:hint="default"/>
+      </w:rPr>
+    </w:lvl>
+    <w:lvl w:ilvl="5" w:tplc="040C0005" w:tentative="1">
+      <w:start w:val="1"/>
+      <w:numFmt w:val="bullet"/>
+      <w:lvlText w:val=""/>
+      <w:lvlJc w:val="left"/>
+      <w:pPr>
+        <w:ind w:left="4680" w:hanging="360"/>
+      </w:pPr>
+      <w:rPr>
+        <w:rFonts w:ascii="Wingdings" w:hAnsi="Wingdings" w:hint="default"/>
+      </w:rPr>
+    </w:lvl>
+    <w:lvl w:ilvl="6" w:tplc="040C0001" w:tentative="1">
+      <w:start w:val="1"/>
+      <w:numFmt w:val="bullet"/>
+      <w:lvlText w:val=""/>
+      <w:lvlJc w:val="left"/>
+      <w:pPr>
+        <w:ind w:left="5400" w:hanging="360"/>
+      </w:pPr>
+      <w:rPr>
+        <w:rFonts w:ascii="Symbol" w:hAnsi="Symbol" w:hint="default"/>
+      </w:rPr>
+    </w:lvl>
+    <w:lvl w:ilvl="7" w:tplc="040C0003" w:tentative="1">
+      <w:start w:val="1"/>
+      <w:numFmt w:val="bullet"/>
+      <w:lvlText w:val="o"/>
+      <w:lvlJc w:val="left"/>
+      <w:pPr>
+        <w:ind w:left="6120" w:hanging="360"/>
+      </w:pPr>
+      <w:rPr>
+        <w:rFonts w:ascii="Courier New" w:hAnsi="Courier New" w:cs="Courier New" w:hint="default"/>
+      </w:rPr>
+    </w:lvl>
+    <w:lvl w:ilvl="8" w:tplc="040C0005" w:tentative="1">
+      <w:start w:val="1"/>
+      <w:numFmt w:val="bullet"/>
+      <w:lvlText w:val=""/>
+      <w:lvlJc w:val="left"/>
+      <w:pPr>
+        <w:ind w:left="6840" w:hanging="360"/>
+      </w:pPr>
+      <w:rPr>
+        <w:rFonts w:ascii="Wingdings" w:hAnsi="Wingdings" w:hint="default"/>
+      </w:rPr>
+    </w:lvl>
+  </w:abstractNum>
+  <w:abstractNum w:abstractNumId="2" w15:restartNumberingAfterBreak="0">
+    <w:nsid w:val="38957DE4"/>
+    <w:multiLevelType w:val="hybridMultilevel"/>
+    <w:tmpl w:val="A58C9770"/>
+    <w:lvl w:ilvl="0" w:tplc="040C0001">
+      <w:start w:val="1"/>
+      <w:numFmt w:val="bullet"/>
+      <w:lvlText w:val=""/>
+      <w:lvlJc w:val="left"/>
+      <w:pPr>
+        <w:ind w:left="720" w:hanging="360"/>
+      </w:pPr>
+      <w:rPr>
+        <w:rFonts w:ascii="Symbol" w:hAnsi="Symbol" w:hint="default"/>
+      </w:rPr>
+    </w:lvl>
+    <w:lvl w:ilvl="1" w:tplc="040C0003" w:tentative="1">
+      <w:start w:val="1"/>
+      <w:numFmt w:val="bullet"/>
+      <w:lvlText w:val="o"/>
+      <w:lvlJc w:val="left"/>
+      <w:pPr>
+        <w:ind w:left="1440" w:hanging="360"/>
+      </w:pPr>
+      <w:rPr>
+        <w:rFonts w:ascii="Courier New" w:hAnsi="Courier New" w:cs="Courier New" w:hint="default"/>
+      </w:rPr>
+    </w:lvl>
+    <w:lvl w:ilvl="2" w:tplc="040C0005" w:tentative="1">
+      <w:start w:val="1"/>
+      <w:numFmt w:val="bullet"/>
+      <w:lvlText w:val=""/>
+      <w:lvlJc w:val="left"/>
+      <w:pPr>
+        <w:ind w:left="2160" w:hanging="360"/>
+      </w:pPr>
+      <w:rPr>
+        <w:rFonts w:ascii="Wingdings" w:hAnsi="Wingdings" w:hint="default"/>
+      </w:rPr>
+    </w:lvl>
+    <w:lvl w:ilvl="3" w:tplc="040C0001" w:tentative="1">
+      <w:start w:val="1"/>
+      <w:numFmt w:val="bullet"/>
+      <w:lvlText w:val=""/>
+      <w:lvlJc w:val="left"/>
+      <w:pPr>
+        <w:ind w:left="2880" w:hanging="360"/>
+      </w:pPr>
+      <w:rPr>
+        <w:rFonts w:ascii="Symbol" w:hAnsi="Symbol" w:hint="default"/>
+      </w:rPr>
+    </w:lvl>
+    <w:lvl w:ilvl="4" w:tplc="040C0003" w:tentative="1">
+      <w:start w:val="1"/>
+      <w:numFmt w:val="bullet"/>
+      <w:lvlText w:val="o"/>
+      <w:lvlJc w:val="left"/>
+      <w:pPr>
+        <w:ind w:left="3600" w:hanging="360"/>
+      </w:pPr>
+      <w:rPr>
+        <w:rFonts w:ascii="Courier New" w:hAnsi="Courier New" w:cs="Courier New" w:hint="default"/>
+      </w:rPr>
+    </w:lvl>
+    <w:lvl w:ilvl="5" w:tplc="040C0005" w:tentative="1">
+      <w:start w:val="1"/>
+      <w:numFmt w:val="bullet"/>
+      <w:lvlText w:val=""/>
+      <w:lvlJc w:val="left"/>
+      <w:pPr>
+        <w:ind w:left="4320" w:hanging="360"/>
+      </w:pPr>
+      <w:rPr>
+        <w:rFonts w:ascii="Wingdings" w:hAnsi="Wingdings" w:hint="default"/>
+      </w:rPr>
+    </w:lvl>
+    <w:lvl w:ilvl="6" w:tplc="040C0001" w:tentative="1">
+      <w:start w:val="1"/>
+      <w:numFmt w:val="bullet"/>
+      <w:lvlText w:val=""/>
+      <w:lvlJc w:val="left"/>
+      <w:pPr>
+        <w:ind w:left="5040" w:hanging="360"/>
+      </w:pPr>
+      <w:rPr>
+        <w:rFonts w:ascii="Symbol" w:hAnsi="Symbol" w:hint="default"/>
+      </w:rPr>
+    </w:lvl>
+    <w:lvl w:ilvl="7" w:tplc="040C0003" w:tentative="1">
+      <w:start w:val="1"/>
+      <w:numFmt w:val="bullet"/>
+      <w:lvlText w:val="o"/>
+      <w:lvlJc w:val="left"/>
+      <w:pPr>
+        <w:ind w:left="5760" w:hanging="360"/>
+      </w:pPr>
+      <w:rPr>
+        <w:rFonts w:ascii="Courier New" w:hAnsi="Courier New" w:cs="Courier New" w:hint="default"/>
+      </w:rPr>
+    </w:lvl>
+    <w:lvl w:ilvl="8" w:tplc="040C0005" w:tentative="1">
+      <w:start w:val="1"/>
+      <w:numFmt w:val="bullet"/>
+      <w:lvlText w:val=""/>
+      <w:lvlJc w:val="left"/>
+      <w:pPr>
+        <w:ind w:left="6480" w:hanging="360"/>
+      </w:pPr>
+      <w:rPr>
+        <w:rFonts w:ascii="Wingdings" w:hAnsi="Wingdings" w:hint="default"/>
+      </w:rPr>
+    </w:lvl>
+  </w:abstractNum>
+  <w:abstractNum w:abstractNumId="3" w15:restartNumberingAfterBreak="0">
+    <w:nsid w:val="493C5640"/>
+    <w:multiLevelType w:val="hybridMultilevel"/>
+    <w:tmpl w:val="685E5220"/>
+    <w:lvl w:ilvl="0" w:tplc="040C0001">
+      <w:start w:val="1"/>
+      <w:numFmt w:val="bullet"/>
+      <w:lvlText w:val=""/>
+      <w:lvlJc w:val="left"/>
+      <w:pPr>
+        <w:ind w:left="720" w:hanging="360"/>
+      </w:pPr>
+      <w:rPr>
+        <w:rFonts w:ascii="Symbol" w:hAnsi="Symbol" w:hint="default"/>
+      </w:rPr>
+    </w:lvl>
+    <w:lvl w:ilvl="1" w:tplc="040C0003" w:tentative="1">
+      <w:start w:val="1"/>
+      <w:numFmt w:val="bullet"/>
+      <w:lvlText w:val="o"/>
+      <w:lvlJc w:val="left"/>
+      <w:pPr>
+        <w:ind w:left="1440" w:hanging="360"/>
+      </w:pPr>
+      <w:rPr>
+        <w:rFonts w:ascii="Courier New" w:hAnsi="Courier New" w:cs="Courier New" w:hint="default"/>
+      </w:rPr>
+    </w:lvl>
+    <w:lvl w:ilvl="2" w:tplc="040C0005" w:tentative="1">
+      <w:start w:val="1"/>
+      <w:numFmt w:val="bullet"/>
+      <w:lvlText w:val=""/>
+      <w:lvlJc w:val="left"/>
+      <w:pPr>
+        <w:ind w:left="2160" w:hanging="360"/>
+      </w:pPr>
+      <w:rPr>
+        <w:rFonts w:ascii="Wingdings" w:hAnsi="Wingdings" w:hint="default"/>
+      </w:rPr>
+    </w:lvl>
+    <w:lvl w:ilvl="3" w:tplc="040C0001" w:tentative="1">
+      <w:start w:val="1"/>
+      <w:numFmt w:val="bullet"/>
+      <w:lvlText w:val=""/>
+      <w:lvlJc w:val="left"/>
+      <w:pPr>
+        <w:ind w:left="2880" w:hanging="360"/>
+      </w:pPr>
+      <w:rPr>
+        <w:rFonts w:ascii="Symbol" w:hAnsi="Symbol" w:hint="default"/>
+      </w:rPr>
+    </w:lvl>
+    <w:lvl w:ilvl="4" w:tplc="040C0003" w:tentative="1">
+      <w:start w:val="1"/>
+      <w:numFmt w:val="bullet"/>
+      <w:lvlText w:val="o"/>
+      <w:lvlJc w:val="left"/>
+      <w:pPr>
+        <w:ind w:left="3600" w:hanging="360"/>
+      </w:pPr>
+      <w:rPr>
+        <w:rFonts w:ascii="Courier New" w:hAnsi="Courier New" w:cs="Courier New" w:hint="default"/>
+      </w:rPr>
+    </w:lvl>
+    <w:lvl w:ilvl="5" w:tplc="040C0005" w:tentative="1">
+      <w:start w:val="1"/>
+      <w:numFmt w:val="bullet"/>
+      <w:lvlText w:val=""/>
+      <w:lvlJc w:val="left"/>
+      <w:pPr>
+        <w:ind w:left="4320" w:hanging="360"/>
+      </w:pPr>
+      <w:rPr>
+        <w:rFonts w:ascii="Wingdings" w:hAnsi="Wingdings" w:hint="default"/>
+      </w:rPr>
+    </w:lvl>
+    <w:lvl w:ilvl="6" w:tplc="040C0001" w:tentative="1">
+      <w:start w:val="1"/>
+      <w:numFmt w:val="bullet"/>
+      <w:lvlText w:val=""/>
+      <w:lvlJc w:val="left"/>
+      <w:pPr>
+        <w:ind w:left="5040" w:hanging="360"/>
+      </w:pPr>
+      <w:rPr>
+        <w:rFonts w:ascii="Symbol" w:hAnsi="Symbol" w:hint="default"/>
+      </w:rPr>
+    </w:lvl>
+    <w:lvl w:ilvl="7" w:tplc="040C0003" w:tentative="1">
+      <w:start w:val="1"/>
+      <w:numFmt w:val="bullet"/>
+      <w:lvlText w:val="o"/>
+      <w:lvlJc w:val="left"/>
+      <w:pPr>
+        <w:ind w:left="5760" w:hanging="360"/>
+      </w:pPr>
+      <w:rPr>
+        <w:rFonts w:ascii="Courier New" w:hAnsi="Courier New" w:cs="Courier New" w:hint="default"/>
+      </w:rPr>
+    </w:lvl>
+    <w:lvl w:ilvl="8" w:tplc="040C0005" w:tentative="1">
+      <w:start w:val="1"/>
+      <w:numFmt w:val="bullet"/>
+      <w:lvlText w:val=""/>
+      <w:lvlJc w:val="left"/>
+      <w:pPr>
+        <w:ind w:left="6480" w:hanging="360"/>
+      </w:pPr>
+      <w:rPr>
+        <w:rFonts w:ascii="Wingdings" w:hAnsi="Wingdings" w:hint="default"/>
+      </w:rPr>
+    </w:lvl>
+  </w:abstractNum>
+  <w:abstractNum w:abstractNumId="4" w15:restartNumberingAfterBreak="0">
+    <w:nsid w:val="5B4F3A84"/>
+    <w:multiLevelType w:val="hybridMultilevel"/>
+    <w:tmpl w:val="33BE8778"/>
+    <w:lvl w:ilvl="0" w:tplc="1148466C">
+      <w:start w:val="1"/>
+      <w:numFmt w:val="bullet"/>
+      <w:lvlText w:val="o"/>
+      <w:lvlJc w:val="left"/>
+      <w:pPr>
+        <w:ind w:left="1211" w:hanging="360"/>
       </w:pPr>
       <w:rPr>
         <w:rFonts w:ascii="Courier New" w:hAnsi="Courier New" w:hint="default"/>
@@ -2491,7 +4343,7 @@
       <w:lvlText w:val="o"/>
       <w:lvlJc w:val="left"/>
       <w:pPr>
-        <w:ind w:left="1800" w:hanging="360"/>
+        <w:ind w:left="1931" w:hanging="360"/>
       </w:pPr>
       <w:rPr>
         <w:rFonts w:ascii="Courier New" w:hAnsi="Courier New" w:cs="Courier New" w:hint="default"/>
@@ -2503,7 +4355,7 @@
       <w:lvlText w:val=""/>
       <w:lvlJc w:val="left"/>
       <w:pPr>
-        <w:ind w:left="2520" w:hanging="360"/>
+        <w:ind w:left="2651" w:hanging="360"/>
       </w:pPr>
       <w:rPr>
         <w:rFonts w:ascii="Wingdings" w:hAnsi="Wingdings" w:hint="default"/>
@@ -2515,7 +4367,7 @@
       <w:lvlText w:val=""/>
       <w:lvlJc w:val="left"/>
       <w:pPr>
-        <w:ind w:left="3240" w:hanging="360"/>
+        <w:ind w:left="3371" w:hanging="360"/>
       </w:pPr>
       <w:rPr>
         <w:rFonts w:ascii="Symbol" w:hAnsi="Symbol" w:hint="default"/>
@@ -2527,7 +4379,7 @@
       <w:lvlText w:val="o"/>
       <w:lvlJc w:val="left"/>
       <w:pPr>
-        <w:ind w:left="3960" w:hanging="360"/>
+        <w:ind w:left="4091" w:hanging="360"/>
       </w:pPr>
       <w:rPr>
         <w:rFonts w:ascii="Courier New" w:hAnsi="Courier New" w:cs="Courier New" w:hint="default"/>
@@ -2539,7 +4391,7 @@
       <w:lvlText w:val=""/>
       <w:lvlJc w:val="left"/>
       <w:pPr>
-        <w:ind w:left="4680" w:hanging="360"/>
+        <w:ind w:left="4811" w:hanging="360"/>
       </w:pPr>
       <w:rPr>
         <w:rFonts w:ascii="Wingdings" w:hAnsi="Wingdings" w:hint="default"/>
@@ -2551,7 +4403,7 @@
       <w:lvlText w:val=""/>
       <w:lvlJc w:val="left"/>
       <w:pPr>
-        <w:ind w:left="5400" w:hanging="360"/>
+        <w:ind w:left="5531" w:hanging="360"/>
       </w:pPr>
       <w:rPr>
         <w:rFonts w:ascii="Symbol" w:hAnsi="Symbol" w:hint="default"/>
@@ -2563,7 +4415,7 @@
       <w:lvlText w:val="o"/>
       <w:lvlJc w:val="left"/>
       <w:pPr>
-        <w:ind w:left="6120" w:hanging="360"/>
+        <w:ind w:left="6251" w:hanging="360"/>
       </w:pPr>
       <w:rPr>
         <w:rFonts w:ascii="Courier New" w:hAnsi="Courier New" w:cs="Courier New" w:hint="default"/>
@@ -2575,27 +4427,27 @@
       <w:lvlText w:val=""/>
       <w:lvlJc w:val="left"/>
       <w:pPr>
-        <w:ind w:left="6840" w:hanging="360"/>
+        <w:ind w:left="6971" w:hanging="360"/>
       </w:pPr>
       <w:rPr>
         <w:rFonts w:ascii="Wingdings" w:hAnsi="Wingdings" w:hint="default"/>
       </w:rPr>
     </w:lvl>
   </w:abstractNum>
-  <w:abstractNum w:abstractNumId="1" w15:restartNumberingAfterBreak="0">
-    <w:nsid w:val="38957DE4"/>
+  <w:abstractNum w:abstractNumId="5" w15:restartNumberingAfterBreak="0">
+    <w:nsid w:val="739E32C0"/>
     <w:multiLevelType w:val="hybridMultilevel"/>
-    <w:tmpl w:val="D3F84D40"/>
-    <w:lvl w:ilvl="0" w:tplc="040C0001">
+    <w:tmpl w:val="4D0C4BB8"/>
+    <w:lvl w:ilvl="0" w:tplc="1148466C">
       <w:start w:val="1"/>
       <w:numFmt w:val="bullet"/>
-      <w:lvlText w:val=""/>
+      <w:lvlText w:val="o"/>
       <w:lvlJc w:val="left"/>
       <w:pPr>
-        <w:ind w:left="720" w:hanging="360"/>
+        <w:ind w:left="1211" w:hanging="360"/>
       </w:pPr>
       <w:rPr>
-        <w:rFonts w:ascii="Symbol" w:hAnsi="Symbol" w:hint="default"/>
+        <w:rFonts w:ascii="Courier New" w:hAnsi="Courier New" w:hint="default"/>
       </w:rPr>
     </w:lvl>
     <w:lvl w:ilvl="1" w:tplc="040C0003" w:tentative="1">
@@ -2604,7 +4456,7 @@
       <w:lvlText w:val="o"/>
       <w:lvlJc w:val="left"/>
       <w:pPr>
-        <w:ind w:left="1440" w:hanging="360"/>
+        <w:ind w:left="2160" w:hanging="360"/>
       </w:pPr>
       <w:rPr>
         <w:rFonts w:ascii="Courier New" w:hAnsi="Courier New" w:cs="Courier New" w:hint="default"/>
@@ -2616,7 +4468,7 @@
       <w:lvlText w:val=""/>
       <w:lvlJc w:val="left"/>
       <w:pPr>
-        <w:ind w:left="2160" w:hanging="360"/>
+        <w:ind w:left="2880" w:hanging="360"/>
       </w:pPr>
       <w:rPr>
         <w:rFonts w:ascii="Wingdings" w:hAnsi="Wingdings" w:hint="default"/>
@@ -2628,7 +4480,7 @@
       <w:lvlText w:val=""/>
       <w:lvlJc w:val="left"/>
       <w:pPr>
-        <w:ind w:left="2880" w:hanging="360"/>
+        <w:ind w:left="3600" w:hanging="360"/>
       </w:pPr>
       <w:rPr>
         <w:rFonts w:ascii="Symbol" w:hAnsi="Symbol" w:hint="default"/>
@@ -2640,7 +4492,7 @@
       <w:lvlText w:val="o"/>
       <w:lvlJc w:val="left"/>
       <w:pPr>
-        <w:ind w:left="3600" w:hanging="360"/>
+        <w:ind w:left="4320" w:hanging="360"/>
       </w:pPr>
       <w:rPr>
         <w:rFonts w:ascii="Courier New" w:hAnsi="Courier New" w:cs="Courier New" w:hint="default"/>
@@ -2652,7 +4504,7 @@
       <w:lvlText w:val=""/>
       <w:lvlJc w:val="left"/>
       <w:pPr>
-        <w:ind w:left="4320" w:hanging="360"/>
+        <w:ind w:left="5040" w:hanging="360"/>
       </w:pPr>
       <w:rPr>
         <w:rFonts w:ascii="Wingdings" w:hAnsi="Wingdings" w:hint="default"/>
@@ -2664,7 +4516,7 @@
       <w:lvlText w:val=""/>
       <w:lvlJc w:val="left"/>
       <w:pPr>
-        <w:ind w:left="5040" w:hanging="360"/>
+        <w:ind w:left="5760" w:hanging="360"/>
       </w:pPr>
       <w:rPr>
         <w:rFonts w:ascii="Symbol" w:hAnsi="Symbol" w:hint="default"/>
@@ -2676,7 +4528,7 @@
       <w:lvlText w:val="o"/>
       <w:lvlJc w:val="left"/>
       <w:pPr>
-        <w:ind w:left="5760" w:hanging="360"/>
+        <w:ind w:left="6480" w:hanging="360"/>
       </w:pPr>
       <w:rPr>
         <w:rFonts w:ascii="Courier New" w:hAnsi="Courier New" w:cs="Courier New" w:hint="default"/>
@@ -2688,120 +4540,7 @@
       <w:lvlText w:val=""/>
       <w:lvlJc w:val="left"/>
       <w:pPr>
-        <w:ind w:left="6480" w:hanging="360"/>
-      </w:pPr>
-      <w:rPr>
-        <w:rFonts w:ascii="Wingdings" w:hAnsi="Wingdings" w:hint="default"/>
-      </w:rPr>
-    </w:lvl>
-  </w:abstractNum>
-  <w:abstractNum w:abstractNumId="2" w15:restartNumberingAfterBreak="0">
-    <w:nsid w:val="493C5640"/>
-    <w:multiLevelType w:val="hybridMultilevel"/>
-    <w:tmpl w:val="685E5220"/>
-    <w:lvl w:ilvl="0" w:tplc="040C0001">
-      <w:start w:val="1"/>
-      <w:numFmt w:val="bullet"/>
-      <w:lvlText w:val=""/>
-      <w:lvlJc w:val="left"/>
-      <w:pPr>
-        <w:ind w:left="720" w:hanging="360"/>
-      </w:pPr>
-      <w:rPr>
-        <w:rFonts w:ascii="Symbol" w:hAnsi="Symbol" w:hint="default"/>
-      </w:rPr>
-    </w:lvl>
-    <w:lvl w:ilvl="1" w:tplc="040C0003" w:tentative="1">
-      <w:start w:val="1"/>
-      <w:numFmt w:val="bullet"/>
-      <w:lvlText w:val="o"/>
-      <w:lvlJc w:val="left"/>
-      <w:pPr>
-        <w:ind w:left="1440" w:hanging="360"/>
-      </w:pPr>
-      <w:rPr>
-        <w:rFonts w:ascii="Courier New" w:hAnsi="Courier New" w:cs="Courier New" w:hint="default"/>
-      </w:rPr>
-    </w:lvl>
-    <w:lvl w:ilvl="2" w:tplc="040C0005" w:tentative="1">
-      <w:start w:val="1"/>
-      <w:numFmt w:val="bullet"/>
-      <w:lvlText w:val=""/>
-      <w:lvlJc w:val="left"/>
-      <w:pPr>
-        <w:ind w:left="2160" w:hanging="360"/>
-      </w:pPr>
-      <w:rPr>
-        <w:rFonts w:ascii="Wingdings" w:hAnsi="Wingdings" w:hint="default"/>
-      </w:rPr>
-    </w:lvl>
-    <w:lvl w:ilvl="3" w:tplc="040C0001" w:tentative="1">
-      <w:start w:val="1"/>
-      <w:numFmt w:val="bullet"/>
-      <w:lvlText w:val=""/>
-      <w:lvlJc w:val="left"/>
-      <w:pPr>
-        <w:ind w:left="2880" w:hanging="360"/>
-      </w:pPr>
-      <w:rPr>
-        <w:rFonts w:ascii="Symbol" w:hAnsi="Symbol" w:hint="default"/>
-      </w:rPr>
-    </w:lvl>
-    <w:lvl w:ilvl="4" w:tplc="040C0003" w:tentative="1">
-      <w:start w:val="1"/>
-      <w:numFmt w:val="bullet"/>
-      <w:lvlText w:val="o"/>
-      <w:lvlJc w:val="left"/>
-      <w:pPr>
-        <w:ind w:left="3600" w:hanging="360"/>
-      </w:pPr>
-      <w:rPr>
-        <w:rFonts w:ascii="Courier New" w:hAnsi="Courier New" w:cs="Courier New" w:hint="default"/>
-      </w:rPr>
-    </w:lvl>
-    <w:lvl w:ilvl="5" w:tplc="040C0005" w:tentative="1">
-      <w:start w:val="1"/>
-      <w:numFmt w:val="bullet"/>
-      <w:lvlText w:val=""/>
-      <w:lvlJc w:val="left"/>
-      <w:pPr>
-        <w:ind w:left="4320" w:hanging="360"/>
-      </w:pPr>
-      <w:rPr>
-        <w:rFonts w:ascii="Wingdings" w:hAnsi="Wingdings" w:hint="default"/>
-      </w:rPr>
-    </w:lvl>
-    <w:lvl w:ilvl="6" w:tplc="040C0001" w:tentative="1">
-      <w:start w:val="1"/>
-      <w:numFmt w:val="bullet"/>
-      <w:lvlText w:val=""/>
-      <w:lvlJc w:val="left"/>
-      <w:pPr>
-        <w:ind w:left="5040" w:hanging="360"/>
-      </w:pPr>
-      <w:rPr>
-        <w:rFonts w:ascii="Symbol" w:hAnsi="Symbol" w:hint="default"/>
-      </w:rPr>
-    </w:lvl>
-    <w:lvl w:ilvl="7" w:tplc="040C0003" w:tentative="1">
-      <w:start w:val="1"/>
-      <w:numFmt w:val="bullet"/>
-      <w:lvlText w:val="o"/>
-      <w:lvlJc w:val="left"/>
-      <w:pPr>
-        <w:ind w:left="5760" w:hanging="360"/>
-      </w:pPr>
-      <w:rPr>
-        <w:rFonts w:ascii="Courier New" w:hAnsi="Courier New" w:cs="Courier New" w:hint="default"/>
-      </w:rPr>
-    </w:lvl>
-    <w:lvl w:ilvl="8" w:tplc="040C0005" w:tentative="1">
-      <w:start w:val="1"/>
-      <w:numFmt w:val="bullet"/>
-      <w:lvlText w:val=""/>
-      <w:lvlJc w:val="left"/>
-      <w:pPr>
-        <w:ind w:left="6480" w:hanging="360"/>
+        <w:ind w:left="7200" w:hanging="360"/>
       </w:pPr>
       <w:rPr>
         <w:rFonts w:ascii="Wingdings" w:hAnsi="Wingdings" w:hint="default"/>
@@ -2809,13 +4548,22 @@
     </w:lvl>
   </w:abstractNum>
   <w:num w:numId="1">
+    <w:abstractNumId w:val="3"/>
+  </w:num>
+  <w:num w:numId="2">
     <w:abstractNumId w:val="2"/>
   </w:num>
-  <w:num w:numId="2">
+  <w:num w:numId="3">
     <w:abstractNumId w:val="1"/>
   </w:num>
-  <w:num w:numId="3">
+  <w:num w:numId="4">
     <w:abstractNumId w:val="0"/>
+  </w:num>
+  <w:num w:numId="5">
+    <w:abstractNumId w:val="5"/>
+  </w:num>
+  <w:num w:numId="6">
+    <w:abstractNumId w:val="4"/>
   </w:num>
 </w:numbering>
 </file>
@@ -3647,7 +5395,7 @@
 </file>
 
 <file path=customXml/itemProps1.xml><?xml version="1.0" encoding="utf-8"?>
-<ds:datastoreItem xmlns:ds="http://schemas.openxmlformats.org/officeDocument/2006/customXml" ds:itemID="{60FB70B1-3C44-4651-AAD4-EC56DC3B89D9}">
+<ds:datastoreItem xmlns:ds="http://schemas.openxmlformats.org/officeDocument/2006/customXml" ds:itemID="{AA7FC0B8-F4B8-4205-8085-1D1EB4EEFECC}">
   <ds:schemaRefs>
     <ds:schemaRef ds:uri="http://schemas.openxmlformats.org/officeDocument/2006/bibliography"/>
   </ds:schemaRefs>

</xml_diff>

<commit_message>
insertion explanation text deployment view
</commit_message>
<xml_diff>
--- a/DD/DD.docx
+++ b/DD/DD.docx
@@ -2043,13 +2043,7 @@
         <w:rPr>
           <w:lang w:val="en-US"/>
         </w:rPr>
-        <w:t>component</w:t>
-      </w:r>
-      <w:r>
-        <w:rPr>
-          <w:lang w:val="en-US"/>
-        </w:rPr>
-        <w:t xml:space="preserve"> :</w:t>
+        <w:t>component :</w:t>
       </w:r>
       <w:proofErr w:type="gramEnd"/>
       <w:r>
@@ -2584,13 +2578,7 @@
         <w:rPr>
           <w:lang w:val="en-US"/>
         </w:rPr>
-        <w:t xml:space="preserve">API. </w:t>
-      </w:r>
-      <w:r>
-        <w:rPr>
-          <w:lang w:val="en-US"/>
-        </w:rPr>
-        <w:t xml:space="preserve">The API is aimed at </w:t>
+        <w:t xml:space="preserve">API. The API is aimed at </w:t>
       </w:r>
       <w:r>
         <w:rPr>
@@ -2629,19 +2617,7 @@
         <w:rPr>
           <w:lang w:val="en-US"/>
         </w:rPr>
-        <w:t xml:space="preserve">redirect the requests from the </w:t>
-      </w:r>
-      <w:r>
-        <w:rPr>
-          <w:lang w:val="en-US"/>
-        </w:rPr>
-        <w:t>website</w:t>
-      </w:r>
-      <w:r>
-        <w:rPr>
-          <w:lang w:val="en-US"/>
-        </w:rPr>
-        <w:t xml:space="preserve"> to the corresponding component:</w:t>
+        <w:t>redirect the requests from the website to the corresponding component:</w:t>
       </w:r>
     </w:p>
     <w:p>
@@ -2674,19 +2650,7 @@
         <w:rPr>
           <w:lang w:val="en-US"/>
         </w:rPr>
-        <w:t xml:space="preserve">manages the functionalities that allow </w:t>
-      </w:r>
-      <w:r>
-        <w:rPr>
-          <w:lang w:val="en-US"/>
-        </w:rPr>
-        <w:t>third parties</w:t>
-      </w:r>
-      <w:r>
-        <w:rPr>
-          <w:lang w:val="en-US"/>
-        </w:rPr>
-        <w:t xml:space="preserve"> to register, login </w:t>
+        <w:t xml:space="preserve">manages the functionalities that allow third parties to register, login </w:t>
       </w:r>
       <w:proofErr w:type="gramStart"/>
       <w:r>
@@ -2765,45 +2729,21 @@
         <w:rPr>
           <w:lang w:val="en-US"/>
         </w:rPr>
-        <w:t xml:space="preserve"> manage the logic of the requests (for </w:t>
-      </w:r>
-      <w:r>
-        <w:rPr>
-          <w:lang w:val="en-US"/>
-        </w:rPr>
-        <w:t xml:space="preserve">third </w:t>
+        <w:t xml:space="preserve"> manage the logic of the requests (for third </w:t>
       </w:r>
       <w:proofErr w:type="gramStart"/>
       <w:r>
         <w:rPr>
           <w:lang w:val="en-US"/>
         </w:rPr>
-        <w:t>parties</w:t>
-      </w:r>
-      <w:r>
-        <w:rPr>
-          <w:lang w:val="en-US"/>
-        </w:rPr>
-        <w:t xml:space="preserve"> :</w:t>
+        <w:t>parties :</w:t>
       </w:r>
       <w:proofErr w:type="gramEnd"/>
       <w:r>
         <w:rPr>
           <w:lang w:val="en-US"/>
         </w:rPr>
-        <w:t xml:space="preserve"> </w:t>
-      </w:r>
-      <w:r>
-        <w:rPr>
-          <w:lang w:val="en-US"/>
-        </w:rPr>
-        <w:t>submitting individual or anonymized requests, subscribing to accepted requests</w:t>
-      </w:r>
-      <w:r>
-        <w:rPr>
-          <w:lang w:val="en-US"/>
-        </w:rPr>
-        <w:t>)</w:t>
+        <w:t xml:space="preserve"> submitting individual or anonymized requests, subscribing to accepted requests)</w:t>
       </w:r>
     </w:p>
     <w:p>
@@ -2831,13 +2771,7 @@
         <w:rPr>
           <w:lang w:val="en-US"/>
         </w:rPr>
-        <w:t>more precisely</w:t>
-      </w:r>
-      <w:r>
-        <w:rPr>
-          <w:lang w:val="en-US"/>
-        </w:rPr>
-        <w:t xml:space="preserve"> </w:t>
+        <w:t xml:space="preserve">more precisely </w:t>
       </w:r>
       <w:r>
         <w:rPr>
@@ -2916,8 +2850,6 @@
           <w:lang w:val="en-US"/>
         </w:rPr>
       </w:pPr>
-      <w:bookmarkStart w:id="0" w:name="_GoBack"/>
-      <w:bookmarkEnd w:id="0"/>
     </w:p>
     <w:p>
       <w:pPr>
@@ -3292,6 +3224,136 @@
           <w:noProof/>
         </w:rPr>
         <w:lastRenderedPageBreak/>
+        <mc:AlternateContent>
+          <mc:Choice Requires="wps">
+            <w:drawing>
+              <wp:anchor distT="0" distB="0" distL="114300" distR="114300" simplePos="0" relativeHeight="251663360" behindDoc="0" locked="0" layoutInCell="1" allowOverlap="1" wp14:anchorId="20638CAF" wp14:editId="2618EA2C">
+                <wp:simplePos x="0" y="0"/>
+                <wp:positionH relativeFrom="margin">
+                  <wp:align>center</wp:align>
+                </wp:positionH>
+                <wp:positionV relativeFrom="paragraph">
+                  <wp:posOffset>7464630</wp:posOffset>
+                </wp:positionV>
+                <wp:extent cx="6969760" cy="635"/>
+                <wp:effectExtent l="0" t="0" r="2540" b="0"/>
+                <wp:wrapSquare wrapText="bothSides"/>
+                <wp:docPr id="6" name="Zone de texte 6"/>
+                <wp:cNvGraphicFramePr/>
+                <a:graphic xmlns:a="http://schemas.openxmlformats.org/drawingml/2006/main">
+                  <a:graphicData uri="http://schemas.microsoft.com/office/word/2010/wordprocessingShape">
+                    <wps:wsp>
+                      <wps:cNvSpPr txBox="1"/>
+                      <wps:spPr>
+                        <a:xfrm>
+                          <a:off x="0" y="0"/>
+                          <a:ext cx="6969760" cy="635"/>
+                        </a:xfrm>
+                        <a:prstGeom prst="rect">
+                          <a:avLst/>
+                        </a:prstGeom>
+                        <a:solidFill>
+                          <a:prstClr val="white"/>
+                        </a:solidFill>
+                        <a:ln>
+                          <a:noFill/>
+                        </a:ln>
+                      </wps:spPr>
+                      <wps:txbx>
+                        <w:txbxContent>
+                          <w:p>
+                            <w:pPr>
+                              <w:pStyle w:val="Lgende"/>
+                              <w:jc w:val="center"/>
+                              <w:rPr>
+                                <w:noProof/>
+                              </w:rPr>
+                            </w:pPr>
+                            <w:r>
+                              <w:t xml:space="preserve">Figure </w:t>
+                            </w:r>
+                            <w:fldSimple w:instr=" SEQ Figure \* ARABIC ">
+                              <w:r>
+                                <w:rPr>
+                                  <w:noProof/>
+                                </w:rPr>
+                                <w:t>6</w:t>
+                              </w:r>
+                            </w:fldSimple>
+                            <w:r>
+                              <w:t xml:space="preserve">: Description of </w:t>
+                            </w:r>
+                            <w:proofErr w:type="spellStart"/>
+                            <w:r>
+                              <w:t>logic</w:t>
+                            </w:r>
+                            <w:proofErr w:type="spellEnd"/>
+                            <w:r>
+                              <w:t xml:space="preserve"> components</w:t>
+                            </w:r>
+                          </w:p>
+                        </w:txbxContent>
+                      </wps:txbx>
+                      <wps:bodyPr rot="0" spcFirstLastPara="0" vertOverflow="overflow" horzOverflow="overflow" vert="horz" wrap="square" lIns="0" tIns="0" rIns="0" bIns="0" numCol="1" spcCol="0" rtlCol="0" fromWordArt="0" anchor="t" anchorCtr="0" forceAA="0" compatLnSpc="1">
+                        <a:prstTxWarp prst="textNoShape">
+                          <a:avLst/>
+                        </a:prstTxWarp>
+                        <a:spAutoFit/>
+                      </wps:bodyPr>
+                    </wps:wsp>
+                  </a:graphicData>
+                </a:graphic>
+              </wp:anchor>
+            </w:drawing>
+          </mc:Choice>
+          <mc:Fallback>
+            <w:pict>
+              <v:shape w14:anchorId="20638CAF" id="Zone de texte 6" o:spid="_x0000_s1027" type="#_x0000_t202" style="position:absolute;margin-left:0;margin-top:587.75pt;width:548.8pt;height:.05pt;z-index:251663360;visibility:visible;mso-wrap-style:square;mso-wrap-distance-left:9pt;mso-wrap-distance-top:0;mso-wrap-distance-right:9pt;mso-wrap-distance-bottom:0;mso-position-horizontal:center;mso-position-horizontal-relative:margin;mso-position-vertical:absolute;mso-position-vertical-relative:text;v-text-anchor:top" o:gfxdata="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" stroked="f">
+                <v:textbox style="mso-fit-shape-to-text:t" inset="0,0,0,0">
+                  <w:txbxContent>
+                    <w:p>
+                      <w:pPr>
+                        <w:pStyle w:val="Lgende"/>
+                        <w:jc w:val="center"/>
+                        <w:rPr>
+                          <w:noProof/>
+                        </w:rPr>
+                      </w:pPr>
+                      <w:r>
+                        <w:t xml:space="preserve">Figure </w:t>
+                      </w:r>
+                      <w:fldSimple w:instr=" SEQ Figure \* ARABIC ">
+                        <w:r>
+                          <w:rPr>
+                            <w:noProof/>
+                          </w:rPr>
+                          <w:t>6</w:t>
+                        </w:r>
+                      </w:fldSimple>
+                      <w:r>
+                        <w:t xml:space="preserve">: Description of </w:t>
+                      </w:r>
+                      <w:proofErr w:type="spellStart"/>
+                      <w:r>
+                        <w:t>logic</w:t>
+                      </w:r>
+                      <w:proofErr w:type="spellEnd"/>
+                      <w:r>
+                        <w:t xml:space="preserve"> components</w:t>
+                      </w:r>
+                    </w:p>
+                  </w:txbxContent>
+                </v:textbox>
+                <w10:wrap type="square" anchorx="margin"/>
+              </v:shape>
+            </w:pict>
+          </mc:Fallback>
+        </mc:AlternateContent>
+      </w:r>
+      <w:r>
+        <w:rPr>
+          <w:noProof/>
+        </w:rPr>
         <w:drawing>
           <wp:anchor distT="0" distB="0" distL="114300" distR="114300" simplePos="0" relativeHeight="251658240" behindDoc="0" locked="0" layoutInCell="1" allowOverlap="1">
             <wp:simplePos x="0" y="0"/>
@@ -3373,166 +3435,63 @@
     </w:p>
     <w:p>
       <w:pPr>
-        <w:rPr>
-          <w:lang w:val="en-US"/>
-        </w:rPr>
-      </w:pPr>
-      <w:r>
-        <w:rPr>
-          <w:noProof/>
+        <w:jc w:val="both"/>
+        <w:rPr>
+          <w:lang w:val="en-US"/>
+        </w:rPr>
+      </w:pPr>
+      <w:r>
+        <w:rPr>
+          <w:lang w:val="en-US"/>
         </w:rPr>
         <w:lastRenderedPageBreak/>
-        <mc:AlternateContent>
-          <mc:Choice Requires="wps">
-            <w:drawing>
-              <wp:anchor distT="0" distB="0" distL="114300" distR="114300" simplePos="0" relativeHeight="251663360" behindDoc="0" locked="0" layoutInCell="1" allowOverlap="1" wp14:anchorId="20638CAF" wp14:editId="2618EA2C">
-                <wp:simplePos x="0" y="0"/>
-                <wp:positionH relativeFrom="column">
-                  <wp:posOffset>-605790</wp:posOffset>
-                </wp:positionH>
-                <wp:positionV relativeFrom="paragraph">
-                  <wp:posOffset>7494270</wp:posOffset>
-                </wp:positionV>
-                <wp:extent cx="6969760" cy="635"/>
-                <wp:effectExtent l="0" t="0" r="0" b="0"/>
-                <wp:wrapSquare wrapText="bothSides"/>
-                <wp:docPr id="6" name="Zone de texte 6"/>
-                <wp:cNvGraphicFramePr/>
-                <a:graphic xmlns:a="http://schemas.openxmlformats.org/drawingml/2006/main">
-                  <a:graphicData uri="http://schemas.microsoft.com/office/word/2010/wordprocessingShape">
-                    <wps:wsp>
-                      <wps:cNvSpPr txBox="1"/>
-                      <wps:spPr>
-                        <a:xfrm>
-                          <a:off x="0" y="0"/>
-                          <a:ext cx="6969760" cy="635"/>
-                        </a:xfrm>
-                        <a:prstGeom prst="rect">
-                          <a:avLst/>
-                        </a:prstGeom>
-                        <a:solidFill>
-                          <a:prstClr val="white"/>
-                        </a:solidFill>
-                        <a:ln>
-                          <a:noFill/>
-                        </a:ln>
-                      </wps:spPr>
-                      <wps:txbx>
-                        <w:txbxContent>
-                          <w:p>
-                            <w:pPr>
-                              <w:pStyle w:val="Lgende"/>
-                              <w:jc w:val="center"/>
-                              <w:rPr>
-                                <w:noProof/>
-                              </w:rPr>
-                            </w:pPr>
-                            <w:r>
-                              <w:t xml:space="preserve">Figure </w:t>
-                            </w:r>
-                            <w:r>
-                              <w:fldChar w:fldCharType="begin"/>
-                            </w:r>
-                            <w:r>
-                              <w:instrText xml:space="preserve"> SEQ Figure \* ARABIC </w:instrText>
-                            </w:r>
-                            <w:r>
-                              <w:fldChar w:fldCharType="separate"/>
-                            </w:r>
-                            <w:r>
-                              <w:rPr>
-                                <w:noProof/>
-                              </w:rPr>
-                              <w:t>6</w:t>
-                            </w:r>
-                            <w:r>
-                              <w:fldChar w:fldCharType="end"/>
-                            </w:r>
-                            <w:r>
-                              <w:t xml:space="preserve">: Description of </w:t>
-                            </w:r>
-                            <w:proofErr w:type="spellStart"/>
-                            <w:r>
-                              <w:t>logic</w:t>
-                            </w:r>
-                            <w:proofErr w:type="spellEnd"/>
-                            <w:r>
-                              <w:t xml:space="preserve"> components</w:t>
-                            </w:r>
-                          </w:p>
-                        </w:txbxContent>
-                      </wps:txbx>
-                      <wps:bodyPr rot="0" spcFirstLastPara="0" vertOverflow="overflow" horzOverflow="overflow" vert="horz" wrap="square" lIns="0" tIns="0" rIns="0" bIns="0" numCol="1" spcCol="0" rtlCol="0" fromWordArt="0" anchor="t" anchorCtr="0" forceAA="0" compatLnSpc="1">
-                        <a:prstTxWarp prst="textNoShape">
-                          <a:avLst/>
-                        </a:prstTxWarp>
-                        <a:spAutoFit/>
-                      </wps:bodyPr>
-                    </wps:wsp>
-                  </a:graphicData>
-                </a:graphic>
-              </wp:anchor>
-            </w:drawing>
-          </mc:Choice>
-          <mc:Fallback>
-            <w:pict>
-              <v:shape w14:anchorId="20638CAF" id="Zone de texte 6" o:spid="_x0000_s1027" type="#_x0000_t202" style="position:absolute;margin-left:-47.7pt;margin-top:590.1pt;width:548.8pt;height:.05pt;z-index:251663360;visibility:visible;mso-wrap-style:square;mso-wrap-distance-left:9pt;mso-wrap-distance-top:0;mso-wrap-distance-right:9pt;mso-wrap-distance-bottom:0;mso-position-horizontal:absolute;mso-position-horizontal-relative:text;mso-position-vertical:absolute;mso-position-vertical-relative:text;v-text-anchor:top" o:gfxdata="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" stroked="f">
-                <v:textbox style="mso-fit-shape-to-text:t" inset="0,0,0,0">
-                  <w:txbxContent>
-                    <w:p>
-                      <w:pPr>
-                        <w:pStyle w:val="Lgende"/>
-                        <w:jc w:val="center"/>
-                        <w:rPr>
-                          <w:noProof/>
-                        </w:rPr>
-                      </w:pPr>
-                      <w:r>
-                        <w:t xml:space="preserve">Figure </w:t>
-                      </w:r>
-                      <w:r>
-                        <w:fldChar w:fldCharType="begin"/>
-                      </w:r>
-                      <w:r>
-                        <w:instrText xml:space="preserve"> SEQ Figure \* ARABIC </w:instrText>
-                      </w:r>
-                      <w:r>
-                        <w:fldChar w:fldCharType="separate"/>
-                      </w:r>
-                      <w:r>
-                        <w:rPr>
-                          <w:noProof/>
-                        </w:rPr>
-                        <w:t>6</w:t>
-                      </w:r>
-                      <w:r>
-                        <w:fldChar w:fldCharType="end"/>
-                      </w:r>
-                      <w:r>
-                        <w:t xml:space="preserve">: Description of </w:t>
-                      </w:r>
-                      <w:proofErr w:type="spellStart"/>
-                      <w:r>
-                        <w:t>logic</w:t>
-                      </w:r>
-                      <w:proofErr w:type="spellEnd"/>
-                      <w:r>
-                        <w:t xml:space="preserve"> components</w:t>
-                      </w:r>
-                    </w:p>
-                  </w:txbxContent>
-                </v:textbox>
-                <w10:wrap type="square"/>
-              </v:shape>
-            </w:pict>
-          </mc:Fallback>
-        </mc:AlternateContent>
-      </w:r>
-      <w:r>
-        <w:rPr>
-          <w:lang w:val="en-US"/>
-        </w:rPr>
-        <w:t xml:space="preserve">  </w:t>
+        <w:t>The following diagram (figure XX) describes in further details the components of the individual’s smartphone. A smartphone contains a Database which stores the</w:t>
+      </w:r>
+      <w:r>
+        <w:rPr>
+          <w:lang w:val="en-US"/>
+        </w:rPr>
+        <w:t xml:space="preserve"> last</w:t>
+      </w:r>
+      <w:r>
+        <w:rPr>
+          <w:lang w:val="en-US"/>
+        </w:rPr>
+        <w:t xml:space="preserve"> health data of individuals. When an internet connection is available, the collected data is </w:t>
+      </w:r>
+      <w:proofErr w:type="gramStart"/>
+      <w:r>
+        <w:rPr>
+          <w:lang w:val="en-US"/>
+        </w:rPr>
+        <w:t>send</w:t>
+      </w:r>
+      <w:proofErr w:type="gramEnd"/>
+      <w:r>
+        <w:rPr>
+          <w:lang w:val="en-US"/>
+        </w:rPr>
+        <w:t xml:space="preserve"> to the </w:t>
+      </w:r>
+      <w:proofErr w:type="spellStart"/>
+      <w:r>
+        <w:rPr>
+          <w:lang w:val="en-US"/>
+        </w:rPr>
+        <w:t>TrackMe</w:t>
+      </w:r>
+      <w:proofErr w:type="spellEnd"/>
+      <w:r>
+        <w:rPr>
+          <w:lang w:val="en-US"/>
+        </w:rPr>
+        <w:t xml:space="preserve"> server</w:t>
+      </w:r>
+      <w:r>
+        <w:rPr>
+          <w:lang w:val="en-US"/>
+        </w:rPr>
+        <w:t xml:space="preserve">. </w:t>
       </w:r>
     </w:p>
     <w:p>
@@ -3542,6 +3501,12 @@
           <w:lang w:val="en-US"/>
         </w:rPr>
       </w:pPr>
+      <w:r>
+        <w:rPr>
+          <w:lang w:val="en-US"/>
+        </w:rPr>
+        <w:t xml:space="preserve">Moreover, the thresholds and the phone number of the SOS services are also stored in the smartphone database and updated when an internet connection is available. This allows the app AutomatedSOS to send an SOS (using SMS) even without having an internet connection. </w:t>
+      </w:r>
     </w:p>
     <w:p>
       <w:pPr>
@@ -3553,19 +3518,24 @@
     </w:p>
     <w:p>
       <w:pPr>
-        <w:jc w:val="both"/>
-        <w:rPr>
-          <w:lang w:val="en-US"/>
-        </w:rPr>
-      </w:pPr>
-    </w:p>
-    <w:p>
-      <w:pPr>
+        <w:keepNext/>
         <w:jc w:val="center"/>
         <w:rPr>
           <w:lang w:val="en-US"/>
         </w:rPr>
       </w:pPr>
+      <w:r>
+        <w:rPr>
+          <w:lang w:val="en-US"/>
+        </w:rPr>
+        <w:t xml:space="preserve">     </w:t>
+      </w:r>
+      <w:r>
+        <w:rPr>
+          <w:lang w:val="en-US"/>
+        </w:rPr>
+        <w:t xml:space="preserve">                                 </w:t>
+      </w:r>
       <w:r>
         <w:rPr>
           <w:noProof/>
@@ -3622,11 +3592,46 @@
     </w:p>
     <w:p>
       <w:pPr>
+        <w:pStyle w:val="Lgende"/>
         <w:jc w:val="center"/>
         <w:rPr>
           <w:lang w:val="en-US"/>
         </w:rPr>
       </w:pPr>
+      <w:r>
+        <w:rPr>
+          <w:lang w:val="en-US"/>
+        </w:rPr>
+        <w:t xml:space="preserve">Figure </w:t>
+      </w:r>
+      <w:r>
+        <w:fldChar w:fldCharType="begin"/>
+      </w:r>
+      <w:r>
+        <w:rPr>
+          <w:lang w:val="en-US"/>
+        </w:rPr>
+        <w:instrText xml:space="preserve"> SEQ Figure \* ARABIC </w:instrText>
+      </w:r>
+      <w:r>
+        <w:fldChar w:fldCharType="separate"/>
+      </w:r>
+      <w:r>
+        <w:rPr>
+          <w:noProof/>
+          <w:lang w:val="en-US"/>
+        </w:rPr>
+        <w:t>7</w:t>
+      </w:r>
+      <w:r>
+        <w:fldChar w:fldCharType="end"/>
+      </w:r>
+      <w:r>
+        <w:rPr>
+          <w:lang w:val="en-US"/>
+        </w:rPr>
+        <w:t>: Component view system smartphone</w:t>
+      </w:r>
     </w:p>
     <w:p>
       <w:pPr>
@@ -3655,6 +3660,244 @@
           <w:lang w:val="en-US"/>
         </w:rPr>
       </w:pPr>
+    </w:p>
+    <w:p>
+      <w:pPr>
+        <w:jc w:val="both"/>
+        <w:rPr>
+          <w:lang w:val="en-US"/>
+        </w:rPr>
+      </w:pPr>
+      <w:r>
+        <w:rPr>
+          <w:lang w:val="en-US"/>
+        </w:rPr>
+        <w:t>The following</w:t>
+      </w:r>
+      <w:r>
+        <w:rPr>
+          <w:lang w:val="en-US"/>
+        </w:rPr>
+        <w:t xml:space="preserve"> deployment diagram</w:t>
+      </w:r>
+      <w:r>
+        <w:rPr>
+          <w:lang w:val="en-US"/>
+        </w:rPr>
+        <w:t xml:space="preserve"> </w:t>
+      </w:r>
+      <w:r>
+        <w:rPr>
+          <w:lang w:val="en-US"/>
+        </w:rPr>
+        <w:t xml:space="preserve">represents the system's use of the physical infrastructure and how the system components are distributed and how they relate to each other. </w:t>
+      </w:r>
+    </w:p>
+    <w:p>
+      <w:pPr>
+        <w:jc w:val="both"/>
+        <w:rPr>
+          <w:lang w:val="en-US"/>
+        </w:rPr>
+      </w:pPr>
+      <w:r>
+        <w:rPr>
+          <w:lang w:val="en-US"/>
+        </w:rPr>
+        <w:t>The application Data4Help and AutomatedSOS require the following devices: A smartphone (for individuals) and a computer (for third parties). Those device</w:t>
+      </w:r>
+      <w:r>
+        <w:rPr>
+          <w:lang w:val="en-US"/>
+        </w:rPr>
+        <w:t>s</w:t>
+      </w:r>
+      <w:r>
+        <w:rPr>
+          <w:lang w:val="en-US"/>
+        </w:rPr>
+        <w:t xml:space="preserve"> send information to a </w:t>
+      </w:r>
+      <w:r>
+        <w:rPr>
+          <w:lang w:val="en-US"/>
+        </w:rPr>
+        <w:t>Web</w:t>
+      </w:r>
+      <w:r>
+        <w:rPr>
+          <w:lang w:val="en-US"/>
+        </w:rPr>
+        <w:t xml:space="preserve">server. There are two distinct </w:t>
+      </w:r>
+      <w:r>
+        <w:rPr>
+          <w:lang w:val="en-US"/>
+        </w:rPr>
+        <w:t>Web</w:t>
+      </w:r>
+      <w:r>
+        <w:rPr>
+          <w:lang w:val="en-US"/>
+        </w:rPr>
+        <w:t xml:space="preserve">servers, one that is in charge of the requests from the smartphone and one that is in charge of the requests from the computer. </w:t>
+      </w:r>
+    </w:p>
+    <w:p>
+      <w:pPr>
+        <w:jc w:val="both"/>
+        <w:rPr>
+          <w:lang w:val="en-US"/>
+        </w:rPr>
+      </w:pPr>
+      <w:r>
+        <w:rPr>
+          <w:lang w:val="en-US"/>
+        </w:rPr>
+        <w:t xml:space="preserve">The Webserver component communicate with the application server. The application server </w:t>
+      </w:r>
+      <w:r>
+        <w:rPr>
+          <w:lang w:val="en-US"/>
+        </w:rPr>
+        <w:t>contains</w:t>
+      </w:r>
+      <w:r>
+        <w:rPr>
+          <w:lang w:val="en-US"/>
+        </w:rPr>
+        <w:t xml:space="preserve"> </w:t>
+      </w:r>
+      <w:r>
+        <w:rPr>
+          <w:lang w:val="en-US"/>
+        </w:rPr>
+        <w:t>the</w:t>
+      </w:r>
+      <w:r>
+        <w:rPr>
+          <w:lang w:val="en-US"/>
+        </w:rPr>
+        <w:t xml:space="preserve"> business logic</w:t>
+      </w:r>
+      <w:r>
+        <w:rPr>
+          <w:lang w:val="en-US"/>
+        </w:rPr>
+        <w:t xml:space="preserve"> and communicates with the Webservers and the database server. </w:t>
+      </w:r>
+    </w:p>
+    <w:p>
+      <w:pPr>
+        <w:jc w:val="both"/>
+        <w:rPr>
+          <w:lang w:val="en-US"/>
+        </w:rPr>
+      </w:pPr>
+      <w:r>
+        <w:rPr>
+          <w:lang w:val="en-US"/>
+        </w:rPr>
+        <w:t xml:space="preserve">The database server </w:t>
+      </w:r>
+      <w:r>
+        <w:rPr>
+          <w:lang w:val="en-US"/>
+        </w:rPr>
+        <w:t xml:space="preserve">stores all the data </w:t>
+      </w:r>
+      <w:r>
+        <w:rPr>
+          <w:lang w:val="en-US"/>
+        </w:rPr>
+        <w:t>that is necessary for the Data4Help and AutomatedSOS services</w:t>
+      </w:r>
+      <w:r>
+        <w:rPr>
+          <w:lang w:val="en-US"/>
+        </w:rPr>
+        <w:t xml:space="preserve">. </w:t>
+      </w:r>
+      <w:r>
+        <w:rPr>
+          <w:lang w:val="en-US"/>
+        </w:rPr>
+        <w:t>Concerning the data of individuals, the database</w:t>
+      </w:r>
+      <w:r>
+        <w:rPr>
+          <w:lang w:val="en-US"/>
+        </w:rPr>
+        <w:t xml:space="preserve"> stores </w:t>
+      </w:r>
+      <w:r>
+        <w:rPr>
+          <w:lang w:val="en-US"/>
+        </w:rPr>
+        <w:t>the</w:t>
+      </w:r>
+      <w:r>
+        <w:rPr>
+          <w:lang w:val="en-US"/>
+        </w:rPr>
+        <w:t xml:space="preserve"> account </w:t>
+      </w:r>
+      <w:r>
+        <w:rPr>
+          <w:lang w:val="en-US"/>
+        </w:rPr>
+        <w:t>information</w:t>
+      </w:r>
+      <w:r>
+        <w:rPr>
+          <w:lang w:val="en-US"/>
+        </w:rPr>
+        <w:t xml:space="preserve">, the </w:t>
+      </w:r>
+      <w:r>
+        <w:rPr>
+          <w:lang w:val="en-US"/>
+        </w:rPr>
+        <w:t>history</w:t>
+      </w:r>
+      <w:r>
+        <w:rPr>
+          <w:lang w:val="en-US"/>
+        </w:rPr>
+        <w:t xml:space="preserve"> of their health and location data</w:t>
+      </w:r>
+      <w:r>
+        <w:rPr>
+          <w:lang w:val="en-US"/>
+        </w:rPr>
+        <w:t xml:space="preserve"> and their thresholds (if they subscribed to AutomatedSOS). Concerning third parties, the database stores their account information, their request and their subscriptions. </w:t>
+      </w:r>
+      <w:r>
+        <w:rPr>
+          <w:lang w:val="en-US"/>
+        </w:rPr>
+        <w:t>T</w:t>
+      </w:r>
+      <w:r>
+        <w:rPr>
+          <w:lang w:val="en-US"/>
+        </w:rPr>
+        <w:t xml:space="preserve">he database </w:t>
+      </w:r>
+      <w:r>
+        <w:rPr>
+          <w:lang w:val="en-US"/>
+        </w:rPr>
+        <w:t xml:space="preserve">also </w:t>
+      </w:r>
+      <w:bookmarkStart w:id="0" w:name="_GoBack"/>
+      <w:bookmarkEnd w:id="0"/>
+      <w:r>
+        <w:rPr>
+          <w:lang w:val="en-US"/>
+        </w:rPr>
+        <w:t xml:space="preserve">stores information on ambulance services (phone number and location).  </w:t>
+      </w:r>
     </w:p>
     <w:p>
       <w:pPr>
@@ -3737,6 +3980,13 @@
         </w:rPr>
         <w:t>Runtime view</w:t>
       </w:r>
+    </w:p>
+    <w:p>
+      <w:pPr>
+        <w:rPr>
+          <w:lang w:val="en-US"/>
+        </w:rPr>
+      </w:pPr>
     </w:p>
     <w:p>
       <w:pPr>
@@ -5395,7 +5645,7 @@
 </file>
 
 <file path=customXml/itemProps1.xml><?xml version="1.0" encoding="utf-8"?>
-<ds:datastoreItem xmlns:ds="http://schemas.openxmlformats.org/officeDocument/2006/customXml" ds:itemID="{AA7FC0B8-F4B8-4205-8085-1D1EB4EEFECC}">
+<ds:datastoreItem xmlns:ds="http://schemas.openxmlformats.org/officeDocument/2006/customXml" ds:itemID="{DD2EDEF6-40B2-4587-99E7-1383E954F8F7}">
   <ds:schemaRefs>
     <ds:schemaRef ds:uri="http://schemas.openxmlformats.org/officeDocument/2006/bibliography"/>
   </ds:schemaRefs>

</xml_diff>

<commit_message>
updloaded a previous version RASD + changed DD(presentation)
</commit_message>
<xml_diff>
--- a/DD/DD.docx
+++ b/DD/DD.docx
@@ -20,6 +20,7 @@
       <w:sdtContent>
         <w:p>
           <w:pPr>
+            <w:pStyle w:val="Titre3"/>
             <w:rPr>
               <w:lang w:val="en-US"/>
             </w:rPr>
@@ -1675,6 +1676,7 @@
                 <w:docPartUnique/>
               </w:docPartObj>
             </w:sdtPr>
+            <w:sdtEndPr/>
             <w:sdtContent>
               <w:r>
                 <w:rPr>
@@ -1848,6 +1850,7 @@
                                             <w:dataBinding w:prefixMappings="xmlns:ns0='http://purl.org/dc/elements/1.1/' xmlns:ns1='http://schemas.openxmlformats.org/package/2006/metadata/core-properties' " w:xpath="/ns1:coreProperties[1]/ns0:title[1]" w:storeItemID="{6C3C8BC8-F283-45AE-878A-BAB7291924A1}"/>
                                             <w:text/>
                                           </w:sdtPr>
+                                          <w:sdtEndPr/>
                                           <w:sdtContent>
                                             <w:p>
                                               <w:pPr>
@@ -1888,6 +1891,7 @@
                                             <w:dataBinding w:prefixMappings="xmlns:ns0='http://purl.org/dc/elements/1.1/' xmlns:ns1='http://schemas.openxmlformats.org/package/2006/metadata/core-properties' " w:xpath="/ns1:coreProperties[1]/ns0:subject[1]" w:storeItemID="{6C3C8BC8-F283-45AE-878A-BAB7291924A1}"/>
                                             <w:text/>
                                           </w:sdtPr>
+                                          <w:sdtEndPr/>
                                           <w:sdtContent>
                                             <w:p>
                                               <w:pPr>
@@ -2183,6 +2187,7 @@
                                       <w:dataBinding w:prefixMappings="xmlns:ns0='http://purl.org/dc/elements/1.1/' xmlns:ns1='http://schemas.openxmlformats.org/package/2006/metadata/core-properties' " w:xpath="/ns1:coreProperties[1]/ns0:title[1]" w:storeItemID="{6C3C8BC8-F283-45AE-878A-BAB7291924A1}"/>
                                       <w:text/>
                                     </w:sdtPr>
+                                    <w:sdtEndPr/>
                                     <w:sdtContent>
                                       <w:p>
                                         <w:pPr>
@@ -2223,6 +2228,7 @@
                                       <w:dataBinding w:prefixMappings="xmlns:ns0='http://purl.org/dc/elements/1.1/' xmlns:ns1='http://schemas.openxmlformats.org/package/2006/metadata/core-properties' " w:xpath="/ns1:coreProperties[1]/ns0:subject[1]" w:storeItemID="{6C3C8BC8-F283-45AE-878A-BAB7291924A1}"/>
                                       <w:text/>
                                     </w:sdtPr>
+                                    <w:sdtEndPr/>
                                     <w:sdtContent>
                                       <w:p>
                                         <w:pPr>
@@ -2429,7 +2435,7 @@
         </w:rPr>
         <w:fldChar w:fldCharType="separate"/>
       </w:r>
-      <w:hyperlink w:anchor="_Toc532128745" w:history="1">
+      <w:hyperlink w:anchor="_Toc532129817" w:history="1">
         <w:r>
           <w:rPr>
             <w:rStyle w:val="Lienhypertexte"/>
@@ -2471,7 +2477,7 @@
             <w:noProof/>
             <w:webHidden/>
           </w:rPr>
-          <w:instrText xml:space="preserve"> PAGEREF _Toc532128745 \h </w:instrText>
+          <w:instrText xml:space="preserve"> PAGEREF _Toc532129817 \h </w:instrText>
         </w:r>
         <w:r>
           <w:rPr>
@@ -2515,7 +2521,7 @@
           <w:lang w:eastAsia="fr-FR"/>
         </w:rPr>
       </w:pPr>
-      <w:hyperlink w:anchor="_Toc532128746" w:history="1">
+      <w:hyperlink w:anchor="_Toc532129818" w:history="1">
         <w:r>
           <w:rPr>
             <w:rStyle w:val="Lienhypertexte"/>
@@ -2559,7 +2565,7 @@
             <w:noProof/>
             <w:webHidden/>
           </w:rPr>
-          <w:instrText xml:space="preserve"> PAGEREF _Toc532128746 \h </w:instrText>
+          <w:instrText xml:space="preserve"> PAGEREF _Toc532129818 \h </w:instrText>
         </w:r>
         <w:r>
           <w:rPr>
@@ -2603,7 +2609,7 @@
           <w:lang w:eastAsia="fr-FR"/>
         </w:rPr>
       </w:pPr>
-      <w:hyperlink w:anchor="_Toc532128747" w:history="1">
+      <w:hyperlink w:anchor="_Toc532129819" w:history="1">
         <w:r>
           <w:rPr>
             <w:rStyle w:val="Lienhypertexte"/>
@@ -2647,7 +2653,7 @@
             <w:noProof/>
             <w:webHidden/>
           </w:rPr>
-          <w:instrText xml:space="preserve"> PAGEREF _Toc532128747 \h </w:instrText>
+          <w:instrText xml:space="preserve"> PAGEREF _Toc532129819 \h </w:instrText>
         </w:r>
         <w:r>
           <w:rPr>
@@ -2691,7 +2697,7 @@
           <w:lang w:eastAsia="fr-FR"/>
         </w:rPr>
       </w:pPr>
-      <w:hyperlink w:anchor="_Toc532128748" w:history="1">
+      <w:hyperlink w:anchor="_Toc532129820" w:history="1">
         <w:r>
           <w:rPr>
             <w:rStyle w:val="Lienhypertexte"/>
@@ -2735,7 +2741,7 @@
             <w:noProof/>
             <w:webHidden/>
           </w:rPr>
-          <w:instrText xml:space="preserve"> PAGEREF _Toc532128748 \h </w:instrText>
+          <w:instrText xml:space="preserve"> PAGEREF _Toc532129820 \h </w:instrText>
         </w:r>
         <w:r>
           <w:rPr>
@@ -2779,7 +2785,7 @@
           <w:lang w:eastAsia="fr-FR"/>
         </w:rPr>
       </w:pPr>
-      <w:hyperlink w:anchor="_Toc532128749" w:history="1">
+      <w:hyperlink w:anchor="_Toc532129821" w:history="1">
         <w:r>
           <w:rPr>
             <w:rStyle w:val="Lienhypertexte"/>
@@ -2823,7 +2829,7 @@
             <w:noProof/>
             <w:webHidden/>
           </w:rPr>
-          <w:instrText xml:space="preserve"> PAGEREF _Toc532128749 \h </w:instrText>
+          <w:instrText xml:space="preserve"> PAGEREF _Toc532129821 \h </w:instrText>
         </w:r>
         <w:r>
           <w:rPr>
@@ -2867,7 +2873,7 @@
           <w:lang w:eastAsia="fr-FR"/>
         </w:rPr>
       </w:pPr>
-      <w:hyperlink w:anchor="_Toc532128750" w:history="1">
+      <w:hyperlink w:anchor="_Toc532129822" w:history="1">
         <w:r>
           <w:rPr>
             <w:rStyle w:val="Lienhypertexte"/>
@@ -2911,7 +2917,7 @@
             <w:noProof/>
             <w:webHidden/>
           </w:rPr>
-          <w:instrText xml:space="preserve"> PAGEREF _Toc532128750 \h </w:instrText>
+          <w:instrText xml:space="preserve"> PAGEREF _Toc532129822 \h </w:instrText>
         </w:r>
         <w:r>
           <w:rPr>
@@ -2955,7 +2961,7 @@
           <w:lang w:eastAsia="fr-FR"/>
         </w:rPr>
       </w:pPr>
-      <w:hyperlink w:anchor="_Toc532128751" w:history="1">
+      <w:hyperlink w:anchor="_Toc532129823" w:history="1">
         <w:r>
           <w:rPr>
             <w:rStyle w:val="Lienhypertexte"/>
@@ -2999,7 +3005,7 @@
             <w:noProof/>
             <w:webHidden/>
           </w:rPr>
-          <w:instrText xml:space="preserve"> PAGEREF _Toc532128751 \h </w:instrText>
+          <w:instrText xml:space="preserve"> PAGEREF _Toc532129823 \h </w:instrText>
         </w:r>
         <w:r>
           <w:rPr>
@@ -3043,7 +3049,7 @@
           <w:lang w:eastAsia="fr-FR"/>
         </w:rPr>
       </w:pPr>
-      <w:hyperlink w:anchor="_Toc532128752" w:history="1">
+      <w:hyperlink w:anchor="_Toc532129824" w:history="1">
         <w:r>
           <w:rPr>
             <w:rStyle w:val="Lienhypertexte"/>
@@ -3085,7 +3091,7 @@
             <w:noProof/>
             <w:webHidden/>
           </w:rPr>
-          <w:instrText xml:space="preserve"> PAGEREF _Toc532128752 \h </w:instrText>
+          <w:instrText xml:space="preserve"> PAGEREF _Toc532129824 \h </w:instrText>
         </w:r>
         <w:r>
           <w:rPr>
@@ -3129,7 +3135,7 @@
           <w:lang w:eastAsia="fr-FR"/>
         </w:rPr>
       </w:pPr>
-      <w:hyperlink w:anchor="_Toc532128753" w:history="1">
+      <w:hyperlink w:anchor="_Toc532129825" w:history="1">
         <w:r>
           <w:rPr>
             <w:rStyle w:val="Lienhypertexte"/>
@@ -3173,7 +3179,7 @@
             <w:noProof/>
             <w:webHidden/>
           </w:rPr>
-          <w:instrText xml:space="preserve"> PAGEREF _Toc532128753 \h </w:instrText>
+          <w:instrText xml:space="preserve"> PAGEREF _Toc532129825 \h </w:instrText>
         </w:r>
         <w:r>
           <w:rPr>
@@ -3217,7 +3223,7 @@
           <w:lang w:eastAsia="fr-FR"/>
         </w:rPr>
       </w:pPr>
-      <w:hyperlink w:anchor="_Toc532128754" w:history="1">
+      <w:hyperlink w:anchor="_Toc532129826" w:history="1">
         <w:r>
           <w:rPr>
             <w:rStyle w:val="Lienhypertexte"/>
@@ -3261,7 +3267,7 @@
             <w:noProof/>
             <w:webHidden/>
           </w:rPr>
-          <w:instrText xml:space="preserve"> PAGEREF _Toc532128754 \h </w:instrText>
+          <w:instrText xml:space="preserve"> PAGEREF _Toc532129826 \h </w:instrText>
         </w:r>
         <w:r>
           <w:rPr>
@@ -3305,7 +3311,7 @@
           <w:lang w:eastAsia="fr-FR"/>
         </w:rPr>
       </w:pPr>
-      <w:hyperlink w:anchor="_Toc532128755" w:history="1">
+      <w:hyperlink w:anchor="_Toc532129827" w:history="1">
         <w:r>
           <w:rPr>
             <w:rStyle w:val="Lienhypertexte"/>
@@ -3349,7 +3355,7 @@
             <w:noProof/>
             <w:webHidden/>
           </w:rPr>
-          <w:instrText xml:space="preserve"> PAGEREF _Toc532128755 \h </w:instrText>
+          <w:instrText xml:space="preserve"> PAGEREF _Toc532129827 \h </w:instrText>
         </w:r>
         <w:r>
           <w:rPr>
@@ -3393,7 +3399,7 @@
           <w:lang w:eastAsia="fr-FR"/>
         </w:rPr>
       </w:pPr>
-      <w:hyperlink w:anchor="_Toc532128756" w:history="1">
+      <w:hyperlink w:anchor="_Toc532129828" w:history="1">
         <w:r>
           <w:rPr>
             <w:rStyle w:val="Lienhypertexte"/>
@@ -3437,7 +3443,7 @@
             <w:noProof/>
             <w:webHidden/>
           </w:rPr>
-          <w:instrText xml:space="preserve"> PAGEREF _Toc532128756 \h </w:instrText>
+          <w:instrText xml:space="preserve"> PAGEREF _Toc532129828 \h </w:instrText>
         </w:r>
         <w:r>
           <w:rPr>
@@ -3481,7 +3487,7 @@
           <w:lang w:eastAsia="fr-FR"/>
         </w:rPr>
       </w:pPr>
-      <w:hyperlink w:anchor="_Toc532128757" w:history="1">
+      <w:hyperlink w:anchor="_Toc532129829" w:history="1">
         <w:r>
           <w:rPr>
             <w:rStyle w:val="Lienhypertexte"/>
@@ -3525,7 +3531,7 @@
             <w:noProof/>
             <w:webHidden/>
           </w:rPr>
-          <w:instrText xml:space="preserve"> PAGEREF _Toc532128757 \h </w:instrText>
+          <w:instrText xml:space="preserve"> PAGEREF _Toc532129829 \h </w:instrText>
         </w:r>
         <w:r>
           <w:rPr>
@@ -3569,7 +3575,7 @@
           <w:lang w:eastAsia="fr-FR"/>
         </w:rPr>
       </w:pPr>
-      <w:hyperlink w:anchor="_Toc532128758" w:history="1">
+      <w:hyperlink w:anchor="_Toc532129830" w:history="1">
         <w:r>
           <w:rPr>
             <w:rStyle w:val="Lienhypertexte"/>
@@ -3613,7 +3619,7 @@
             <w:noProof/>
             <w:webHidden/>
           </w:rPr>
-          <w:instrText xml:space="preserve"> PAGEREF _Toc532128758 \h </w:instrText>
+          <w:instrText xml:space="preserve"> PAGEREF _Toc532129830 \h </w:instrText>
         </w:r>
         <w:r>
           <w:rPr>
@@ -3657,7 +3663,7 @@
           <w:lang w:eastAsia="fr-FR"/>
         </w:rPr>
       </w:pPr>
-      <w:hyperlink w:anchor="_Toc532128759" w:history="1">
+      <w:hyperlink w:anchor="_Toc532129831" w:history="1">
         <w:r>
           <w:rPr>
             <w:rStyle w:val="Lienhypertexte"/>
@@ -3699,7 +3705,7 @@
             <w:noProof/>
             <w:webHidden/>
           </w:rPr>
-          <w:instrText xml:space="preserve"> PAGEREF _Toc532128759 \h </w:instrText>
+          <w:instrText xml:space="preserve"> PAGEREF _Toc532129831 \h </w:instrText>
         </w:r>
         <w:r>
           <w:rPr>
@@ -3743,7 +3749,7 @@
           <w:lang w:eastAsia="fr-FR"/>
         </w:rPr>
       </w:pPr>
-      <w:hyperlink w:anchor="_Toc532128760" w:history="1">
+      <w:hyperlink w:anchor="_Toc532129832" w:history="1">
         <w:r>
           <w:rPr>
             <w:rStyle w:val="Lienhypertexte"/>
@@ -3785,7 +3791,7 @@
             <w:noProof/>
             <w:webHidden/>
           </w:rPr>
-          <w:instrText xml:space="preserve"> PAGEREF _Toc532128760 \h </w:instrText>
+          <w:instrText xml:space="preserve"> PAGEREF _Toc532129832 \h </w:instrText>
         </w:r>
         <w:r>
           <w:rPr>
@@ -3829,7 +3835,7 @@
           <w:lang w:eastAsia="fr-FR"/>
         </w:rPr>
       </w:pPr>
-      <w:hyperlink w:anchor="_Toc532128761" w:history="1">
+      <w:hyperlink w:anchor="_Toc532129833" w:history="1">
         <w:r>
           <w:rPr>
             <w:rStyle w:val="Lienhypertexte"/>
@@ -3871,7 +3877,7 @@
             <w:noProof/>
             <w:webHidden/>
           </w:rPr>
-          <w:instrText xml:space="preserve"> PAGEREF _Toc532128761 \h </w:instrText>
+          <w:instrText xml:space="preserve"> PAGEREF _Toc532129833 \h </w:instrText>
         </w:r>
         <w:r>
           <w:rPr>
@@ -3915,7 +3921,7 @@
           <w:lang w:eastAsia="fr-FR"/>
         </w:rPr>
       </w:pPr>
-      <w:hyperlink w:anchor="_Toc532128762" w:history="1">
+      <w:hyperlink w:anchor="_Toc532129834" w:history="1">
         <w:r>
           <w:rPr>
             <w:rStyle w:val="Lienhypertexte"/>
@@ -3957,7 +3963,7 @@
             <w:noProof/>
             <w:webHidden/>
           </w:rPr>
-          <w:instrText xml:space="preserve"> PAGEREF _Toc532128762 \h </w:instrText>
+          <w:instrText xml:space="preserve"> PAGEREF _Toc532129834 \h </w:instrText>
         </w:r>
         <w:r>
           <w:rPr>
@@ -4001,7 +4007,7 @@
           <w:lang w:eastAsia="fr-FR"/>
         </w:rPr>
       </w:pPr>
-      <w:hyperlink w:anchor="_Toc532128763" w:history="1">
+      <w:hyperlink w:anchor="_Toc532129835" w:history="1">
         <w:r>
           <w:rPr>
             <w:rStyle w:val="Lienhypertexte"/>
@@ -4045,7 +4051,7 @@
             <w:noProof/>
             <w:webHidden/>
           </w:rPr>
-          <w:instrText xml:space="preserve"> PAGEREF _Toc532128763 \h </w:instrText>
+          <w:instrText xml:space="preserve"> PAGEREF _Toc532129835 \h </w:instrText>
         </w:r>
         <w:r>
           <w:rPr>
@@ -4089,7 +4095,7 @@
           <w:lang w:eastAsia="fr-FR"/>
         </w:rPr>
       </w:pPr>
-      <w:hyperlink w:anchor="_Toc532128764" w:history="1">
+      <w:hyperlink w:anchor="_Toc532129836" w:history="1">
         <w:r>
           <w:rPr>
             <w:rStyle w:val="Lienhypertexte"/>
@@ -4133,7 +4139,7 @@
             <w:noProof/>
             <w:webHidden/>
           </w:rPr>
-          <w:instrText xml:space="preserve"> PAGEREF _Toc532128764 \h </w:instrText>
+          <w:instrText xml:space="preserve"> PAGEREF _Toc532129836 \h </w:instrText>
         </w:r>
         <w:r>
           <w:rPr>
@@ -4177,7 +4183,7 @@
           <w:lang w:eastAsia="fr-FR"/>
         </w:rPr>
       </w:pPr>
-      <w:hyperlink w:anchor="_Toc532128765" w:history="1">
+      <w:hyperlink w:anchor="_Toc532129837" w:history="1">
         <w:r>
           <w:rPr>
             <w:rStyle w:val="Lienhypertexte"/>
@@ -4219,7 +4225,7 @@
             <w:noProof/>
             <w:webHidden/>
           </w:rPr>
-          <w:instrText xml:space="preserve"> PAGEREF _Toc532128765 \h </w:instrText>
+          <w:instrText xml:space="preserve"> PAGEREF _Toc532129837 \h </w:instrText>
         </w:r>
         <w:r>
           <w:rPr>
@@ -4299,6 +4305,7 @@
           <w:dataBinding w:prefixMappings="xmlns:ns0='http://purl.org/dc/elements/1.1/' xmlns:ns1='http://schemas.openxmlformats.org/package/2006/metadata/core-properties' " w:xpath="/ns1:coreProperties[1]/ns0:title[1]" w:storeItemID="{6C3C8BC8-F283-45AE-878A-BAB7291924A1}"/>
           <w:text/>
         </w:sdtPr>
+        <w:sdtEndPr/>
         <w:sdtContent>
           <w:r>
             <w:rPr>
@@ -4339,7 +4346,7 @@
         </w:numPr>
       </w:pPr>
       <w:bookmarkStart w:id="2" w:name="_Toc531944397"/>
-      <w:bookmarkStart w:id="3" w:name="_Toc532128745"/>
+      <w:bookmarkStart w:id="3" w:name="_Toc532129817"/>
       <w:r>
         <w:lastRenderedPageBreak/>
         <w:t>Introduction</w:t>
@@ -4361,7 +4368,7 @@
         </w:rPr>
       </w:pPr>
       <w:bookmarkStart w:id="4" w:name="_Toc531532732"/>
-      <w:bookmarkStart w:id="5" w:name="_Toc532128746"/>
+      <w:bookmarkStart w:id="5" w:name="_Toc532129818"/>
       <w:r>
         <w:rPr>
           <w:lang w:val="en-US"/>
@@ -4598,16 +4605,8 @@
         <w:rPr>
           <w:lang w:val="en-US"/>
         </w:rPr>
-        <w:t xml:space="preserve"> by the mean of requests. They can request </w:t>
-      </w:r>
-      <w:proofErr w:type="gramStart"/>
-      <w:r>
-        <w:rPr>
-          <w:lang w:val="en-US"/>
-        </w:rPr>
-        <w:t>to :</w:t>
-      </w:r>
-      <w:proofErr w:type="gramEnd"/>
+        <w:t xml:space="preserve"> by the mean of requests. They can request to :</w:t>
+      </w:r>
     </w:p>
     <w:p>
       <w:pPr>
@@ -4757,19 +4756,11 @@
         </w:rPr>
         <w:t xml:space="preserve">Data4Help service </w:t>
       </w:r>
-      <w:proofErr w:type="gramStart"/>
-      <w:r>
-        <w:rPr>
-          <w:lang w:val="en-US"/>
-        </w:rPr>
-        <w:t>are :</w:t>
-      </w:r>
-      <w:proofErr w:type="gramEnd"/>
-      <w:r>
-        <w:rPr>
-          <w:lang w:val="en-US"/>
-        </w:rPr>
-        <w:t xml:space="preserve"> </w:t>
+      <w:r>
+        <w:rPr>
+          <w:lang w:val="en-US"/>
+        </w:rPr>
+        <w:t xml:space="preserve">are : </w:t>
       </w:r>
     </w:p>
     <w:p>
@@ -4799,19 +4790,11 @@
         </w:rPr>
         <w:t xml:space="preserve"> 1</w:t>
       </w:r>
-      <w:proofErr w:type="gramStart"/>
-      <w:r>
-        <w:rPr>
-          <w:lang w:val="en-US"/>
-        </w:rPr>
-        <w:t>] :</w:t>
-      </w:r>
-      <w:proofErr w:type="gramEnd"/>
-      <w:r>
-        <w:rPr>
-          <w:lang w:val="en-US"/>
-        </w:rPr>
-        <w:t xml:space="preserve">  </w:t>
+      <w:r>
+        <w:rPr>
+          <w:lang w:val="en-US"/>
+        </w:rPr>
+        <w:t xml:space="preserve">] :  </w:t>
       </w:r>
       <w:r>
         <w:rPr>
@@ -4839,21 +4822,7 @@
         <w:rPr>
           <w:lang w:val="en-US"/>
         </w:rPr>
-        <w:t xml:space="preserve"> [G 2</w:t>
-      </w:r>
-      <w:proofErr w:type="gramStart"/>
-      <w:r>
-        <w:rPr>
-          <w:lang w:val="en-US"/>
-        </w:rPr>
-        <w:t>] :</w:t>
-      </w:r>
-      <w:proofErr w:type="gramEnd"/>
-      <w:r>
-        <w:rPr>
-          <w:lang w:val="en-US"/>
-        </w:rPr>
-        <w:t xml:space="preserve">  At any time, third parties should never have access to data of specific individuals without their agreement. </w:t>
+        <w:t xml:space="preserve"> [G 2] :  At any time, third parties should never have access to data of specific individuals without their agreement. </w:t>
       </w:r>
     </w:p>
     <w:p>
@@ -4875,21 +4844,7 @@
         <w:rPr>
           <w:lang w:val="en-US"/>
         </w:rPr>
-        <w:t>[G 3</w:t>
-      </w:r>
-      <w:proofErr w:type="gramStart"/>
-      <w:r>
-        <w:rPr>
-          <w:lang w:val="en-US"/>
-        </w:rPr>
-        <w:t>] :</w:t>
-      </w:r>
-      <w:proofErr w:type="gramEnd"/>
-      <w:r>
-        <w:rPr>
-          <w:lang w:val="en-US"/>
-        </w:rPr>
-        <w:t xml:space="preserve"> Third parties must have the possibility to subscribe to new data if their request is accepted. </w:t>
+        <w:t xml:space="preserve">[G 3] : Third parties must have the possibility to subscribe to new data if their request is accepted. </w:t>
       </w:r>
     </w:p>
     <w:p>
@@ -4911,21 +4866,7 @@
         <w:rPr>
           <w:lang w:val="en-US"/>
         </w:rPr>
-        <w:t>[G 4</w:t>
-      </w:r>
-      <w:proofErr w:type="gramStart"/>
-      <w:r>
-        <w:rPr>
-          <w:lang w:val="en-US"/>
-        </w:rPr>
-        <w:t>] :</w:t>
-      </w:r>
-      <w:proofErr w:type="gramEnd"/>
-      <w:r>
-        <w:rPr>
-          <w:lang w:val="en-US"/>
-        </w:rPr>
-        <w:t xml:space="preserve"> Individuals must be able to consult their data and accept/refuse requests</w:t>
+        <w:t>[G 4] : Individuals must be able to consult their data and accept/refuse requests</w:t>
       </w:r>
     </w:p>
     <w:p>
@@ -5020,16 +4961,8 @@
           <w:lang w:val="en-US"/>
         </w:rPr>
         <w:lastRenderedPageBreak/>
-        <w:t xml:space="preserve">All the goals of Data4Help are also goals of Automated SOS, but AutomatedSOS have the additional </w:t>
-      </w:r>
-      <w:proofErr w:type="gramStart"/>
-      <w:r>
-        <w:rPr>
-          <w:lang w:val="en-US"/>
-        </w:rPr>
-        <w:t>goal :</w:t>
-      </w:r>
-      <w:proofErr w:type="gramEnd"/>
+        <w:t>All the goals of Data4Help are also goals of Automated SOS, but AutomatedSOS have the additional goal :</w:t>
+      </w:r>
     </w:p>
     <w:p>
       <w:pPr>
@@ -5055,19 +4988,11 @@
         </w:rPr>
         <w:t xml:space="preserve"> 5</w:t>
       </w:r>
-      <w:proofErr w:type="gramStart"/>
-      <w:r>
-        <w:rPr>
-          <w:lang w:val="en-US"/>
-        </w:rPr>
-        <w:t>] :</w:t>
-      </w:r>
-      <w:proofErr w:type="gramEnd"/>
-      <w:r>
-        <w:rPr>
-          <w:lang w:val="en-US"/>
-        </w:rPr>
-        <w:t xml:space="preserve"> </w:t>
+      <w:r>
+        <w:rPr>
+          <w:lang w:val="en-US"/>
+        </w:rPr>
+        <w:t xml:space="preserve">] : </w:t>
       </w:r>
       <w:r>
         <w:rPr>
@@ -5129,7 +5054,7 @@
         </w:rPr>
       </w:pPr>
       <w:bookmarkStart w:id="6" w:name="_Toc531532733"/>
-      <w:bookmarkStart w:id="7" w:name="_Toc532128747"/>
+      <w:bookmarkStart w:id="7" w:name="_Toc532129819"/>
       <w:r>
         <w:rPr>
           <w:lang w:val="en-US"/>
@@ -5374,21 +5299,7 @@
         <w:rPr>
           <w:lang w:val="en-US"/>
         </w:rPr>
-        <w:t xml:space="preserve">The Data4Help service take the form </w:t>
-      </w:r>
-      <w:proofErr w:type="gramStart"/>
-      <w:r>
-        <w:rPr>
-          <w:lang w:val="en-US"/>
-        </w:rPr>
-        <w:t>of :</w:t>
-      </w:r>
-      <w:proofErr w:type="gramEnd"/>
-      <w:r>
-        <w:rPr>
-          <w:lang w:val="en-US"/>
-        </w:rPr>
-        <w:t xml:space="preserve"> </w:t>
+        <w:t xml:space="preserve">The Data4Help service take the form of : </w:t>
       </w:r>
     </w:p>
     <w:p>
@@ -5587,42 +5498,14 @@
         <w:rPr>
           <w:lang w:val="en-US"/>
         </w:rPr>
-        <w:t xml:space="preserve">AutomatedSOS </w:t>
-      </w:r>
-      <w:proofErr w:type="gramStart"/>
-      <w:r>
-        <w:rPr>
-          <w:lang w:val="en-US"/>
-        </w:rPr>
-        <w:t>service  is</w:t>
-      </w:r>
-      <w:proofErr w:type="gramEnd"/>
-      <w:r>
-        <w:rPr>
-          <w:lang w:val="en-US"/>
-        </w:rPr>
-        <w:t xml:space="preserve"> not an independent application. The individuals who want to subscribe to AutomatedSOS will first need to download the application Data4Help on their smartphone to register to the service. We made this choice because the AutomatedSOS </w:t>
-      </w:r>
-      <w:proofErr w:type="gramStart"/>
-      <w:r>
-        <w:rPr>
-          <w:lang w:val="en-US"/>
-        </w:rPr>
-        <w:t xml:space="preserve">service  </w:t>
+        <w:t xml:space="preserve">AutomatedSOS service  is not an independent application. The individuals who want to subscribe to AutomatedSOS will first need to download the application Data4Help on their smartphone to register to the service. We made this choice because the AutomatedSOS service  </w:t>
       </w:r>
       <w:r>
         <w:rPr>
           <w:lang w:val="en-US"/>
         </w:rPr>
         <w:lastRenderedPageBreak/>
-        <w:t>is</w:t>
-      </w:r>
-      <w:proofErr w:type="gramEnd"/>
-      <w:r>
-        <w:rPr>
-          <w:lang w:val="en-US"/>
-        </w:rPr>
-        <w:t xml:space="preserve"> only an extension of the Data4Help service so the requirements of the Data4Help service are also requirements of the AutomatedSOS service .</w:t>
+        <w:t>is only an extension of the Data4Help service so the requirements of the Data4Help service are also requirements of the AutomatedSOS service .</w:t>
       </w:r>
     </w:p>
     <w:p>
@@ -5740,7 +5623,7 @@
         </w:rPr>
       </w:pPr>
       <w:bookmarkStart w:id="8" w:name="_Toc531532735"/>
-      <w:bookmarkStart w:id="9" w:name="_Toc532128748"/>
+      <w:bookmarkStart w:id="9" w:name="_Toc532129820"/>
       <w:r>
         <w:rPr>
           <w:lang w:val="en-US"/>
@@ -6117,7 +6000,7 @@
           <w:lang w:val="en-US"/>
         </w:rPr>
       </w:pPr>
-      <w:bookmarkStart w:id="10" w:name="_Toc532128749"/>
+      <w:bookmarkStart w:id="10" w:name="_Toc532129821"/>
       <w:r>
         <w:rPr>
           <w:lang w:val="en-US"/>
@@ -6312,7 +6195,7 @@
           <w:lang w:val="en-US"/>
         </w:rPr>
       </w:pPr>
-      <w:bookmarkStart w:id="11" w:name="_Toc532128750"/>
+      <w:bookmarkStart w:id="11" w:name="_Toc532129822"/>
       <w:r>
         <w:rPr>
           <w:lang w:val="en-US"/>
@@ -6405,7 +6288,7 @@
           <w:lang w:val="en-US"/>
         </w:rPr>
       </w:pPr>
-      <w:bookmarkStart w:id="12" w:name="_Toc532128751"/>
+      <w:bookmarkStart w:id="12" w:name="_Toc532129823"/>
       <w:r>
         <w:rPr>
           <w:lang w:val="en-US"/>
@@ -6450,21 +6333,7 @@
         <w:rPr>
           <w:lang w:val="en-US"/>
         </w:rPr>
-        <w:t xml:space="preserve">. This documents contains three main </w:t>
-      </w:r>
-      <w:proofErr w:type="gramStart"/>
-      <w:r>
-        <w:rPr>
-          <w:lang w:val="en-US"/>
-        </w:rPr>
-        <w:t>sections :</w:t>
-      </w:r>
-      <w:proofErr w:type="gramEnd"/>
-      <w:r>
-        <w:rPr>
-          <w:lang w:val="en-US"/>
-        </w:rPr>
-        <w:t xml:space="preserve"> </w:t>
+        <w:t xml:space="preserve">. This documents contains three main sections : </w:t>
       </w:r>
     </w:p>
     <w:p>
@@ -6610,7 +6479,7 @@
         </w:numPr>
       </w:pPr>
       <w:bookmarkStart w:id="13" w:name="_Toc531944398"/>
-      <w:bookmarkStart w:id="14" w:name="_Toc532128752"/>
+      <w:bookmarkStart w:id="14" w:name="_Toc532129824"/>
       <w:r>
         <w:t>Architectural design</w:t>
       </w:r>
@@ -6630,7 +6499,7 @@
         </w:rPr>
       </w:pPr>
       <w:bookmarkStart w:id="15" w:name="_Toc531944399"/>
-      <w:bookmarkStart w:id="16" w:name="_Toc532128753"/>
+      <w:bookmarkStart w:id="16" w:name="_Toc532129825"/>
       <w:r>
         <w:rPr>
           <w:lang w:val="en-US"/>
@@ -6779,21 +6648,7 @@
         <w:rPr>
           <w:lang w:val="en-US"/>
         </w:rPr>
-        <w:t xml:space="preserve">For the service Automated SOS, the following service must be </w:t>
-      </w:r>
-      <w:proofErr w:type="gramStart"/>
-      <w:r>
-        <w:rPr>
-          <w:lang w:val="en-US"/>
-        </w:rPr>
-        <w:t>added :</w:t>
-      </w:r>
-      <w:proofErr w:type="gramEnd"/>
-      <w:r>
-        <w:rPr>
-          <w:lang w:val="en-US"/>
-        </w:rPr>
-        <w:t xml:space="preserve"> </w:t>
+        <w:t xml:space="preserve">For the service Automated SOS, the following service must be added : </w:t>
       </w:r>
     </w:p>
     <w:p>
@@ -7716,16 +7571,8 @@
         <w:rPr>
           <w:lang w:val="en-US"/>
         </w:rPr>
-        <w:t xml:space="preserve">three different </w:t>
-      </w:r>
-      <w:proofErr w:type="gramStart"/>
-      <w:r>
-        <w:rPr>
-          <w:lang w:val="en-US"/>
-        </w:rPr>
-        <w:t>layers :</w:t>
-      </w:r>
-      <w:proofErr w:type="gramEnd"/>
+        <w:t>three different layers :</w:t>
+      </w:r>
     </w:p>
     <w:p>
       <w:pPr>
@@ -7746,7 +7593,6 @@
         </w:rPr>
         <w:t xml:space="preserve">Communication </w:t>
       </w:r>
-      <w:proofErr w:type="gramStart"/>
       <w:r>
         <w:rPr>
           <w:b/>
@@ -7754,7 +7600,6 @@
         </w:rPr>
         <w:t>Interfaces :</w:t>
       </w:r>
-      <w:proofErr w:type="gramEnd"/>
       <w:r>
         <w:rPr>
           <w:b/>
@@ -7891,14 +7736,7 @@
         <w:rPr>
           <w:lang w:val="en-US"/>
         </w:rPr>
-        <w:t xml:space="preserve">ommunication </w:t>
-      </w:r>
-      <w:proofErr w:type="gramStart"/>
-      <w:r>
-        <w:rPr>
-          <w:lang w:val="en-US"/>
-        </w:rPr>
-        <w:t>Interfaces</w:t>
+        <w:t>ommunication Interfaces</w:t>
       </w:r>
       <w:r>
         <w:rPr>
@@ -7912,7 +7750,6 @@
         </w:rPr>
         <w:t>:</w:t>
       </w:r>
-      <w:proofErr w:type="gramEnd"/>
     </w:p>
     <w:p>
       <w:pPr>
@@ -7991,21 +7828,7 @@
         <w:rPr>
           <w:lang w:val="en-US"/>
         </w:rPr>
-        <w:t xml:space="preserve"> This module includes a website back -end and an API. The website back-end allows third parties to communicate with the server using a </w:t>
-      </w:r>
-      <w:proofErr w:type="gramStart"/>
-      <w:r>
-        <w:rPr>
-          <w:lang w:val="en-US"/>
-        </w:rPr>
-        <w:t>website ;</w:t>
-      </w:r>
-      <w:proofErr w:type="gramEnd"/>
-      <w:r>
-        <w:rPr>
-          <w:lang w:val="en-US"/>
-        </w:rPr>
-        <w:t xml:space="preserve"> the API allows the parties to download the data requested. </w:t>
+        <w:t xml:space="preserve"> This module includes a website back -end and an API. The website back-end allows third parties to communicate with the server using a website ; the API allows the parties to download the data requested. </w:t>
       </w:r>
     </w:p>
     <w:p>
@@ -8026,24 +7849,15 @@
           <w:lang w:val="en-US"/>
         </w:rPr>
         <w:lastRenderedPageBreak/>
-        <w:t xml:space="preserve">Business </w:t>
-      </w:r>
-      <w:proofErr w:type="gramStart"/>
+        <w:t xml:space="preserve">Business Logic </w:t>
+      </w:r>
       <w:r>
         <w:rPr>
           <w:b/>
           <w:lang w:val="en-US"/>
         </w:rPr>
-        <w:t xml:space="preserve">Logic </w:t>
-      </w:r>
-      <w:r>
-        <w:rPr>
-          <w:b/>
-          <w:lang w:val="en-US"/>
-        </w:rPr>
         <w:t>:</w:t>
       </w:r>
-      <w:proofErr w:type="gramEnd"/>
     </w:p>
     <w:p>
       <w:pPr>
@@ -8097,19 +7911,11 @@
         </w:rPr>
         <w:t xml:space="preserve">their </w:t>
       </w:r>
-      <w:proofErr w:type="gramStart"/>
-      <w:r>
-        <w:rPr>
-          <w:lang w:val="en-US"/>
-        </w:rPr>
-        <w:t>subscriptions ;</w:t>
-      </w:r>
-      <w:proofErr w:type="gramEnd"/>
-      <w:r>
-        <w:rPr>
-          <w:lang w:val="en-US"/>
-        </w:rPr>
-        <w:t xml:space="preserve"> for each of these </w:t>
+      <w:r>
+        <w:rPr>
+          <w:lang w:val="en-US"/>
+        </w:rPr>
+        <w:t xml:space="preserve">subscriptions ; for each of these </w:t>
       </w:r>
       <w:r>
         <w:rPr>
@@ -8395,7 +8201,7 @@
         </w:rPr>
       </w:pPr>
       <w:bookmarkStart w:id="17" w:name="_Toc531944400"/>
-      <w:bookmarkStart w:id="18" w:name="_Toc532128754"/>
+      <w:bookmarkStart w:id="18" w:name="_Toc532129826"/>
       <w:r>
         <w:rPr>
           <w:lang w:val="en-US"/>
@@ -8603,21 +8409,7 @@
         <w:rPr>
           <w:lang w:val="en-US"/>
         </w:rPr>
-        <w:t xml:space="preserve">As we can see, the system is composed of four main </w:t>
-      </w:r>
-      <w:proofErr w:type="gramStart"/>
-      <w:r>
-        <w:rPr>
-          <w:lang w:val="en-US"/>
-        </w:rPr>
-        <w:t>parts :</w:t>
-      </w:r>
-      <w:proofErr w:type="gramEnd"/>
-      <w:r>
-        <w:rPr>
-          <w:lang w:val="en-US"/>
-        </w:rPr>
-        <w:t xml:space="preserve"> A smartphone application, a Web site, a server and a DBMS. The smartphone application is intended for individuals and the Web site is intended for </w:t>
+        <w:t xml:space="preserve">As we can see, the system is composed of four main parts : A smartphone application, a Web site, a server and a DBMS. The smartphone application is intended for individuals and the Web site is intended for </w:t>
       </w:r>
       <w:r>
         <w:rPr>
@@ -8636,21 +8428,7 @@
         <w:rPr>
           <w:lang w:val="en-US"/>
         </w:rPr>
-        <w:t xml:space="preserve">The next component diagram contains a more low-level description of the server </w:t>
-      </w:r>
-      <w:proofErr w:type="gramStart"/>
-      <w:r>
-        <w:rPr>
-          <w:lang w:val="en-US"/>
-        </w:rPr>
-        <w:t>component :</w:t>
-      </w:r>
-      <w:proofErr w:type="gramEnd"/>
-      <w:r>
-        <w:rPr>
-          <w:lang w:val="en-US"/>
-        </w:rPr>
-        <w:t xml:space="preserve"> </w:t>
+        <w:t xml:space="preserve">The next component diagram contains a more low-level description of the server component : </w:t>
       </w:r>
     </w:p>
     <w:p>
@@ -8779,16 +8557,8 @@
           <w:lang w:val="en-US"/>
         </w:rPr>
         <w:lastRenderedPageBreak/>
-        <w:t xml:space="preserve">As we can see, the server is composed of three main </w:t>
-      </w:r>
-      <w:proofErr w:type="gramStart"/>
-      <w:r>
-        <w:rPr>
-          <w:lang w:val="en-US"/>
-        </w:rPr>
-        <w:t>parts :</w:t>
-      </w:r>
-      <w:proofErr w:type="gramEnd"/>
+        <w:t>As we can see, the server is composed of three main parts :</w:t>
+      </w:r>
       <w:r>
         <w:rPr>
           <w:lang w:val="en-US"/>
@@ -8914,28 +8684,13 @@
           <w:i/>
           <w:lang w:val="en-US"/>
         </w:rPr>
-        <w:t xml:space="preserve">AutomatedSOS </w:t>
-      </w:r>
-      <w:proofErr w:type="gramStart"/>
-      <w:r>
-        <w:rPr>
-          <w:i/>
-          <w:lang w:val="en-US"/>
-        </w:rPr>
-        <w:t>service</w:t>
-      </w:r>
-      <w:r>
-        <w:rPr>
-          <w:lang w:val="en-US"/>
-        </w:rPr>
-        <w:t xml:space="preserve"> :</w:t>
-      </w:r>
-      <w:proofErr w:type="gramEnd"/>
-      <w:r>
-        <w:rPr>
-          <w:lang w:val="en-US"/>
-        </w:rPr>
-        <w:t xml:space="preserve"> </w:t>
+        <w:t>AutomatedSOS service</w:t>
+      </w:r>
+      <w:r>
+        <w:rPr>
+          <w:lang w:val="en-US"/>
+        </w:rPr>
+        <w:t xml:space="preserve"> : </w:t>
       </w:r>
       <w:r>
         <w:rPr>
@@ -8961,35 +8716,20 @@
           <w:i/>
           <w:lang w:val="en-US"/>
         </w:rPr>
-        <w:t xml:space="preserve">Individuals account </w:t>
-      </w:r>
-      <w:proofErr w:type="gramStart"/>
+        <w:t>Individuals account management</w:t>
+      </w:r>
       <w:r>
         <w:rPr>
           <w:i/>
           <w:lang w:val="en-US"/>
         </w:rPr>
-        <w:t>management</w:t>
-      </w:r>
-      <w:r>
-        <w:rPr>
-          <w:i/>
-          <w:lang w:val="en-US"/>
-        </w:rPr>
         <w:t xml:space="preserve"> </w:t>
       </w:r>
       <w:r>
         <w:rPr>
           <w:lang w:val="en-US"/>
         </w:rPr>
-        <w:t>:</w:t>
-      </w:r>
-      <w:proofErr w:type="gramEnd"/>
-      <w:r>
-        <w:rPr>
-          <w:lang w:val="en-US"/>
-        </w:rPr>
-        <w:t xml:space="preserve"> manages the functionalities that allow individuals to register, login etc.. </w:t>
+        <w:t xml:space="preserve">: manages the functionalities that allow individuals to register, login etc.. </w:t>
       </w:r>
     </w:p>
     <w:p>
@@ -9009,30 +8749,14 @@
           <w:i/>
           <w:lang w:val="en-US"/>
         </w:rPr>
-        <w:t xml:space="preserve">Individuals data management </w:t>
-      </w:r>
-      <w:proofErr w:type="gramStart"/>
+        <w:t>Individuals data management service</w:t>
+      </w:r>
       <w:r>
         <w:rPr>
           <w:i/>
           <w:lang w:val="en-US"/>
         </w:rPr>
-        <w:t>service</w:t>
-      </w:r>
-      <w:r>
-        <w:rPr>
-          <w:i/>
-          <w:lang w:val="en-US"/>
-        </w:rPr>
-        <w:t> :</w:t>
-      </w:r>
-      <w:proofErr w:type="gramEnd"/>
-      <w:r>
-        <w:rPr>
-          <w:i/>
-          <w:lang w:val="en-US"/>
-        </w:rPr>
-        <w:t xml:space="preserve"> </w:t>
+        <w:t xml:space="preserve"> : </w:t>
       </w:r>
       <w:r>
         <w:rPr>
@@ -9070,17 +8794,8 @@
           <w:i/>
           <w:lang w:val="en-US"/>
         </w:rPr>
-        <w:t xml:space="preserve">Request management </w:t>
-      </w:r>
-      <w:proofErr w:type="gramStart"/>
-      <w:r>
-        <w:rPr>
-          <w:i/>
-          <w:lang w:val="en-US"/>
-        </w:rPr>
-        <w:t>service :</w:t>
-      </w:r>
-      <w:proofErr w:type="gramEnd"/>
+        <w:t>Request management service :</w:t>
+      </w:r>
       <w:r>
         <w:rPr>
           <w:lang w:val="en-US"/>
@@ -9229,21 +8944,7 @@
         <w:rPr>
           <w:lang w:val="en-US"/>
         </w:rPr>
-        <w:t xml:space="preserve">manages the functionalities that allow third parties to register, login </w:t>
-      </w:r>
-      <w:proofErr w:type="gramStart"/>
-      <w:r>
-        <w:rPr>
-          <w:lang w:val="en-US"/>
-        </w:rPr>
-        <w:t>etc..</w:t>
-      </w:r>
-      <w:proofErr w:type="gramEnd"/>
-      <w:r>
-        <w:rPr>
-          <w:lang w:val="en-US"/>
-        </w:rPr>
-        <w:t xml:space="preserve"> </w:t>
+        <w:t xml:space="preserve">manages the functionalities that allow third parties to register, login etc.. </w:t>
       </w:r>
     </w:p>
     <w:p>
@@ -9308,21 +9009,7 @@
         <w:rPr>
           <w:lang w:val="en-US"/>
         </w:rPr>
-        <w:t xml:space="preserve"> manage the logic of the requests (for third </w:t>
-      </w:r>
-      <w:proofErr w:type="gramStart"/>
-      <w:r>
-        <w:rPr>
-          <w:lang w:val="en-US"/>
-        </w:rPr>
-        <w:t>parties :</w:t>
-      </w:r>
-      <w:proofErr w:type="gramEnd"/>
-      <w:r>
-        <w:rPr>
-          <w:lang w:val="en-US"/>
-        </w:rPr>
-        <w:t xml:space="preserve"> submitting individual or anonymized requests, subscribing to accepted requests)</w:t>
+        <w:t xml:space="preserve"> manage the logic of the requests (for third parties : submitting individual or anonymized requests, subscribing to accepted requests)</w:t>
       </w:r>
     </w:p>
     <w:p>
@@ -9691,21 +9378,7 @@
         <w:rPr>
           <w:lang w:val="en-US"/>
         </w:rPr>
-        <w:t xml:space="preserve"> the need to save data in the database. Those functions return a Boolean </w:t>
-      </w:r>
-      <w:proofErr w:type="gramStart"/>
-      <w:r>
-        <w:rPr>
-          <w:lang w:val="en-US"/>
-        </w:rPr>
-        <w:t>value :</w:t>
-      </w:r>
-      <w:proofErr w:type="gramEnd"/>
-      <w:r>
-        <w:rPr>
-          <w:lang w:val="en-US"/>
-        </w:rPr>
-        <w:t xml:space="preserve">  </w:t>
+        <w:t xml:space="preserve"> the need to save data in the database. Those functions return a Boolean value :  </w:t>
       </w:r>
       <w:r>
         <w:rPr>
@@ -10069,21 +9742,7 @@
         <w:rPr>
           <w:lang w:val="en-US"/>
         </w:rPr>
-        <w:t xml:space="preserve"> health data of individuals. When an internet connection is available, the collected data is </w:t>
-      </w:r>
-      <w:proofErr w:type="gramStart"/>
-      <w:r>
-        <w:rPr>
-          <w:lang w:val="en-US"/>
-        </w:rPr>
-        <w:t>send</w:t>
-      </w:r>
-      <w:proofErr w:type="gramEnd"/>
-      <w:r>
-        <w:rPr>
-          <w:lang w:val="en-US"/>
-        </w:rPr>
-        <w:t xml:space="preserve"> to the </w:t>
+        <w:t xml:space="preserve"> health data of individuals. When an internet connection is available, the collected data is send to the </w:t>
       </w:r>
       <w:proofErr w:type="spellStart"/>
       <w:r>
@@ -10264,7 +9923,7 @@
         </w:rPr>
       </w:pPr>
       <w:bookmarkStart w:id="19" w:name="_Toc531944401"/>
-      <w:bookmarkStart w:id="20" w:name="_Toc532128755"/>
+      <w:bookmarkStart w:id="20" w:name="_Toc532129827"/>
       <w:r>
         <w:rPr>
           <w:lang w:val="en-US"/>
@@ -10647,7 +10306,7 @@
         </w:rPr>
       </w:pPr>
       <w:bookmarkStart w:id="21" w:name="_Toc531944402"/>
-      <w:bookmarkStart w:id="22" w:name="_Toc532128756"/>
+      <w:bookmarkStart w:id="22" w:name="_Toc532129828"/>
       <w:r>
         <w:rPr>
           <w:lang w:val="en-US"/>
@@ -11315,14 +10974,7 @@
           <w:lang w:val="en-US"/>
         </w:rPr>
         <w:lastRenderedPageBreak/>
-        <w:t xml:space="preserve">An </w:t>
-      </w:r>
-      <w:proofErr w:type="gramStart"/>
-      <w:r>
-        <w:rPr>
-          <w:lang w:val="en-US"/>
-        </w:rPr>
-        <w:t>individual r</w:t>
+        <w:t>An individual r</w:t>
       </w:r>
       <w:r>
         <w:rPr>
@@ -11334,14 +10986,7 @@
         <w:rPr>
           <w:lang w:val="en-US"/>
         </w:rPr>
-        <w:t>s</w:t>
-      </w:r>
-      <w:proofErr w:type="gramEnd"/>
-      <w:r>
-        <w:rPr>
-          <w:lang w:val="en-US"/>
-        </w:rPr>
-        <w:t xml:space="preserve"> to a</w:t>
+        <w:t>s to a</w:t>
       </w:r>
       <w:r>
         <w:rPr>
@@ -11387,27 +11032,13 @@
         <w:rPr>
           <w:lang w:val="en-US"/>
         </w:rPr>
-        <w:t xml:space="preserve">Whenever an </w:t>
-      </w:r>
-      <w:proofErr w:type="gramStart"/>
-      <w:r>
-        <w:rPr>
-          <w:lang w:val="en-US"/>
-        </w:rPr>
-        <w:t>individual log</w:t>
-      </w:r>
-      <w:r>
-        <w:rPr>
-          <w:lang w:val="en-US"/>
-        </w:rPr>
-        <w:t>s</w:t>
-      </w:r>
-      <w:proofErr w:type="gramEnd"/>
-      <w:r>
-        <w:rPr>
-          <w:lang w:val="en-US"/>
-        </w:rPr>
-        <w:t xml:space="preserve"> </w:t>
+        <w:t>Whenever an individual log</w:t>
+      </w:r>
+      <w:r>
+        <w:rPr>
+          <w:lang w:val="en-US"/>
+        </w:rPr>
+        <w:t xml:space="preserve">s </w:t>
       </w:r>
       <w:r>
         <w:rPr>
@@ -11552,21 +11183,7 @@
         <w:rPr>
           <w:lang w:val="en-US"/>
         </w:rPr>
-        <w:t xml:space="preserve">: An </w:t>
-      </w:r>
-      <w:proofErr w:type="gramStart"/>
-      <w:r>
-        <w:rPr>
-          <w:lang w:val="en-US"/>
-        </w:rPr>
-        <w:t>individual responds</w:t>
-      </w:r>
-      <w:proofErr w:type="gramEnd"/>
-      <w:r>
-        <w:rPr>
-          <w:lang w:val="en-US"/>
-        </w:rPr>
-        <w:t xml:space="preserve"> to a request</w:t>
+        <w:t>: An individual responds to a request</w:t>
       </w:r>
     </w:p>
     <w:p>
@@ -11721,21 +11338,7 @@
         <w:rPr>
           <w:lang w:val="en-US"/>
         </w:rPr>
-        <w:t xml:space="preserve">When a </w:t>
-      </w:r>
-      <w:proofErr w:type="gramStart"/>
-      <w:r>
-        <w:rPr>
-          <w:lang w:val="en-US"/>
-        </w:rPr>
-        <w:t>third party</w:t>
-      </w:r>
-      <w:proofErr w:type="gramEnd"/>
-      <w:r>
-        <w:rPr>
-          <w:lang w:val="en-US"/>
-        </w:rPr>
-        <w:t xml:space="preserve"> logs in the Data4Help website, if he has an accepted request, he has the possibility to subscribes to it (if a request is not accepted, the “subscribe button” does not appear). </w:t>
+        <w:t xml:space="preserve">When a third party logs in the Data4Help website, if he has an accepted request, he has the possibility to subscribes to it (if a request is not accepted, the “subscribe button” does not appear). </w:t>
       </w:r>
       <w:r>
         <w:rPr>
@@ -11963,21 +11566,7 @@
           <w:lang w:val="en-US"/>
         </w:rPr>
         <w:lastRenderedPageBreak/>
-        <w:t xml:space="preserve">A </w:t>
-      </w:r>
-      <w:proofErr w:type="gramStart"/>
-      <w:r>
-        <w:rPr>
-          <w:lang w:val="en-US"/>
-        </w:rPr>
-        <w:t>third party</w:t>
-      </w:r>
-      <w:proofErr w:type="gramEnd"/>
-      <w:r>
-        <w:rPr>
-          <w:lang w:val="en-US"/>
-        </w:rPr>
-        <w:t xml:space="preserve"> download data from an anonymized</w:t>
+        <w:t>A third party download data from an anonymized</w:t>
       </w:r>
       <w:r>
         <w:rPr>
@@ -11999,21 +11588,7 @@
         <w:rPr>
           <w:lang w:val="en-US"/>
         </w:rPr>
-        <w:t xml:space="preserve">When a </w:t>
-      </w:r>
-      <w:proofErr w:type="gramStart"/>
-      <w:r>
-        <w:rPr>
-          <w:lang w:val="en-US"/>
-        </w:rPr>
-        <w:t>third party</w:t>
-      </w:r>
-      <w:proofErr w:type="gramEnd"/>
-      <w:r>
-        <w:rPr>
-          <w:lang w:val="en-US"/>
-        </w:rPr>
-        <w:t xml:space="preserve"> logs in the Data4Help website, </w:t>
+        <w:t xml:space="preserve">When a third party logs in the Data4Help website, </w:t>
       </w:r>
       <w:r>
         <w:rPr>
@@ -12051,21 +11626,7 @@
         <w:rPr>
           <w:lang w:val="en-US"/>
         </w:rPr>
-        <w:t xml:space="preserve">validate the anonymized request. This requires calling the </w:t>
-      </w:r>
-      <w:proofErr w:type="gramStart"/>
-      <w:r>
-        <w:rPr>
-          <w:lang w:val="en-US"/>
-        </w:rPr>
-        <w:t>DBMS  to</w:t>
-      </w:r>
-      <w:proofErr w:type="gramEnd"/>
-      <w:r>
-        <w:rPr>
-          <w:lang w:val="en-US"/>
-        </w:rPr>
-        <w:t xml:space="preserve"> count the number of individuals concerned.  </w:t>
+        <w:t xml:space="preserve">validate the anonymized request. This requires calling the DBMS  to count the number of individuals concerned.  </w:t>
       </w:r>
     </w:p>
     <w:p>
@@ -12237,21 +11798,7 @@
           <w:lang w:val="en-US"/>
         </w:rPr>
         <w:lastRenderedPageBreak/>
-        <w:t xml:space="preserve">A </w:t>
-      </w:r>
-      <w:proofErr w:type="gramStart"/>
-      <w:r>
-        <w:rPr>
-          <w:lang w:val="en-US"/>
-        </w:rPr>
-        <w:t>third party</w:t>
-      </w:r>
-      <w:proofErr w:type="gramEnd"/>
-      <w:r>
-        <w:rPr>
-          <w:lang w:val="en-US"/>
-        </w:rPr>
-        <w:t xml:space="preserve"> download data from an individual request</w:t>
+        <w:t>A third party download data from an individual request</w:t>
       </w:r>
     </w:p>
     <w:p>
@@ -12272,21 +11819,7 @@
         <w:rPr>
           <w:lang w:val="en-US"/>
         </w:rPr>
-        <w:t xml:space="preserve">When a </w:t>
-      </w:r>
-      <w:proofErr w:type="gramStart"/>
-      <w:r>
-        <w:rPr>
-          <w:lang w:val="en-US"/>
-        </w:rPr>
-        <w:t>third party</w:t>
-      </w:r>
-      <w:proofErr w:type="gramEnd"/>
-      <w:r>
-        <w:rPr>
-          <w:lang w:val="en-US"/>
-        </w:rPr>
-        <w:t xml:space="preserve"> logs in the Data4Help website, a request is made to the Website rooting service in order to know what needs to be displayed on the third party’s computer screen. If the third has some accepted requests, the download button will appear on his screen. </w:t>
+        <w:t xml:space="preserve">When a third party logs in the Data4Help website, a request is made to the Website rooting service in order to know what needs to be displayed on the third party’s computer screen. If the third has some accepted requests, the download button will appear on his screen. </w:t>
       </w:r>
     </w:p>
     <w:p>
@@ -12552,19 +12085,11 @@
           <w:lang w:val="en-US"/>
         </w:rPr>
       </w:pPr>
-      <w:proofErr w:type="gramStart"/>
-      <w:r>
-        <w:rPr>
-          <w:lang w:val="en-US"/>
-        </w:rPr>
-        <w:t>Therefore</w:t>
-      </w:r>
-      <w:proofErr w:type="gramEnd"/>
-      <w:r>
-        <w:rPr>
-          <w:lang w:val="en-US"/>
-        </w:rPr>
-        <w:t xml:space="preserve"> the AutomatedSOS service will be able to detect when the individual is bellow threshold and to send the emergency SMS using the data collected </w:t>
+      <w:r>
+        <w:rPr>
+          <w:lang w:val="en-US"/>
+        </w:rPr>
+        <w:t xml:space="preserve">Therefore the AutomatedSOS service will be able to detect when the individual is bellow threshold and to send the emergency SMS using the data collected </w:t>
       </w:r>
       <w:r>
         <w:rPr>
@@ -13151,7 +12676,7 @@
         </w:rPr>
       </w:pPr>
       <w:bookmarkStart w:id="29" w:name="_Toc531944410"/>
-      <w:bookmarkStart w:id="30" w:name="_Toc532128757"/>
+      <w:bookmarkStart w:id="30" w:name="_Toc532129829"/>
       <w:r>
         <w:rPr>
           <w:lang w:val="en-US"/>
@@ -13188,7 +12713,7 @@
         </w:rPr>
       </w:pPr>
       <w:bookmarkStart w:id="31" w:name="_Toc531944411"/>
-      <w:bookmarkStart w:id="32" w:name="_Toc532128758"/>
+      <w:bookmarkStart w:id="32" w:name="_Toc532129830"/>
       <w:r>
         <w:rPr>
           <w:lang w:val="en-US"/>
@@ -13238,21 +12763,7 @@
           <w:lang w:val="en-US"/>
         </w:rPr>
         <w:lastRenderedPageBreak/>
-        <w:t xml:space="preserve">We choose agile processes, so we can empower the process of designing and developing Data4Help and </w:t>
-      </w:r>
-      <w:proofErr w:type="gramStart"/>
-      <w:r>
-        <w:rPr>
-          <w:lang w:val="en-US"/>
-        </w:rPr>
-        <w:t>AutomatedSOS ,</w:t>
-      </w:r>
-      <w:proofErr w:type="gramEnd"/>
-      <w:r>
-        <w:rPr>
-          <w:lang w:val="en-US"/>
-        </w:rPr>
-        <w:t xml:space="preserve"> our target it was to apply the four important values of the agile manifesto that are :-</w:t>
+        <w:t>We choose agile processes, so we can empower the process of designing and developing Data4Help and AutomatedSOS , our target it was to apply the four important values of the agile manifesto that are :-</w:t>
       </w:r>
     </w:p>
     <w:p>
@@ -13324,16 +12835,8 @@
         <w:rPr>
           <w:lang w:val="en-US"/>
         </w:rPr>
-        <w:t xml:space="preserve">Not only but we took in consideration also the 12 principles of agile software </w:t>
-      </w:r>
-      <w:proofErr w:type="gramStart"/>
-      <w:r>
-        <w:rPr>
-          <w:lang w:val="en-US"/>
-        </w:rPr>
-        <w:t>development:-</w:t>
-      </w:r>
-      <w:proofErr w:type="gramEnd"/>
+        <w:t>Not only but we took in consideration also the 12 principles of agile software development:-</w:t>
+      </w:r>
     </w:p>
     <w:p>
       <w:pPr>
@@ -13560,20 +13063,12 @@
           <w:lang w:val="en-US"/>
         </w:rPr>
       </w:pPr>
-      <w:proofErr w:type="gramStart"/>
       <w:r>
         <w:rPr>
           <w:lang w:val="en-US"/>
         </w:rPr>
         <w:lastRenderedPageBreak/>
-        <w:t>Also</w:t>
-      </w:r>
-      <w:proofErr w:type="gramEnd"/>
-      <w:r>
-        <w:rPr>
-          <w:lang w:val="en-US"/>
-        </w:rPr>
-        <w:t xml:space="preserve"> this figure describe the agile process: -</w:t>
+        <w:t>Also this figure describe the agile process: -</w:t>
       </w:r>
     </w:p>
     <w:p>
@@ -13681,21 +13176,7 @@
         <w:rPr>
           <w:lang w:val="en-US"/>
         </w:rPr>
-        <w:t xml:space="preserve"> that will have a large repository that third party companies will access these </w:t>
-      </w:r>
-      <w:proofErr w:type="gramStart"/>
-      <w:r>
-        <w:rPr>
-          <w:lang w:val="en-US"/>
-        </w:rPr>
-        <w:t>data ,</w:t>
-      </w:r>
-      <w:proofErr w:type="gramEnd"/>
-      <w:r>
-        <w:rPr>
-          <w:lang w:val="en-US"/>
-        </w:rPr>
-        <w:t xml:space="preserve"> we saw that repository pattern is the best choice for this project.</w:t>
+        <w:t xml:space="preserve"> that will have a large repository that third party companies will access these data , we saw that repository pattern is the best choice for this project.</w:t>
       </w:r>
     </w:p>
     <w:p>
@@ -13950,21 +13431,7 @@
               <w:rPr>
                 <w:lang w:val="en-US"/>
               </w:rPr>
-              <w:t xml:space="preserve">We use this pattern because the system </w:t>
-            </w:r>
-            <w:proofErr w:type="gramStart"/>
-            <w:r>
-              <w:rPr>
-                <w:lang w:val="en-US"/>
-              </w:rPr>
-              <w:t>have</w:t>
-            </w:r>
-            <w:proofErr w:type="gramEnd"/>
-            <w:r>
-              <w:rPr>
-                <w:lang w:val="en-US"/>
-              </w:rPr>
-              <w:t xml:space="preserve"> large volumes of information that need to be stored for a long time.</w:t>
+              <w:t>We use this pattern because the system have large volumes of information that need to be stored for a long time.</w:t>
             </w:r>
           </w:p>
         </w:tc>
@@ -14587,21 +14054,7 @@
           <w:lang w:val="en-US"/>
         </w:rPr>
         <w:lastRenderedPageBreak/>
-        <w:t xml:space="preserve">This is a picture that describes a generic layered </w:t>
-      </w:r>
-      <w:proofErr w:type="gramStart"/>
-      <w:r>
-        <w:rPr>
-          <w:lang w:val="en-US"/>
-        </w:rPr>
-        <w:t>pattern :</w:t>
-      </w:r>
-      <w:proofErr w:type="gramEnd"/>
-      <w:r>
-        <w:rPr>
-          <w:lang w:val="en-US"/>
-        </w:rPr>
-        <w:t xml:space="preserve">- </w:t>
+        <w:t xml:space="preserve">This is a picture that describes a generic layered pattern :- </w:t>
       </w:r>
     </w:p>
     <w:p>
@@ -14661,21 +14114,7 @@
         <w:rPr>
           <w:lang w:val="en-US"/>
         </w:rPr>
-        <w:t xml:space="preserve">Explaining this generic layered pattern and linking it with the </w:t>
-      </w:r>
-      <w:proofErr w:type="gramStart"/>
-      <w:r>
-        <w:rPr>
-          <w:lang w:val="en-US"/>
-        </w:rPr>
-        <w:t>software  :</w:t>
-      </w:r>
-      <w:proofErr w:type="gramEnd"/>
-      <w:r>
-        <w:rPr>
-          <w:lang w:val="en-US"/>
-        </w:rPr>
-        <w:t>-</w:t>
+        <w:t>Explaining this generic layered pattern and linking it with the software  :-</w:t>
       </w:r>
     </w:p>
     <w:p>
@@ -14696,21 +14135,7 @@
         <w:rPr>
           <w:lang w:val="en-US"/>
         </w:rPr>
-        <w:t xml:space="preserve"> (User </w:t>
-      </w:r>
-      <w:proofErr w:type="gramStart"/>
-      <w:r>
-        <w:rPr>
-          <w:lang w:val="en-US"/>
-        </w:rPr>
-        <w:t>interface )</w:t>
-      </w:r>
-      <w:proofErr w:type="gramEnd"/>
-      <w:r>
-        <w:rPr>
-          <w:lang w:val="en-US"/>
-        </w:rPr>
-        <w:t xml:space="preserve"> :- we have 3 user interfaces (</w:t>
+        <w:t xml:space="preserve"> (User interface ) :- we have 3 user interfaces (</w:t>
       </w:r>
       <w:proofErr w:type="spellStart"/>
       <w:r>
@@ -14745,21 +14170,7 @@
         <w:rPr>
           <w:lang w:val="en-US"/>
         </w:rPr>
-        <w:t xml:space="preserve"> (User interface management authentication and </w:t>
-      </w:r>
-      <w:proofErr w:type="gramStart"/>
-      <w:r>
-        <w:rPr>
-          <w:lang w:val="en-US"/>
-        </w:rPr>
-        <w:t>authorization )</w:t>
-      </w:r>
-      <w:proofErr w:type="gramEnd"/>
-      <w:r>
-        <w:rPr>
-          <w:lang w:val="en-US"/>
-        </w:rPr>
-        <w:t xml:space="preserve"> :- In this layer each created account will have different authorities as described before in the RASD.</w:t>
+        <w:t xml:space="preserve"> (User interface management authentication and authorization ) :- In this layer each created account will have different authorities as described before in the RASD.</w:t>
       </w:r>
     </w:p>
     <w:p>
@@ -14780,21 +14191,7 @@
         <w:rPr>
           <w:lang w:val="en-US"/>
         </w:rPr>
-        <w:t xml:space="preserve"> (Core business logic/application functionality system </w:t>
-      </w:r>
-      <w:proofErr w:type="gramStart"/>
-      <w:r>
-        <w:rPr>
-          <w:lang w:val="en-US"/>
-        </w:rPr>
-        <w:t>utilities )</w:t>
-      </w:r>
-      <w:proofErr w:type="gramEnd"/>
-      <w:r>
-        <w:rPr>
-          <w:lang w:val="en-US"/>
-        </w:rPr>
-        <w:t xml:space="preserve"> :- For example AutomatedSOS will calculate some data to send a request to the ambulance .</w:t>
+        <w:t xml:space="preserve"> (Core business logic/application functionality system utilities ) :- For example AutomatedSOS will calculate some data to send a request to the ambulance .</w:t>
       </w:r>
     </w:p>
     <w:p>
@@ -14815,21 +14212,7 @@
         <w:rPr>
           <w:lang w:val="en-US"/>
         </w:rPr>
-        <w:t xml:space="preserve"> (System </w:t>
-      </w:r>
-      <w:proofErr w:type="gramStart"/>
-      <w:r>
-        <w:rPr>
-          <w:lang w:val="en-US"/>
-        </w:rPr>
-        <w:t>support(</w:t>
-      </w:r>
-      <w:proofErr w:type="gramEnd"/>
-      <w:r>
-        <w:rPr>
-          <w:lang w:val="en-US"/>
-        </w:rPr>
-        <w:t xml:space="preserve">OS, database etc.) ) :- We also mention before in the RASD that the mobile application will work on android platform and there will be a web application for both </w:t>
+        <w:t xml:space="preserve"> (System support(OS, database etc.) ) :- We also mention before in the RASD that the mobile application will work on android platform and there will be a web application for both </w:t>
       </w:r>
       <w:proofErr w:type="spellStart"/>
       <w:r>
@@ -14862,7 +14245,7 @@
         </w:numPr>
         <w:spacing w:after="240"/>
       </w:pPr>
-      <w:bookmarkStart w:id="34" w:name="_Toc532128759"/>
+      <w:bookmarkStart w:id="34" w:name="_Toc532129831"/>
       <w:r>
         <w:t>User interface design</w:t>
       </w:r>
@@ -14944,7 +14327,7 @@
         </w:numPr>
       </w:pPr>
       <w:bookmarkStart w:id="35" w:name="_Toc531944413"/>
-      <w:bookmarkStart w:id="36" w:name="_Toc532128760"/>
+      <w:bookmarkStart w:id="36" w:name="_Toc532129832"/>
       <w:r>
         <w:lastRenderedPageBreak/>
         <w:t>Requirements traceability</w:t>
@@ -15096,21 +14479,7 @@
               <w:rPr>
                 <w:lang w:val="en-US"/>
               </w:rPr>
-              <w:t>[G1</w:t>
-            </w:r>
-            <w:proofErr w:type="gramStart"/>
-            <w:r>
-              <w:rPr>
-                <w:lang w:val="en-US"/>
-              </w:rPr>
-              <w:t>] :</w:t>
-            </w:r>
-            <w:proofErr w:type="gramEnd"/>
-            <w:r>
-              <w:rPr>
-                <w:lang w:val="en-US"/>
-              </w:rPr>
-              <w:t xml:space="preserve"> </w:t>
+              <w:t xml:space="preserve">[G1] : </w:t>
             </w:r>
             <w:r>
               <w:rPr>
@@ -15139,7 +14508,6 @@
                 <w:lang w:val="en-US"/>
               </w:rPr>
             </w:pPr>
-            <w:proofErr w:type="gramStart"/>
             <w:r>
               <w:rPr>
                 <w:lang w:val="en-US"/>
@@ -15150,14 +14518,7 @@
               <w:rPr>
                 <w:lang w:val="en-US"/>
               </w:rPr>
-              <w:t xml:space="preserve"> ;</w:t>
-            </w:r>
-            <w:proofErr w:type="gramEnd"/>
-            <w:r>
-              <w:rPr>
-                <w:lang w:val="en-US"/>
-              </w:rPr>
-              <w:t xml:space="preserve"> </w:t>
+              <w:t xml:space="preserve"> ; </w:t>
             </w:r>
             <w:r>
               <w:rPr>
@@ -15236,21 +14597,7 @@
               <w:rPr>
                 <w:lang w:val="en-US"/>
               </w:rPr>
-              <w:t>[G2</w:t>
-            </w:r>
-            <w:proofErr w:type="gramStart"/>
-            <w:r>
-              <w:rPr>
-                <w:lang w:val="en-US"/>
-              </w:rPr>
-              <w:t>] :</w:t>
-            </w:r>
-            <w:proofErr w:type="gramEnd"/>
-            <w:r>
-              <w:rPr>
-                <w:lang w:val="en-US"/>
-              </w:rPr>
-              <w:t xml:space="preserve"> </w:t>
+              <w:t xml:space="preserve">[G2] : </w:t>
             </w:r>
             <w:r>
               <w:rPr>
@@ -15279,7 +14626,6 @@
                 <w:lang w:val="en-US"/>
               </w:rPr>
             </w:pPr>
-            <w:proofErr w:type="gramStart"/>
             <w:r>
               <w:rPr>
                 <w:lang w:val="en-US"/>
@@ -15290,14 +14636,7 @@
               <w:rPr>
                 <w:lang w:val="en-US"/>
               </w:rPr>
-              <w:t xml:space="preserve"> ;</w:t>
-            </w:r>
-            <w:proofErr w:type="gramEnd"/>
-            <w:r>
-              <w:rPr>
-                <w:lang w:val="en-US"/>
-              </w:rPr>
-              <w:t xml:space="preserve"> </w:t>
+              <w:t xml:space="preserve"> ; </w:t>
             </w:r>
             <w:r>
               <w:rPr>
@@ -15347,21 +14686,7 @@
               <w:rPr>
                 <w:lang w:val="en-US"/>
               </w:rPr>
-              <w:t>[G3</w:t>
-            </w:r>
-            <w:proofErr w:type="gramStart"/>
-            <w:r>
-              <w:rPr>
-                <w:lang w:val="en-US"/>
-              </w:rPr>
-              <w:t>] :</w:t>
-            </w:r>
-            <w:proofErr w:type="gramEnd"/>
-            <w:r>
-              <w:rPr>
-                <w:lang w:val="en-US"/>
-              </w:rPr>
-              <w:t xml:space="preserve"> Third parties must have the possibility to subscribe to new data if their request is accepted.</w:t>
+              <w:t>[G3] : Third parties must have the possibility to subscribe to new data if their request is accepted.</w:t>
             </w:r>
           </w:p>
           <w:p>
@@ -15435,21 +14760,7 @@
               <w:rPr>
                 <w:lang w:val="en-US"/>
               </w:rPr>
-              <w:t>[G 4</w:t>
-            </w:r>
-            <w:proofErr w:type="gramStart"/>
-            <w:r>
-              <w:rPr>
-                <w:lang w:val="en-US"/>
-              </w:rPr>
-              <w:t>] :</w:t>
-            </w:r>
-            <w:proofErr w:type="gramEnd"/>
-            <w:r>
-              <w:rPr>
-                <w:lang w:val="en-US"/>
-              </w:rPr>
-              <w:t xml:space="preserve"> Individuals must be able to consult their data and accept/refuse requests</w:t>
+              <w:t>[G 4] : Individuals must be able to consult their data and accept/refuse requests</w:t>
             </w:r>
           </w:p>
           <w:p>
@@ -15543,19 +14854,11 @@
                 <w:lang w:val="en-US"/>
               </w:rPr>
             </w:pPr>
-            <w:proofErr w:type="gramStart"/>
             <w:r>
               <w:rPr>
                 <w:lang w:val="en-US"/>
               </w:rPr>
-              <w:t>R.1 ;</w:t>
-            </w:r>
-            <w:proofErr w:type="gramEnd"/>
-            <w:r>
-              <w:rPr>
-                <w:lang w:val="en-US"/>
-              </w:rPr>
-              <w:t xml:space="preserve"> R.2 ; R.3 ; R.4 ;</w:t>
+              <w:t>R.1 ; R.2 ; R.3 ; R.4 ;</w:t>
             </w:r>
           </w:p>
           <w:p>
@@ -15565,19 +14868,11 @@
                 <w:lang w:val="en-US"/>
               </w:rPr>
             </w:pPr>
-            <w:proofErr w:type="gramStart"/>
             <w:r>
               <w:rPr>
                 <w:lang w:val="en-US"/>
               </w:rPr>
-              <w:t>R.5 ;</w:t>
-            </w:r>
-            <w:proofErr w:type="gramEnd"/>
-            <w:r>
-              <w:rPr>
-                <w:lang w:val="en-US"/>
-              </w:rPr>
-              <w:t xml:space="preserve"> R.6 ; R.7</w:t>
+              <w:t>R.5 ; R.6 ; R.7</w:t>
             </w:r>
           </w:p>
         </w:tc>
@@ -15653,21 +14948,7 @@
               <w:rPr>
                 <w:lang w:val="en-US"/>
               </w:rPr>
-              <w:t>[G 5</w:t>
-            </w:r>
-            <w:proofErr w:type="gramStart"/>
-            <w:r>
-              <w:rPr>
-                <w:lang w:val="en-US"/>
-              </w:rPr>
-              <w:t>] :</w:t>
-            </w:r>
-            <w:proofErr w:type="gramEnd"/>
-            <w:r>
-              <w:rPr>
-                <w:lang w:val="en-US"/>
-              </w:rPr>
-              <w:t xml:space="preserve"> An ambulance is requested to the location of the individual with a reaction time below 5 seconds from the time the parameters are below threshold</w:t>
+              <w:t>[G 5] : An ambulance is requested to the location of the individual with a reaction time below 5 seconds from the time the parameters are below threshold</w:t>
             </w:r>
           </w:p>
         </w:tc>
@@ -15683,19 +14964,11 @@
                 <w:lang w:val="en-US"/>
               </w:rPr>
             </w:pPr>
-            <w:proofErr w:type="gramStart"/>
             <w:r>
               <w:rPr>
                 <w:lang w:val="en-US"/>
               </w:rPr>
-              <w:t>R.14 ;</w:t>
-            </w:r>
-            <w:proofErr w:type="gramEnd"/>
-            <w:r>
-              <w:rPr>
-                <w:lang w:val="en-US"/>
-              </w:rPr>
-              <w:t xml:space="preserve"> R.15 ; R.15 ; R.17</w:t>
+              <w:t>R.14 ; R.15 ; R.15 ; R.17</w:t>
             </w:r>
           </w:p>
         </w:tc>
@@ -15743,7 +15016,7 @@
         </w:numPr>
       </w:pPr>
       <w:bookmarkStart w:id="37" w:name="_Toc531944414"/>
-      <w:bookmarkStart w:id="38" w:name="_Toc532128761"/>
+      <w:bookmarkStart w:id="38" w:name="_Toc532129833"/>
       <w:r>
         <w:t>Implementation and test plan</w:t>
       </w:r>
@@ -15786,7 +15059,7 @@
         </w:numPr>
       </w:pPr>
       <w:bookmarkStart w:id="39" w:name="_Toc531944415"/>
-      <w:bookmarkStart w:id="40" w:name="_Toc532128762"/>
+      <w:bookmarkStart w:id="40" w:name="_Toc532129834"/>
       <w:r>
         <w:t>Effort spent</w:t>
       </w:r>
@@ -15811,7 +15084,7 @@
           <w:lang w:val="en-US"/>
         </w:rPr>
       </w:pPr>
-      <w:bookmarkStart w:id="41" w:name="_Toc532128763"/>
+      <w:bookmarkStart w:id="41" w:name="_Toc532129835"/>
       <w:r>
         <w:rPr>
           <w:lang w:val="en-US"/>
@@ -15851,7 +15124,7 @@
           <w:lang w:val="en-US"/>
         </w:rPr>
       </w:pPr>
-      <w:bookmarkStart w:id="42" w:name="_Toc532128764"/>
+      <w:bookmarkStart w:id="42" w:name="_Toc532129836"/>
       <w:r>
         <w:rPr>
           <w:lang w:val="en-US"/>
@@ -16805,7 +16078,7 @@
         </w:numPr>
       </w:pPr>
       <w:bookmarkStart w:id="44" w:name="_Toc531944416"/>
-      <w:bookmarkStart w:id="45" w:name="_Toc532128765"/>
+      <w:bookmarkStart w:id="45" w:name="_Toc532129837"/>
       <w:r>
         <w:t>References</w:t>
       </w:r>
@@ -17007,6 +16280,7 @@
         <w:docPartUnique/>
       </w:docPartObj>
     </w:sdtPr>
+    <w:sdtEndPr/>
     <w:sdtContent>
       <w:p>
         <w:pPr>
@@ -20382,9 +19656,10 @@
     <w:basedOn w:val="Normal"/>
     <w:next w:val="Normal"/>
     <w:link w:val="Titre1Car"/>
+    <w:autoRedefine/>
     <w:uiPriority w:val="9"/>
     <w:qFormat/>
-    <w:rsid w:val="00033E33"/>
+    <w:rsid w:val="00551295"/>
     <w:pPr>
       <w:keepNext/>
       <w:keepLines/>
@@ -20396,6 +19671,7 @@
       <w:color w:val="2F5496" w:themeColor="accent1" w:themeShade="BF"/>
       <w:sz w:val="32"/>
       <w:szCs w:val="32"/>
+      <w:u w:val="single"/>
       <w:lang w:val="en-US"/>
     </w:rPr>
   </w:style>
@@ -20404,10 +19680,11 @@
     <w:basedOn w:val="Normal"/>
     <w:next w:val="Normal"/>
     <w:link w:val="Titre2Car"/>
+    <w:autoRedefine/>
     <w:uiPriority w:val="9"/>
     <w:unhideWhenUsed/>
     <w:qFormat/>
-    <w:rsid w:val="00CB5A53"/>
+    <w:rsid w:val="00551295"/>
     <w:pPr>
       <w:keepNext/>
       <w:keepLines/>
@@ -20419,6 +19696,7 @@
       <w:color w:val="2F5496" w:themeColor="accent1" w:themeShade="BF"/>
       <w:sz w:val="26"/>
       <w:szCs w:val="26"/>
+      <w:u w:val="single"/>
     </w:rPr>
   </w:style>
   <w:style w:type="paragraph" w:styleId="Titre3">
@@ -20426,10 +19704,11 @@
     <w:basedOn w:val="Normal"/>
     <w:next w:val="Normal"/>
     <w:link w:val="Titre3Car"/>
+    <w:autoRedefine/>
     <w:uiPriority w:val="9"/>
     <w:unhideWhenUsed/>
     <w:qFormat/>
-    <w:rsid w:val="00BD6E31"/>
+    <w:rsid w:val="00551295"/>
     <w:pPr>
       <w:keepNext/>
       <w:keepLines/>
@@ -20441,6 +19720,7 @@
       <w:color w:val="1F3763" w:themeColor="accent1" w:themeShade="7F"/>
       <w:sz w:val="24"/>
       <w:szCs w:val="24"/>
+      <w:u w:val="single"/>
     </w:rPr>
   </w:style>
   <w:style w:type="character" w:default="1" w:styleId="Policepardfaut">
@@ -20475,12 +19755,13 @@
     <w:basedOn w:val="Policepardfaut"/>
     <w:link w:val="Titre2"/>
     <w:uiPriority w:val="9"/>
-    <w:rsid w:val="00CB5A53"/>
+    <w:rsid w:val="00551295"/>
     <w:rPr>
       <w:rFonts w:asciiTheme="majorHAnsi" w:eastAsiaTheme="majorEastAsia" w:hAnsiTheme="majorHAnsi" w:cstheme="majorBidi"/>
       <w:color w:val="2F5496" w:themeColor="accent1" w:themeShade="BF"/>
       <w:sz w:val="26"/>
       <w:szCs w:val="26"/>
+      <w:u w:val="single"/>
     </w:rPr>
   </w:style>
   <w:style w:type="paragraph" w:styleId="Paragraphedeliste">
@@ -20518,12 +19799,13 @@
     <w:basedOn w:val="Policepardfaut"/>
     <w:link w:val="Titre1"/>
     <w:uiPriority w:val="9"/>
-    <w:rsid w:val="00033E33"/>
+    <w:rsid w:val="00551295"/>
     <w:rPr>
       <w:rFonts w:asciiTheme="majorHAnsi" w:eastAsiaTheme="majorEastAsia" w:hAnsiTheme="majorHAnsi" w:cstheme="majorBidi"/>
       <w:color w:val="2F5496" w:themeColor="accent1" w:themeShade="BF"/>
       <w:sz w:val="32"/>
       <w:szCs w:val="32"/>
+      <w:u w:val="single"/>
       <w:lang w:val="en-US"/>
     </w:rPr>
   </w:style>
@@ -20532,12 +19814,13 @@
     <w:basedOn w:val="Policepardfaut"/>
     <w:link w:val="Titre3"/>
     <w:uiPriority w:val="9"/>
-    <w:rsid w:val="00BD6E31"/>
+    <w:rsid w:val="00551295"/>
     <w:rPr>
       <w:rFonts w:asciiTheme="majorHAnsi" w:eastAsiaTheme="majorEastAsia" w:hAnsiTheme="majorHAnsi" w:cstheme="majorBidi"/>
       <w:color w:val="1F3763" w:themeColor="accent1" w:themeShade="7F"/>
       <w:sz w:val="24"/>
       <w:szCs w:val="24"/>
+      <w:u w:val="single"/>
     </w:rPr>
   </w:style>
   <w:style w:type="paragraph" w:styleId="TM1">
@@ -21221,7 +20504,7 @@
 </file>
 
 <file path=customXml/itemProps1.xml><?xml version="1.0" encoding="utf-8"?>
-<ds:datastoreItem xmlns:ds="http://schemas.openxmlformats.org/officeDocument/2006/customXml" ds:itemID="{105758A5-F81A-4BBF-92B6-B920D246BE58}">
+<ds:datastoreItem xmlns:ds="http://schemas.openxmlformats.org/officeDocument/2006/customXml" ds:itemID="{5C246759-09A8-4FB5-8990-0CDD7805660D}">
   <ds:schemaRefs>
     <ds:schemaRef ds:uri="http://schemas.openxmlformats.org/officeDocument/2006/bibliography"/>
   </ds:schemaRefs>

</xml_diff>